<commit_message>
Notes from Musgrave & Musgrave, 1989 chapter 1
</commit_message>
<xml_diff>
--- a/Notes/POLS6330_2020_Spring_Notes_MusgraveMusgrave_1989_Public-finance-in-theory-and-practice_5th-edition_v00.docx
+++ b/Notes/POLS6330_2020_Spring_Notes_MusgraveMusgrave_1989_Public-finance-in-theory-and-practice_5th-edition_v00.docx
@@ -12,17 +12,38 @@
         <w:rPr>
           <w:b/>
         </w:rPr>
-        <w:t>Part One: What about the Public Sector</w:t>
-      </w:r>
-    </w:p>
-    <w:p>
-      <w:pPr>
-        <w:pStyle w:val="ListParagraph"/>
-        <w:numPr>
-          <w:ilvl w:val="0"/>
-          <w:numId w:val="1"/>
-        </w:numPr>
-      </w:pPr>
+        <w:t>Part One: What</w:t>
+      </w:r>
+      <w:r>
+        <w:rPr>
+          <w:b/>
+        </w:rPr>
+        <w:t xml:space="preserve"> is</w:t>
+      </w:r>
+      <w:r>
+        <w:rPr>
+          <w:b/>
+        </w:rPr>
+        <w:t xml:space="preserve"> the Public Sector</w:t>
+      </w:r>
+      <w:r>
+        <w:rPr>
+          <w:b/>
+        </w:rPr>
+        <w:t xml:space="preserve"> </w:t>
+      </w:r>
+      <w:r>
+        <w:rPr>
+          <w:b/>
+        </w:rPr>
+        <w:t>A</w:t>
+      </w:r>
+      <w:r>
+        <w:rPr>
+          <w:b/>
+        </w:rPr>
+        <w:t>bout</w:t>
+      </w:r>
     </w:p>
     <w:p/>
     <w:p>
@@ -59,8 +80,129 @@
           <w:numId w:val="2"/>
         </w:numPr>
       </w:pPr>
-      <w:bookmarkStart w:id="0" w:name="_GoBack"/>
-      <w:bookmarkEnd w:id="0"/>
+      <w:r>
+        <w:t>What exactly is being studied?</w:t>
+      </w:r>
+    </w:p>
+    <w:p>
+      <w:pPr>
+        <w:pStyle w:val="ListParagraph"/>
+        <w:numPr>
+          <w:ilvl w:val="0"/>
+          <w:numId w:val="2"/>
+        </w:numPr>
+      </w:pPr>
+      <w:r>
+        <w:t>What are the various modes of analysis?</w:t>
+      </w:r>
+    </w:p>
+    <w:p>
+      <w:pPr>
+        <w:pStyle w:val="ListParagraph"/>
+        <w:numPr>
+          <w:ilvl w:val="0"/>
+          <w:numId w:val="2"/>
+        </w:numPr>
+      </w:pPr>
+      <w:r>
+        <w:t>Why is the public sector of the economy needed?</w:t>
+      </w:r>
+    </w:p>
+    <w:p>
+      <w:pPr>
+        <w:pStyle w:val="ListParagraph"/>
+        <w:numPr>
+          <w:ilvl w:val="0"/>
+          <w:numId w:val="2"/>
+        </w:numPr>
+      </w:pPr>
+      <w:r>
+        <w:t>What is a fiscal function?</w:t>
+      </w:r>
+    </w:p>
+    <w:p>
+      <w:pPr>
+        <w:pStyle w:val="ListParagraph"/>
+        <w:numPr>
+          <w:ilvl w:val="0"/>
+          <w:numId w:val="2"/>
+        </w:numPr>
+      </w:pPr>
+      <w:r>
+        <w:t>What is the purpose of the allocation function?</w:t>
+      </w:r>
+    </w:p>
+    <w:p>
+      <w:pPr>
+        <w:pStyle w:val="ListParagraph"/>
+        <w:numPr>
+          <w:ilvl w:val="0"/>
+          <w:numId w:val="2"/>
+        </w:numPr>
+      </w:pPr>
+      <w:r>
+        <w:t>What is a social good?</w:t>
+      </w:r>
+    </w:p>
+    <w:p>
+      <w:pPr>
+        <w:pStyle w:val="ListParagraph"/>
+        <w:numPr>
+          <w:ilvl w:val="0"/>
+          <w:numId w:val="2"/>
+        </w:numPr>
+      </w:pPr>
+      <w:r>
+        <w:t>What is the purpose of the distribution function?</w:t>
+      </w:r>
+    </w:p>
+    <w:p>
+      <w:pPr>
+        <w:pStyle w:val="ListParagraph"/>
+        <w:numPr>
+          <w:ilvl w:val="0"/>
+          <w:numId w:val="2"/>
+        </w:numPr>
+      </w:pPr>
+      <w:r>
+        <w:t>What instruments are used to fulfill the distribution function?</w:t>
+      </w:r>
+    </w:p>
+    <w:p>
+      <w:pPr>
+        <w:pStyle w:val="ListParagraph"/>
+        <w:numPr>
+          <w:ilvl w:val="0"/>
+          <w:numId w:val="2"/>
+        </w:numPr>
+      </w:pPr>
+      <w:r>
+        <w:t>What is the purpose of the stabilization function?</w:t>
+      </w:r>
+    </w:p>
+    <w:p>
+      <w:pPr>
+        <w:pStyle w:val="ListParagraph"/>
+        <w:numPr>
+          <w:ilvl w:val="0"/>
+          <w:numId w:val="2"/>
+        </w:numPr>
+      </w:pPr>
+      <w:r>
+        <w:t>What instruments are used to fulfill the stabilization function?</w:t>
+      </w:r>
+    </w:p>
+    <w:p>
+      <w:pPr>
+        <w:pStyle w:val="ListParagraph"/>
+        <w:numPr>
+          <w:ilvl w:val="0"/>
+          <w:numId w:val="2"/>
+        </w:numPr>
+      </w:pPr>
+      <w:r>
+        <w:t>How are fiscal functions coordinated?</w:t>
+      </w:r>
     </w:p>
     <w:p/>
     <w:p>
@@ -76,7 +218,1700 @@
         <w:t>Reading Summary</w:t>
       </w:r>
     </w:p>
+    <w:p>
+      <w:pPr>
+        <w:rPr>
+          <w:i/>
+        </w:rPr>
+      </w:pPr>
+      <w:r>
+        <w:rPr>
+          <w:i/>
+        </w:rPr>
+        <w:t>Introduction</w:t>
+      </w:r>
+    </w:p>
     <w:p/>
+    <w:p>
+      <w:r>
+        <w:t>The Role of Government in the Economy</w:t>
+      </w:r>
+    </w:p>
+    <w:p>
+      <w:pPr>
+        <w:pStyle w:val="ListParagraph"/>
+        <w:numPr>
+          <w:ilvl w:val="0"/>
+          <w:numId w:val="3"/>
+        </w:numPr>
+      </w:pPr>
+      <w:r>
+        <w:t xml:space="preserve">The U.S. federal government purchases over 20 percent of gross national product (GNP). </w:t>
+      </w:r>
+    </w:p>
+    <w:p>
+      <w:pPr>
+        <w:pStyle w:val="ListParagraph"/>
+        <w:numPr>
+          <w:ilvl w:val="1"/>
+          <w:numId w:val="3"/>
+        </w:numPr>
+      </w:pPr>
+      <w:r>
+        <w:t>In other developed countries, government share of economic activity is often over 50 percent.</w:t>
+      </w:r>
+    </w:p>
+    <w:p>
+      <w:pPr>
+        <w:pStyle w:val="ListParagraph"/>
+        <w:numPr>
+          <w:ilvl w:val="1"/>
+          <w:numId w:val="3"/>
+        </w:numPr>
+      </w:pPr>
+      <w:r>
+        <w:t>QUESTION: What is the definition of gross national product?</w:t>
+      </w:r>
+    </w:p>
+    <w:p>
+      <w:pPr>
+        <w:pStyle w:val="ListParagraph"/>
+        <w:numPr>
+          <w:ilvl w:val="1"/>
+          <w:numId w:val="3"/>
+        </w:numPr>
+      </w:pPr>
+      <w:r>
+        <w:t>QUESTION: What is meant by tax revenue absorbing over 30 percent of GNP?</w:t>
+      </w:r>
+    </w:p>
+    <w:p>
+      <w:pPr>
+        <w:pStyle w:val="ListParagraph"/>
+        <w:numPr>
+          <w:ilvl w:val="1"/>
+          <w:numId w:val="3"/>
+        </w:numPr>
+      </w:pPr>
+      <w:r>
+        <w:t>QUESTION: What is the budgetary function?</w:t>
+      </w:r>
+    </w:p>
+    <w:p/>
+    <w:p>
+      <w:r>
+        <w:t>Subject of Study</w:t>
+      </w:r>
+    </w:p>
+    <w:p>
+      <w:pPr>
+        <w:pStyle w:val="ListParagraph"/>
+        <w:numPr>
+          <w:ilvl w:val="0"/>
+          <w:numId w:val="3"/>
+        </w:numPr>
+      </w:pPr>
+      <w:r>
+        <w:t>The economics of the public sector (i.e., government activities).</w:t>
+      </w:r>
+    </w:p>
+    <w:p>
+      <w:pPr>
+        <w:pStyle w:val="ListParagraph"/>
+        <w:numPr>
+          <w:ilvl w:val="1"/>
+          <w:numId w:val="3"/>
+        </w:numPr>
+      </w:pPr>
+      <w:r>
+        <w:t>OBSERVATION: The book uses the terms being defined in the definition.</w:t>
+      </w:r>
+    </w:p>
+    <w:p>
+      <w:pPr>
+        <w:pStyle w:val="ListParagraph"/>
+        <w:numPr>
+          <w:ilvl w:val="0"/>
+          <w:numId w:val="3"/>
+        </w:numPr>
+      </w:pPr>
+      <w:r>
+        <w:t>For purposes of study, the public sector is defined as the budgetary sector of public policy.</w:t>
+      </w:r>
+    </w:p>
+    <w:p>
+      <w:pPr>
+        <w:pStyle w:val="ListParagraph"/>
+        <w:numPr>
+          <w:ilvl w:val="0"/>
+          <w:numId w:val="3"/>
+        </w:numPr>
+      </w:pPr>
+      <w:r>
+        <w:t>Both the real and financial aspects of the problem.</w:t>
+      </w:r>
+    </w:p>
+    <w:p>
+      <w:pPr>
+        <w:pStyle w:val="ListParagraph"/>
+        <w:numPr>
+          <w:ilvl w:val="1"/>
+          <w:numId w:val="3"/>
+        </w:numPr>
+      </w:pPr>
+      <w:r>
+        <w:t>QUESTION: What is the difference between real aspects and financial aspects?</w:t>
+      </w:r>
+    </w:p>
+    <w:p>
+      <w:pPr>
+        <w:pStyle w:val="ListParagraph"/>
+        <w:numPr>
+          <w:ilvl w:val="0"/>
+          <w:numId w:val="3"/>
+        </w:numPr>
+      </w:pPr>
+      <w:r>
+        <w:t xml:space="preserve">The private sector </w:t>
+      </w:r>
+      <w:r>
+        <w:t>enters the</w:t>
+      </w:r>
+      <w:r>
+        <w:t xml:space="preserve"> analysis because the public sector and private sector interact to a large degree.</w:t>
+      </w:r>
+    </w:p>
+    <w:p>
+      <w:pPr>
+        <w:pStyle w:val="ListParagraph"/>
+        <w:numPr>
+          <w:ilvl w:val="0"/>
+          <w:numId w:val="3"/>
+        </w:numPr>
+      </w:pPr>
+      <w:r>
+        <w:t>Focus is economic policy that operates through revenue and expenditure activities.</w:t>
+      </w:r>
+    </w:p>
+    <w:p>
+      <w:pPr>
+        <w:pStyle w:val="ListParagraph"/>
+        <w:numPr>
+          <w:ilvl w:val="0"/>
+          <w:numId w:val="3"/>
+        </w:numPr>
+      </w:pPr>
+      <w:r>
+        <w:t>Generally, will not delve into various instruments of economic policy:</w:t>
+      </w:r>
+    </w:p>
+    <w:p>
+      <w:pPr>
+        <w:pStyle w:val="ListParagraph"/>
+        <w:numPr>
+          <w:ilvl w:val="1"/>
+          <w:numId w:val="3"/>
+        </w:numPr>
+      </w:pPr>
+      <w:r>
+        <w:t>Regulation</w:t>
+      </w:r>
+    </w:p>
+    <w:p>
+      <w:pPr>
+        <w:pStyle w:val="ListParagraph"/>
+        <w:numPr>
+          <w:ilvl w:val="1"/>
+          <w:numId w:val="3"/>
+        </w:numPr>
+      </w:pPr>
+      <w:r>
+        <w:t>Public enterprise operation</w:t>
+      </w:r>
+    </w:p>
+    <w:p>
+      <w:pPr>
+        <w:pStyle w:val="ListParagraph"/>
+        <w:numPr>
+          <w:ilvl w:val="1"/>
+          <w:numId w:val="3"/>
+        </w:numPr>
+      </w:pPr>
+      <w:r>
+        <w:t>Monetary policy</w:t>
+      </w:r>
+    </w:p>
+    <w:p/>
+    <w:p>
+      <w:r>
+        <w:t>Modes of Analysis</w:t>
+      </w:r>
+    </w:p>
+    <w:p>
+      <w:pPr>
+        <w:pStyle w:val="ListParagraph"/>
+        <w:numPr>
+          <w:ilvl w:val="0"/>
+          <w:numId w:val="4"/>
+        </w:numPr>
+      </w:pPr>
+      <w:r>
+        <w:t>Questions asked during analysis of public sector:</w:t>
+      </w:r>
+    </w:p>
+    <w:p>
+      <w:pPr>
+        <w:pStyle w:val="ListParagraph"/>
+        <w:numPr>
+          <w:ilvl w:val="1"/>
+          <w:numId w:val="4"/>
+        </w:numPr>
+      </w:pPr>
+      <w:r>
+        <w:t>What criteria should be applied to judge the merit of budget policy options?</w:t>
+      </w:r>
+    </w:p>
+    <w:p>
+      <w:pPr>
+        <w:pStyle w:val="ListParagraph"/>
+        <w:numPr>
+          <w:ilvl w:val="2"/>
+          <w:numId w:val="4"/>
+        </w:numPr>
+      </w:pPr>
+      <w:r>
+        <w:t>Normative analysis of what should be.</w:t>
+      </w:r>
+    </w:p>
+    <w:p>
+      <w:pPr>
+        <w:pStyle w:val="ListParagraph"/>
+        <w:numPr>
+          <w:ilvl w:val="2"/>
+          <w:numId w:val="4"/>
+        </w:numPr>
+      </w:pPr>
+      <w:r>
+        <w:t>Objectives of fiscal policy are determined through the political process.</w:t>
+      </w:r>
+    </w:p>
+    <w:p>
+      <w:pPr>
+        <w:pStyle w:val="ListParagraph"/>
+        <w:numPr>
+          <w:ilvl w:val="2"/>
+          <w:numId w:val="4"/>
+        </w:numPr>
+      </w:pPr>
+      <w:r>
+        <w:t>Balance of values must be achieved (i.e., efficiency, equity, fairness)</w:t>
+      </w:r>
+    </w:p>
+    <w:p>
+      <w:pPr>
+        <w:pStyle w:val="ListParagraph"/>
+        <w:numPr>
+          <w:ilvl w:val="1"/>
+          <w:numId w:val="4"/>
+        </w:numPr>
+      </w:pPr>
+      <w:r>
+        <w:lastRenderedPageBreak/>
+        <w:t>What are the likely responses of the private sector to various fiscal actions being considered?</w:t>
+      </w:r>
+    </w:p>
+    <w:p>
+      <w:pPr>
+        <w:pStyle w:val="ListParagraph"/>
+        <w:numPr>
+          <w:ilvl w:val="2"/>
+          <w:numId w:val="4"/>
+        </w:numPr>
+      </w:pPr>
+      <w:r>
+        <w:t>Determines who will bear the burden in the end.</w:t>
+      </w:r>
+    </w:p>
+    <w:p>
+      <w:pPr>
+        <w:pStyle w:val="ListParagraph"/>
+        <w:numPr>
+          <w:ilvl w:val="2"/>
+          <w:numId w:val="4"/>
+        </w:numPr>
+      </w:pPr>
+      <w:r>
+        <w:t>Requires positive analysis based on empirical evaluation.</w:t>
+      </w:r>
+    </w:p>
+    <w:p>
+      <w:pPr>
+        <w:pStyle w:val="ListParagraph"/>
+        <w:numPr>
+          <w:ilvl w:val="1"/>
+          <w:numId w:val="4"/>
+        </w:numPr>
+      </w:pPr>
+      <w:r>
+        <w:t>What social, political, and historical forces have influenced current fiscal policy</w:t>
+      </w:r>
+      <w:r>
+        <w:t xml:space="preserve"> and</w:t>
+      </w:r>
+      <w:r>
+        <w:t xml:space="preserve"> </w:t>
+      </w:r>
+      <w:r>
+        <w:t>fiscal institutions</w:t>
+      </w:r>
+      <w:r>
+        <w:t>?</w:t>
+      </w:r>
+    </w:p>
+    <w:p>
+      <w:pPr>
+        <w:pStyle w:val="ListParagraph"/>
+        <w:numPr>
+          <w:ilvl w:val="2"/>
+          <w:numId w:val="4"/>
+        </w:numPr>
+      </w:pPr>
+      <w:r>
+        <w:t>Requires positive analysis.</w:t>
+      </w:r>
+    </w:p>
+    <w:p>
+      <w:pPr>
+        <w:pStyle w:val="ListParagraph"/>
+        <w:numPr>
+          <w:ilvl w:val="2"/>
+          <w:numId w:val="4"/>
+        </w:numPr>
+      </w:pPr>
+      <w:r>
+        <w:t>Includes analysis of social factors.</w:t>
+      </w:r>
+    </w:p>
+    <w:p>
+      <w:pPr>
+        <w:pStyle w:val="ListParagraph"/>
+        <w:numPr>
+          <w:ilvl w:val="2"/>
+          <w:numId w:val="4"/>
+        </w:numPr>
+      </w:pPr>
+      <w:r>
+        <w:t>QUESTION: What is an institution in the sociological sense?</w:t>
+      </w:r>
+    </w:p>
+    <w:p/>
+    <w:p>
+      <w:r>
+        <w:t>Need for Public Sector</w:t>
+      </w:r>
+    </w:p>
+    <w:p>
+      <w:pPr>
+        <w:pStyle w:val="ListParagraph"/>
+        <w:numPr>
+          <w:ilvl w:val="0"/>
+          <w:numId w:val="4"/>
+        </w:numPr>
+      </w:pPr>
+      <w:r>
+        <w:t>Premises of our society:</w:t>
+      </w:r>
+    </w:p>
+    <w:p>
+      <w:pPr>
+        <w:pStyle w:val="ListParagraph"/>
+        <w:numPr>
+          <w:ilvl w:val="1"/>
+          <w:numId w:val="4"/>
+        </w:numPr>
+      </w:pPr>
+      <w:r>
+        <w:t>Composition of output should align with individual consumer preferences.</w:t>
+      </w:r>
+    </w:p>
+    <w:p>
+      <w:pPr>
+        <w:pStyle w:val="ListParagraph"/>
+        <w:numPr>
+          <w:ilvl w:val="1"/>
+          <w:numId w:val="4"/>
+        </w:numPr>
+      </w:pPr>
+      <w:r>
+        <w:t>There is a preference for decentralized decision making.</w:t>
+      </w:r>
+    </w:p>
+    <w:p>
+      <w:pPr>
+        <w:pStyle w:val="ListParagraph"/>
+        <w:numPr>
+          <w:ilvl w:val="0"/>
+          <w:numId w:val="4"/>
+        </w:numPr>
+      </w:pPr>
+      <w:r>
+        <w:t>Premises raise the question of why not leave all economic activity to the private sector.</w:t>
+      </w:r>
+    </w:p>
+    <w:p>
+      <w:pPr>
+        <w:pStyle w:val="ListParagraph"/>
+        <w:numPr>
+          <w:ilvl w:val="1"/>
+          <w:numId w:val="4"/>
+        </w:numPr>
+      </w:pPr>
+      <w:r>
+        <w:t>Why not leave everything to the “invisible hand” of market?</w:t>
+      </w:r>
+    </w:p>
+    <w:p>
+      <w:pPr>
+        <w:pStyle w:val="ListParagraph"/>
+        <w:numPr>
+          <w:ilvl w:val="0"/>
+          <w:numId w:val="4"/>
+        </w:numPr>
+      </w:pPr>
+      <w:r>
+        <w:t>Political and social ideologies deviate from the stated premises.</w:t>
+      </w:r>
+    </w:p>
+    <w:p>
+      <w:pPr>
+        <w:pStyle w:val="ListParagraph"/>
+        <w:numPr>
+          <w:ilvl w:val="0"/>
+          <w:numId w:val="4"/>
+        </w:numPr>
+      </w:pPr>
+      <w:r>
+        <w:t>Market mechanisms simply cannot efficiently perform all economic functions.</w:t>
+      </w:r>
+    </w:p>
+    <w:p>
+      <w:pPr>
+        <w:pStyle w:val="ListParagraph"/>
+        <w:numPr>
+          <w:ilvl w:val="1"/>
+          <w:numId w:val="4"/>
+        </w:numPr>
+      </w:pPr>
+      <w:r>
+        <w:t>Implies that determining the appropriate size of public sector is a technical rather than an ideological issue.</w:t>
+      </w:r>
+    </w:p>
+    <w:p>
+      <w:pPr>
+        <w:pStyle w:val="ListParagraph"/>
+        <w:numPr>
+          <w:ilvl w:val="1"/>
+          <w:numId w:val="4"/>
+        </w:numPr>
+      </w:pPr>
+      <w:r>
+        <w:t>Assumptions required for market mechanisms to work are not always satisfied.</w:t>
+      </w:r>
+    </w:p>
+    <w:p>
+      <w:pPr>
+        <w:pStyle w:val="ListParagraph"/>
+        <w:numPr>
+          <w:ilvl w:val="1"/>
+          <w:numId w:val="4"/>
+        </w:numPr>
+      </w:pPr>
+      <w:r>
+        <w:t>Decreasing costs can lead to inefficient competition.</w:t>
+      </w:r>
+    </w:p>
+    <w:p>
+      <w:pPr>
+        <w:pStyle w:val="ListParagraph"/>
+        <w:numPr>
+          <w:ilvl w:val="1"/>
+          <w:numId w:val="4"/>
+        </w:numPr>
+      </w:pPr>
+      <w:r>
+        <w:t>Legal structure needed to enforce contractual arrangements needed for markets to operate.</w:t>
+      </w:r>
+    </w:p>
+    <w:p>
+      <w:pPr>
+        <w:pStyle w:val="ListParagraph"/>
+        <w:numPr>
+          <w:ilvl w:val="1"/>
+          <w:numId w:val="4"/>
+        </w:numPr>
+      </w:pPr>
+      <w:r>
+        <w:t>Production and consumption characteristics of some goods are not conducive to market mechanisms.</w:t>
+      </w:r>
+    </w:p>
+    <w:p>
+      <w:pPr>
+        <w:pStyle w:val="ListParagraph"/>
+        <w:numPr>
+          <w:ilvl w:val="1"/>
+          <w:numId w:val="4"/>
+        </w:numPr>
+      </w:pPr>
+      <w:r>
+        <w:t>Social values may not align with the outcome of market systems.</w:t>
+      </w:r>
+    </w:p>
+    <w:p>
+      <w:pPr>
+        <w:pStyle w:val="ListParagraph"/>
+        <w:numPr>
+          <w:ilvl w:val="1"/>
+          <w:numId w:val="4"/>
+        </w:numPr>
+      </w:pPr>
+      <w:r>
+        <w:t>Public and private viewpoints about the future differ.</w:t>
+      </w:r>
+    </w:p>
+    <w:p/>
+    <w:p>
+      <w:r>
+        <w:t>Major Functions</w:t>
+      </w:r>
+    </w:p>
+    <w:p>
+      <w:pPr>
+        <w:pStyle w:val="ListParagraph"/>
+        <w:numPr>
+          <w:ilvl w:val="0"/>
+          <w:numId w:val="5"/>
+        </w:numPr>
+      </w:pPr>
+      <w:r>
+        <w:t>The allocation function of budget policy divides total resource use between private and public goods and determines the mix of public goods.</w:t>
+      </w:r>
+    </w:p>
+    <w:p>
+      <w:pPr>
+        <w:pStyle w:val="ListParagraph"/>
+        <w:numPr>
+          <w:ilvl w:val="1"/>
+          <w:numId w:val="5"/>
+        </w:numPr>
+      </w:pPr>
+      <w:r>
+        <w:t>Regulatory policy can be considered part of the allocation function.</w:t>
+      </w:r>
+    </w:p>
+    <w:p>
+      <w:pPr>
+        <w:pStyle w:val="ListParagraph"/>
+        <w:numPr>
+          <w:ilvl w:val="0"/>
+          <w:numId w:val="5"/>
+        </w:numPr>
+      </w:pPr>
+      <w:r>
+        <w:t>The distribution function of budget policy adjusts the distribution of income and wealth to conform with what society considers as fair.</w:t>
+      </w:r>
+    </w:p>
+    <w:p>
+      <w:pPr>
+        <w:pStyle w:val="ListParagraph"/>
+        <w:numPr>
+          <w:ilvl w:val="0"/>
+          <w:numId w:val="5"/>
+        </w:numPr>
+      </w:pPr>
+      <w:r>
+        <w:t>The stabilization function of budget policy seeks to maintain full employment, stable price levels, and an appropriate economic growth rate.</w:t>
+      </w:r>
+    </w:p>
+    <w:p/>
+    <w:p/>
+    <w:p>
+      <w:pPr>
+        <w:rPr>
+          <w:i/>
+        </w:rPr>
+      </w:pPr>
+      <w:r>
+        <w:rPr>
+          <w:i/>
+        </w:rPr>
+        <w:t>The Allocation Function</w:t>
+      </w:r>
+    </w:p>
+    <w:p/>
+    <w:p>
+      <w:r>
+        <w:t>Social Goods and Market Failure</w:t>
+      </w:r>
+    </w:p>
+    <w:p>
+      <w:pPr>
+        <w:pStyle w:val="ListParagraph"/>
+        <w:numPr>
+          <w:ilvl w:val="0"/>
+          <w:numId w:val="6"/>
+        </w:numPr>
+      </w:pPr>
+      <w:r>
+        <w:t>Public goods have nonrival consumption.</w:t>
+      </w:r>
+    </w:p>
+    <w:p>
+      <w:pPr>
+        <w:pStyle w:val="ListParagraph"/>
+        <w:numPr>
+          <w:ilvl w:val="1"/>
+          <w:numId w:val="6"/>
+        </w:numPr>
+      </w:pPr>
+      <w:r>
+        <w:t>One person’s consumption does not prevent another person’s consumption because the resource is not scarce.</w:t>
+      </w:r>
+    </w:p>
+    <w:p>
+      <w:pPr>
+        <w:pStyle w:val="ListParagraph"/>
+        <w:numPr>
+          <w:ilvl w:val="1"/>
+          <w:numId w:val="6"/>
+        </w:numPr>
+      </w:pPr>
+      <w:r>
+        <w:t>A person cannot be excluded from consumption.</w:t>
+      </w:r>
+    </w:p>
+    <w:p>
+      <w:pPr>
+        <w:pStyle w:val="ListParagraph"/>
+        <w:numPr>
+          <w:ilvl w:val="1"/>
+          <w:numId w:val="6"/>
+        </w:numPr>
+      </w:pPr>
+      <w:r>
+        <w:t>Exclusion is undesirable even if feasible.</w:t>
+      </w:r>
+    </w:p>
+    <w:p>
+      <w:pPr>
+        <w:pStyle w:val="ListParagraph"/>
+        <w:numPr>
+          <w:ilvl w:val="1"/>
+          <w:numId w:val="6"/>
+        </w:numPr>
+      </w:pPr>
+      <w:r>
+        <w:lastRenderedPageBreak/>
+        <w:t>Exclusion is impossible or prohibitively expensive.</w:t>
+      </w:r>
+    </w:p>
+    <w:p>
+      <w:pPr>
+        <w:pStyle w:val="ListParagraph"/>
+        <w:numPr>
+          <w:ilvl w:val="0"/>
+          <w:numId w:val="6"/>
+        </w:numPr>
+      </w:pPr>
+      <w:r>
+        <w:t>Private goods have rival consumption.</w:t>
+      </w:r>
+    </w:p>
+    <w:p>
+      <w:pPr>
+        <w:pStyle w:val="ListParagraph"/>
+        <w:numPr>
+          <w:ilvl w:val="1"/>
+          <w:numId w:val="6"/>
+        </w:numPr>
+      </w:pPr>
+      <w:r>
+        <w:t>One person’s consumption prevents another person’s consumption because the resource is scarce.</w:t>
+      </w:r>
+    </w:p>
+    <w:p>
+      <w:pPr>
+        <w:pStyle w:val="ListParagraph"/>
+        <w:numPr>
+          <w:ilvl w:val="1"/>
+          <w:numId w:val="6"/>
+        </w:numPr>
+      </w:pPr>
+      <w:r>
+        <w:t>A person can be excluded from consumption.</w:t>
+      </w:r>
+    </w:p>
+    <w:p>
+      <w:pPr>
+        <w:pStyle w:val="ListParagraph"/>
+        <w:numPr>
+          <w:ilvl w:val="0"/>
+          <w:numId w:val="6"/>
+        </w:numPr>
+      </w:pPr>
+      <w:r>
+        <w:t>Certain public goods (social goods) cannot be provided through the market system.</w:t>
+      </w:r>
+    </w:p>
+    <w:p>
+      <w:pPr>
+        <w:pStyle w:val="ListParagraph"/>
+        <w:numPr>
+          <w:ilvl w:val="1"/>
+          <w:numId w:val="6"/>
+        </w:numPr>
+      </w:pPr>
+      <w:r>
+        <w:t>Market fails to produce them at all.</w:t>
+      </w:r>
+    </w:p>
+    <w:p>
+      <w:pPr>
+        <w:pStyle w:val="ListParagraph"/>
+        <w:numPr>
+          <w:ilvl w:val="1"/>
+          <w:numId w:val="6"/>
+        </w:numPr>
+      </w:pPr>
+      <w:r>
+        <w:t>Market produces them inefficiently.</w:t>
+      </w:r>
+    </w:p>
+    <w:p>
+      <w:pPr>
+        <w:pStyle w:val="ListParagraph"/>
+        <w:numPr>
+          <w:ilvl w:val="0"/>
+          <w:numId w:val="6"/>
+        </w:numPr>
+      </w:pPr>
+      <w:r>
+        <w:t>Need for social goods is felt collectively while the need for private goods is felt individually.</w:t>
+      </w:r>
+    </w:p>
+    <w:p>
+      <w:pPr>
+        <w:pStyle w:val="ListParagraph"/>
+        <w:numPr>
+          <w:ilvl w:val="0"/>
+          <w:numId w:val="6"/>
+        </w:numPr>
+      </w:pPr>
+      <w:r>
+        <w:t>People include public and private goods in their preference maps.</w:t>
+      </w:r>
+    </w:p>
+    <w:p>
+      <w:pPr>
+        <w:pStyle w:val="ListParagraph"/>
+        <w:numPr>
+          <w:ilvl w:val="0"/>
+          <w:numId w:val="6"/>
+        </w:numPr>
+      </w:pPr>
+      <w:r>
+        <w:t>Market mechanism is conducive for private goods.</w:t>
+      </w:r>
+    </w:p>
+    <w:p/>
+    <w:p>
+      <w:r>
+        <w:t>Public Provision for Social Goods</w:t>
+      </w:r>
+    </w:p>
+    <w:p>
+      <w:pPr>
+        <w:pStyle w:val="ListParagraph"/>
+        <w:numPr>
+          <w:ilvl w:val="0"/>
+          <w:numId w:val="7"/>
+        </w:numPr>
+      </w:pPr>
+      <w:r>
+        <w:t>The government must determine how much public goods to provide.</w:t>
+      </w:r>
+    </w:p>
+    <w:p>
+      <w:pPr>
+        <w:pStyle w:val="ListParagraph"/>
+        <w:numPr>
+          <w:ilvl w:val="1"/>
+          <w:numId w:val="7"/>
+        </w:numPr>
+      </w:pPr>
+      <w:r>
+        <w:t>Type of public good.</w:t>
+      </w:r>
+    </w:p>
+    <w:p>
+      <w:pPr>
+        <w:pStyle w:val="ListParagraph"/>
+        <w:numPr>
+          <w:ilvl w:val="1"/>
+          <w:numId w:val="7"/>
+        </w:numPr>
+      </w:pPr>
+      <w:r>
+        <w:t>Quality of public good.</w:t>
+      </w:r>
+    </w:p>
+    <w:p>
+      <w:pPr>
+        <w:pStyle w:val="ListParagraph"/>
+        <w:numPr>
+          <w:ilvl w:val="0"/>
+          <w:numId w:val="7"/>
+        </w:numPr>
+      </w:pPr>
+      <w:r>
+        <w:t>Individuals have no incentive to reveal how much they value public goods.</w:t>
+      </w:r>
+    </w:p>
+    <w:p>
+      <w:pPr>
+        <w:pStyle w:val="ListParagraph"/>
+        <w:numPr>
+          <w:ilvl w:val="0"/>
+          <w:numId w:val="7"/>
+        </w:numPr>
+      </w:pPr>
+      <w:r>
+        <w:t>The political process substitutes for the market mechanism.</w:t>
+      </w:r>
+    </w:p>
+    <w:p/>
+    <w:p>
+      <w:r>
+        <w:t>National and Local Social Goods</w:t>
+      </w:r>
+    </w:p>
+    <w:p>
+      <w:pPr>
+        <w:pStyle w:val="ListParagraph"/>
+        <w:numPr>
+          <w:ilvl w:val="0"/>
+          <w:numId w:val="8"/>
+        </w:numPr>
+      </w:pPr>
+      <w:r>
+        <w:t>The benefits of social goods may be spatially limited.</w:t>
+      </w:r>
+    </w:p>
+    <w:p>
+      <w:pPr>
+        <w:pStyle w:val="ListParagraph"/>
+        <w:numPr>
+          <w:ilvl w:val="1"/>
+          <w:numId w:val="8"/>
+        </w:numPr>
+      </w:pPr>
+      <w:r>
+        <w:t>e.g., national defense versus street lights</w:t>
+      </w:r>
+    </w:p>
+    <w:p>
+      <w:pPr>
+        <w:pStyle w:val="ListParagraph"/>
+        <w:numPr>
+          <w:ilvl w:val="0"/>
+          <w:numId w:val="8"/>
+        </w:numPr>
+      </w:pPr>
+      <w:r>
+        <w:t>Federalism advocates for centralization over decentralization.</w:t>
+      </w:r>
+    </w:p>
+    <w:p/>
+    <w:p>
+      <w:r>
+        <w:t>Public Provision Versus Public Production</w:t>
+      </w:r>
+    </w:p>
+    <w:p>
+      <w:pPr>
+        <w:pStyle w:val="ListParagraph"/>
+        <w:numPr>
+          <w:ilvl w:val="0"/>
+          <w:numId w:val="9"/>
+        </w:numPr>
+      </w:pPr>
+      <w:r>
+        <w:t>Examples of public enterprises</w:t>
+      </w:r>
+    </w:p>
+    <w:p>
+      <w:pPr>
+        <w:pStyle w:val="ListParagraph"/>
+        <w:numPr>
+          <w:ilvl w:val="1"/>
+          <w:numId w:val="9"/>
+        </w:numPr>
+      </w:pPr>
+      <w:r>
+        <w:t>Public power</w:t>
+      </w:r>
+    </w:p>
+    <w:p>
+      <w:pPr>
+        <w:pStyle w:val="ListParagraph"/>
+        <w:numPr>
+          <w:ilvl w:val="1"/>
+          <w:numId w:val="9"/>
+        </w:numPr>
+      </w:pPr>
+      <w:r>
+        <w:t>Transportation authorities</w:t>
+      </w:r>
+    </w:p>
+    <w:p>
+      <w:pPr>
+        <w:pStyle w:val="ListParagraph"/>
+        <w:numPr>
+          <w:ilvl w:val="0"/>
+          <w:numId w:val="9"/>
+        </w:numPr>
+      </w:pPr>
+      <w:r>
+        <w:t>Provided publicly means financed through the budget and made available without direct charge regardless of how the social good is produced.</w:t>
+      </w:r>
+    </w:p>
+    <w:p>
+      <w:pPr>
+        <w:pStyle w:val="ListParagraph"/>
+        <w:numPr>
+          <w:ilvl w:val="0"/>
+          <w:numId w:val="9"/>
+        </w:numPr>
+      </w:pPr>
+      <w:r>
+        <w:t xml:space="preserve">Produced publicly means that </w:t>
+      </w:r>
+      <w:r>
+        <w:t>the social good is produced directly under public management.</w:t>
+      </w:r>
+    </w:p>
+    <w:p>
+      <w:pPr>
+        <w:pStyle w:val="ListParagraph"/>
+        <w:numPr>
+          <w:ilvl w:val="0"/>
+          <w:numId w:val="9"/>
+        </w:numPr>
+      </w:pPr>
+      <w:r>
+        <w:t>There is not much public production of private goods that are sold in the market.</w:t>
+      </w:r>
+    </w:p>
+    <w:p>
+      <w:pPr>
+        <w:pStyle w:val="ListParagraph"/>
+        <w:numPr>
+          <w:ilvl w:val="1"/>
+          <w:numId w:val="9"/>
+        </w:numPr>
+      </w:pPr>
+      <w:r>
+        <w:t>Public enterprises often operate under monopoly conditions.</w:t>
+      </w:r>
+    </w:p>
+    <w:p/>
+    <w:p/>
+    <w:p>
+      <w:pPr>
+        <w:rPr>
+          <w:i/>
+        </w:rPr>
+      </w:pPr>
+      <w:r>
+        <w:rPr>
+          <w:i/>
+        </w:rPr>
+        <w:t>The Distribution Function</w:t>
+      </w:r>
+    </w:p>
+    <w:p/>
+    <w:p>
+      <w:r>
+        <w:t>Determinants of Distribution</w:t>
+      </w:r>
+    </w:p>
+    <w:p>
+      <w:pPr>
+        <w:pStyle w:val="ListParagraph"/>
+        <w:numPr>
+          <w:ilvl w:val="0"/>
+          <w:numId w:val="10"/>
+        </w:numPr>
+      </w:pPr>
+      <w:r>
+        <w:t>Distribution issues are often the major point of contention in budget debates.</w:t>
+      </w:r>
+    </w:p>
+    <w:p>
+      <w:pPr>
+        <w:pStyle w:val="ListParagraph"/>
+        <w:numPr>
+          <w:ilvl w:val="1"/>
+          <w:numId w:val="10"/>
+        </w:numPr>
+      </w:pPr>
+      <w:r>
+        <w:t>Determine tax and transfer policies.</w:t>
+      </w:r>
+    </w:p>
+    <w:p>
+      <w:pPr>
+        <w:pStyle w:val="ListParagraph"/>
+        <w:numPr>
+          <w:ilvl w:val="0"/>
+          <w:numId w:val="10"/>
+        </w:numPr>
+      </w:pPr>
+      <w:r>
+        <w:t>Factor endowments</w:t>
+      </w:r>
+    </w:p>
+    <w:p>
+      <w:pPr>
+        <w:pStyle w:val="ListParagraph"/>
+        <w:numPr>
+          <w:ilvl w:val="1"/>
+          <w:numId w:val="10"/>
+        </w:numPr>
+      </w:pPr>
+      <w:r>
+        <w:t>Personal earnings abilities</w:t>
+      </w:r>
+    </w:p>
+    <w:p>
+      <w:pPr>
+        <w:pStyle w:val="ListParagraph"/>
+        <w:numPr>
+          <w:ilvl w:val="1"/>
+          <w:numId w:val="10"/>
+        </w:numPr>
+      </w:pPr>
+      <w:r>
+        <w:t>Accumulated and inherited wealth</w:t>
+      </w:r>
+    </w:p>
+    <w:p>
+      <w:pPr>
+        <w:pStyle w:val="ListParagraph"/>
+        <w:numPr>
+          <w:ilvl w:val="0"/>
+          <w:numId w:val="10"/>
+        </w:numPr>
+      </w:pPr>
+      <w:r>
+        <w:t>Factor endowments and factor pricing determine the distribution of income.</w:t>
+      </w:r>
+    </w:p>
+    <w:p>
+      <w:pPr>
+        <w:pStyle w:val="ListParagraph"/>
+        <w:numPr>
+          <w:ilvl w:val="1"/>
+          <w:numId w:val="10"/>
+        </w:numPr>
+      </w:pPr>
+      <w:r>
+        <w:t>Often produces inequality that society deems undesirable.</w:t>
+      </w:r>
+    </w:p>
+    <w:p>
+      <w:pPr>
+        <w:pStyle w:val="ListParagraph"/>
+        <w:numPr>
+          <w:ilvl w:val="1"/>
+          <w:numId w:val="10"/>
+        </w:numPr>
+      </w:pPr>
+      <w:r>
+        <w:t>Inequality creates a cost for the society in whole.</w:t>
+      </w:r>
+    </w:p>
+    <w:p>
+      <w:pPr>
+        <w:pStyle w:val="ListParagraph"/>
+        <w:numPr>
+          <w:ilvl w:val="0"/>
+          <w:numId w:val="10"/>
+        </w:numPr>
+      </w:pPr>
+      <w:r>
+        <w:t>Principles regarding income distribution</w:t>
+      </w:r>
+    </w:p>
+    <w:p>
+      <w:pPr>
+        <w:pStyle w:val="ListParagraph"/>
+        <w:numPr>
+          <w:ilvl w:val="1"/>
+          <w:numId w:val="10"/>
+        </w:numPr>
+      </w:pPr>
+      <w:r>
+        <w:lastRenderedPageBreak/>
+        <w:t>Individuals should use their factor endowments efficiently.</w:t>
+      </w:r>
+    </w:p>
+    <w:p>
+      <w:pPr>
+        <w:pStyle w:val="ListParagraph"/>
+        <w:numPr>
+          <w:ilvl w:val="1"/>
+          <w:numId w:val="10"/>
+        </w:numPr>
+      </w:pPr>
+      <w:r>
+        <w:t>Market process should determine the distribution of income among households.</w:t>
+      </w:r>
+    </w:p>
+    <w:p>
+      <w:pPr>
+        <w:pStyle w:val="ListParagraph"/>
+        <w:numPr>
+          <w:ilvl w:val="0"/>
+          <w:numId w:val="10"/>
+        </w:numPr>
+      </w:pPr>
+      <w:r>
+        <w:t>Social structures may prevent one or both principles from being achieved.</w:t>
+      </w:r>
+    </w:p>
+    <w:p/>
+    <w:p>
+      <w:r>
+        <w:t>How Income Should be Distributed</w:t>
+      </w:r>
+    </w:p>
+    <w:p>
+      <w:pPr>
+        <w:pStyle w:val="ListParagraph"/>
+        <w:numPr>
+          <w:ilvl w:val="0"/>
+          <w:numId w:val="11"/>
+        </w:numPr>
+      </w:pPr>
+      <w:r>
+        <w:t>Decisions about income distribution guided by:</w:t>
+      </w:r>
+    </w:p>
+    <w:p>
+      <w:pPr>
+        <w:pStyle w:val="ListParagraph"/>
+        <w:numPr>
+          <w:ilvl w:val="1"/>
+          <w:numId w:val="11"/>
+        </w:numPr>
+      </w:pPr>
+      <w:r>
+        <w:t>Efficient use of resources</w:t>
+      </w:r>
+    </w:p>
+    <w:p>
+      <w:pPr>
+        <w:pStyle w:val="ListParagraph"/>
+        <w:numPr>
+          <w:ilvl w:val="1"/>
+          <w:numId w:val="11"/>
+        </w:numPr>
+      </w:pPr>
+      <w:r>
+        <w:t>What is fair and just</w:t>
+      </w:r>
+    </w:p>
+    <w:p>
+      <w:pPr>
+        <w:pStyle w:val="ListParagraph"/>
+        <w:numPr>
+          <w:ilvl w:val="0"/>
+          <w:numId w:val="11"/>
+        </w:numPr>
+      </w:pPr>
+      <w:r>
+        <w:t>Modern welfare economics don’t consider fairness.</w:t>
+      </w:r>
+    </w:p>
+    <w:p>
+      <w:pPr>
+        <w:pStyle w:val="ListParagraph"/>
+        <w:numPr>
+          <w:ilvl w:val="1"/>
+          <w:numId w:val="11"/>
+        </w:numPr>
+      </w:pPr>
+      <w:r>
+        <w:t>An efficient economic measure is one in which a person’s position is improved without the position of anyone else worsening.</w:t>
+      </w:r>
+    </w:p>
+    <w:p>
+      <w:pPr>
+        <w:pStyle w:val="ListParagraph"/>
+        <w:numPr>
+          <w:ilvl w:val="1"/>
+          <w:numId w:val="11"/>
+        </w:numPr>
+      </w:pPr>
+      <w:proofErr w:type="gramStart"/>
+      <w:r>
+        <w:t>By definition, a</w:t>
+      </w:r>
+      <w:proofErr w:type="gramEnd"/>
+      <w:r>
+        <w:t xml:space="preserve"> </w:t>
+      </w:r>
+      <w:proofErr w:type="spellStart"/>
+      <w:r>
+        <w:t>redistributional</w:t>
+      </w:r>
+      <w:proofErr w:type="spellEnd"/>
+      <w:r>
+        <w:t xml:space="preserve"> measure improves one person’s position at the expense of another’s position.</w:t>
+      </w:r>
+    </w:p>
+    <w:p>
+      <w:pPr>
+        <w:pStyle w:val="ListParagraph"/>
+        <w:numPr>
+          <w:ilvl w:val="0"/>
+          <w:numId w:val="11"/>
+        </w:numPr>
+      </w:pPr>
+      <w:r>
+        <w:t>Challenges to translating justice guideline into income distribution measures:</w:t>
+      </w:r>
+    </w:p>
+    <w:p>
+      <w:pPr>
+        <w:pStyle w:val="ListParagraph"/>
+        <w:numPr>
+          <w:ilvl w:val="1"/>
+          <w:numId w:val="11"/>
+        </w:numPr>
+      </w:pPr>
+      <w:r>
+        <w:t>Individuals value their incomes differently.</w:t>
+      </w:r>
+    </w:p>
+    <w:p>
+      <w:pPr>
+        <w:pStyle w:val="ListParagraph"/>
+        <w:numPr>
+          <w:ilvl w:val="1"/>
+          <w:numId w:val="11"/>
+        </w:numPr>
+      </w:pPr>
+      <w:r>
+        <w:t>The amount available for distribution is related to how it is to be distributed.</w:t>
+      </w:r>
+    </w:p>
+    <w:p/>
+    <w:p>
+      <w:r>
+        <w:t>Fiscal Instruments of Distribution Policy</w:t>
+      </w:r>
+    </w:p>
+    <w:p>
+      <w:pPr>
+        <w:pStyle w:val="ListParagraph"/>
+        <w:numPr>
+          <w:ilvl w:val="0"/>
+          <w:numId w:val="12"/>
+        </w:numPr>
+      </w:pPr>
+      <w:r>
+        <w:t>Fiscal mechanisms for redistributing income:</w:t>
+      </w:r>
+    </w:p>
+    <w:p>
+      <w:pPr>
+        <w:pStyle w:val="ListParagraph"/>
+        <w:numPr>
+          <w:ilvl w:val="1"/>
+          <w:numId w:val="12"/>
+        </w:numPr>
+      </w:pPr>
+      <w:r>
+        <w:t>Tax-transfer scheme</w:t>
+      </w:r>
+    </w:p>
+    <w:p>
+      <w:pPr>
+        <w:pStyle w:val="ListParagraph"/>
+        <w:numPr>
+          <w:ilvl w:val="2"/>
+          <w:numId w:val="12"/>
+        </w:numPr>
+      </w:pPr>
+      <w:r>
+        <w:t>Higher taxes for high-income individuals</w:t>
+      </w:r>
+    </w:p>
+    <w:p>
+      <w:pPr>
+        <w:pStyle w:val="ListParagraph"/>
+        <w:numPr>
+          <w:ilvl w:val="2"/>
+          <w:numId w:val="12"/>
+        </w:numPr>
+      </w:pPr>
+      <w:r>
+        <w:t>Subsidies for low-income individuals</w:t>
+      </w:r>
+    </w:p>
+    <w:p>
+      <w:pPr>
+        <w:pStyle w:val="ListParagraph"/>
+        <w:numPr>
+          <w:ilvl w:val="1"/>
+          <w:numId w:val="12"/>
+        </w:numPr>
+      </w:pPr>
+      <w:r>
+        <w:t>Progressive taxes to finance public goods</w:t>
+      </w:r>
+    </w:p>
+    <w:p>
+      <w:pPr>
+        <w:pStyle w:val="ListParagraph"/>
+        <w:numPr>
+          <w:ilvl w:val="1"/>
+          <w:numId w:val="12"/>
+        </w:numPr>
+      </w:pPr>
+      <w:r>
+        <w:t>Targeted taxes and subsidies</w:t>
+      </w:r>
+    </w:p>
+    <w:p>
+      <w:pPr>
+        <w:pStyle w:val="ListParagraph"/>
+        <w:numPr>
+          <w:ilvl w:val="2"/>
+          <w:numId w:val="12"/>
+        </w:numPr>
+      </w:pPr>
+      <w:r>
+        <w:t>Tax on goods purchased primarily by high-income individuals</w:t>
+      </w:r>
+    </w:p>
+    <w:p>
+      <w:pPr>
+        <w:pStyle w:val="ListParagraph"/>
+        <w:numPr>
+          <w:ilvl w:val="2"/>
+          <w:numId w:val="12"/>
+        </w:numPr>
+      </w:pPr>
+      <w:r>
+        <w:t>Subsidies for goods used primarily by low-income individuals</w:t>
+      </w:r>
+    </w:p>
+    <w:p>
+      <w:pPr>
+        <w:pStyle w:val="ListParagraph"/>
+        <w:numPr>
+          <w:ilvl w:val="0"/>
+          <w:numId w:val="12"/>
+        </w:numPr>
+      </w:pPr>
+      <w:r>
+        <w:t>Must allow for costs of reduced efficiency.</w:t>
+      </w:r>
+    </w:p>
+    <w:p/>
+    <w:p/>
+    <w:p>
+      <w:pPr>
+        <w:rPr>
+          <w:i/>
+        </w:rPr>
+      </w:pPr>
+      <w:r>
+        <w:rPr>
+          <w:i/>
+        </w:rPr>
+        <w:t>The Stabilization Function</w:t>
+      </w:r>
+    </w:p>
+    <w:p/>
+    <w:p>
+      <w:r>
+        <w:t>Need for Stabilization Policy</w:t>
+      </w:r>
+    </w:p>
+    <w:p>
+      <w:pPr>
+        <w:pStyle w:val="ListParagraph"/>
+        <w:numPr>
+          <w:ilvl w:val="0"/>
+          <w:numId w:val="13"/>
+        </w:numPr>
+      </w:pPr>
+      <w:r>
+        <w:t>Focus is on the macro-level performance of the economy.</w:t>
+      </w:r>
+    </w:p>
+    <w:p>
+      <w:pPr>
+        <w:pStyle w:val="ListParagraph"/>
+        <w:numPr>
+          <w:ilvl w:val="0"/>
+          <w:numId w:val="13"/>
+        </w:numPr>
+      </w:pPr>
+      <w:r>
+        <w:t>Without government intervention, the economy tends to undergo substantial fluctuations and extended periods of unemployment or inflation if corrections are left to natural processes.</w:t>
+      </w:r>
+    </w:p>
+    <w:p>
+      <w:pPr>
+        <w:pStyle w:val="ListParagraph"/>
+        <w:numPr>
+          <w:ilvl w:val="0"/>
+          <w:numId w:val="13"/>
+        </w:numPr>
+      </w:pPr>
+      <w:r>
+        <w:t>When these problems surface in one country they may be transmitted to another country because of growing globalization.</w:t>
+      </w:r>
+    </w:p>
+    <w:p>
+      <w:pPr>
+        <w:pStyle w:val="ListParagraph"/>
+        <w:numPr>
+          <w:ilvl w:val="0"/>
+          <w:numId w:val="13"/>
+        </w:numPr>
+      </w:pPr>
+      <w:r>
+        <w:t>Level of employment and prices is determined by level of aggregate demand.</w:t>
+      </w:r>
+    </w:p>
+    <w:p>
+      <w:pPr>
+        <w:pStyle w:val="ListParagraph"/>
+        <w:numPr>
+          <w:ilvl w:val="0"/>
+          <w:numId w:val="13"/>
+        </w:numPr>
+      </w:pPr>
+      <w:r>
+        <w:t>Level of aggregate demand is determined by spending decisions of economic actors.</w:t>
+      </w:r>
+    </w:p>
+    <w:p>
+      <w:pPr>
+        <w:pStyle w:val="ListParagraph"/>
+        <w:numPr>
+          <w:ilvl w:val="0"/>
+          <w:numId w:val="13"/>
+        </w:numPr>
+      </w:pPr>
+      <w:r>
+        <w:t>Spending decisions of economic actors is determined by factor endowments and expectations about the future.</w:t>
+      </w:r>
+    </w:p>
+    <w:p>
+      <w:pPr>
+        <w:pStyle w:val="ListParagraph"/>
+        <w:numPr>
+          <w:ilvl w:val="0"/>
+          <w:numId w:val="13"/>
+        </w:numPr>
+      </w:pPr>
+      <w:r>
+        <w:t>Wages and prices tend to resist downward pressures.</w:t>
+      </w:r>
+    </w:p>
+    <w:p>
+      <w:pPr>
+        <w:pStyle w:val="ListParagraph"/>
+        <w:numPr>
+          <w:ilvl w:val="0"/>
+          <w:numId w:val="13"/>
+        </w:numPr>
+      </w:pPr>
+      <w:r>
+        <w:t>Raising aggregate demand is often required to achieve full employment (i.e., expansionary measures)</w:t>
+      </w:r>
+    </w:p>
+    <w:p>
+      <w:pPr>
+        <w:pStyle w:val="ListParagraph"/>
+        <w:numPr>
+          <w:ilvl w:val="0"/>
+          <w:numId w:val="13"/>
+        </w:numPr>
+      </w:pPr>
+      <w:r>
+        <w:t>Reducing aggregate demand is often required to prevent price inflation (i.e., restrictive measures).</w:t>
+      </w:r>
+    </w:p>
+    <w:p/>
+    <w:p>
+      <w:r>
+        <w:lastRenderedPageBreak/>
+        <w:t>Instruments of Stabilization Policy</w:t>
+      </w:r>
+    </w:p>
+    <w:p>
+      <w:pPr>
+        <w:pStyle w:val="ListParagraph"/>
+        <w:numPr>
+          <w:ilvl w:val="0"/>
+          <w:numId w:val="14"/>
+        </w:numPr>
+      </w:pPr>
+      <w:r>
+        <w:t>Monetary instruments affect the supply of money.</w:t>
+      </w:r>
+    </w:p>
+    <w:p>
+      <w:pPr>
+        <w:pStyle w:val="ListParagraph"/>
+        <w:numPr>
+          <w:ilvl w:val="1"/>
+          <w:numId w:val="14"/>
+        </w:numPr>
+      </w:pPr>
+      <w:r>
+        <w:t>Reserve requirements for banks</w:t>
+      </w:r>
+    </w:p>
+    <w:p>
+      <w:pPr>
+        <w:pStyle w:val="ListParagraph"/>
+        <w:numPr>
+          <w:ilvl w:val="1"/>
+          <w:numId w:val="14"/>
+        </w:numPr>
+      </w:pPr>
+      <w:r>
+        <w:t>Discount rates</w:t>
+      </w:r>
+    </w:p>
+    <w:p>
+      <w:pPr>
+        <w:pStyle w:val="ListParagraph"/>
+        <w:numPr>
+          <w:ilvl w:val="1"/>
+          <w:numId w:val="14"/>
+        </w:numPr>
+      </w:pPr>
+      <w:r>
+        <w:t xml:space="preserve">Increase money supply </w:t>
+      </w:r>
+      <w:r>
+        <w:sym w:font="Wingdings" w:char="F0E0"/>
+      </w:r>
+      <w:r>
+        <w:t xml:space="preserve"> increase liquidity </w:t>
+      </w:r>
+      <w:r>
+        <w:sym w:font="Wingdings" w:char="F0E0"/>
+      </w:r>
+      <w:r>
+        <w:t xml:space="preserve"> reduce interest rates </w:t>
+      </w:r>
+      <w:r>
+        <w:sym w:font="Wingdings" w:char="F0E0"/>
+      </w:r>
+      <w:r>
+        <w:t xml:space="preserve"> increase aggregate demand</w:t>
+      </w:r>
+    </w:p>
+    <w:p>
+      <w:pPr>
+        <w:pStyle w:val="ListParagraph"/>
+        <w:numPr>
+          <w:ilvl w:val="0"/>
+          <w:numId w:val="14"/>
+        </w:numPr>
+      </w:pPr>
+      <w:r>
+        <w:t>Fiscal instruments affect the level of aggregate demand</w:t>
+      </w:r>
+    </w:p>
+    <w:p>
+      <w:pPr>
+        <w:pStyle w:val="ListParagraph"/>
+        <w:numPr>
+          <w:ilvl w:val="1"/>
+          <w:numId w:val="14"/>
+        </w:numPr>
+      </w:pPr>
+      <w:r>
+        <w:t>Public expenditures</w:t>
+      </w:r>
+    </w:p>
+    <w:p>
+      <w:pPr>
+        <w:pStyle w:val="ListParagraph"/>
+        <w:numPr>
+          <w:ilvl w:val="1"/>
+          <w:numId w:val="14"/>
+        </w:numPr>
+      </w:pPr>
+      <w:r>
+        <w:t>Taxes</w:t>
+      </w:r>
+    </w:p>
+    <w:p>
+      <w:pPr>
+        <w:pStyle w:val="ListParagraph"/>
+        <w:numPr>
+          <w:ilvl w:val="1"/>
+          <w:numId w:val="14"/>
+        </w:numPr>
+      </w:pPr>
+      <w:r>
+        <w:t>Deficit</w:t>
+      </w:r>
+    </w:p>
+    <w:p/>
+    <w:p/>
+    <w:p>
+      <w:pPr>
+        <w:rPr>
+          <w:i/>
+        </w:rPr>
+      </w:pPr>
+      <w:r>
+        <w:rPr>
+          <w:i/>
+        </w:rPr>
+        <w:t>Coordination of Budget Functions</w:t>
+      </w:r>
+    </w:p>
+    <w:p>
+      <w:pPr>
+        <w:pStyle w:val="ListParagraph"/>
+        <w:numPr>
+          <w:ilvl w:val="0"/>
+          <w:numId w:val="15"/>
+        </w:numPr>
+      </w:pPr>
+      <w:r>
+        <w:t>Policy objectives often conflict.</w:t>
+      </w:r>
+    </w:p>
+    <w:p/>
+    <w:p>
+      <w:bookmarkStart w:id="0" w:name="_GoBack"/>
+      <w:bookmarkEnd w:id="0"/>
+    </w:p>
     <w:sectPr>
       <w:headerReference w:type="default" r:id="rId7"/>
       <w:footerReference w:type="default" r:id="rId8"/>
@@ -145,7 +1980,7 @@
         <w:bCs/>
         <w:noProof/>
       </w:rPr>
-      <w:t>1</w:t>
+      <w:t>5</w:t>
     </w:r>
     <w:r>
       <w:rPr>
@@ -184,7 +2019,7 @@
         <w:bCs/>
         <w:noProof/>
       </w:rPr>
-      <w:t>1</w:t>
+      <w:t>5</w:t>
     </w:r>
     <w:r>
       <w:rPr>
@@ -254,6 +2089,119 @@
 <file path=word/numbering.xml><?xml version="1.0" encoding="utf-8"?>
 <w:numbering xmlns:wpc="http://schemas.microsoft.com/office/word/2010/wordprocessingCanvas" xmlns:cx="http://schemas.microsoft.com/office/drawing/2014/chartex" xmlns:cx1="http://schemas.microsoft.com/office/drawing/2015/9/8/chartex" xmlns:cx2="http://schemas.microsoft.com/office/drawing/2015/10/21/chartex" xmlns:cx3="http://schemas.microsoft.com/office/drawing/2016/5/9/chartex" xmlns:cx4="http://schemas.microsoft.com/office/drawing/2016/5/10/chartex" xmlns:cx5="http://schemas.microsoft.com/office/drawing/2016/5/11/chartex" xmlns:mc="http://schemas.openxmlformats.org/markup-compatibility/2006" xmlns:o="urn:schemas-microsoft-com:office:office" xmlns:r="http://schemas.openxmlformats.org/officeDocument/2006/relationships" xmlns:m="http://schemas.openxmlformats.org/officeDocument/2006/math" xmlns:v="urn:schemas-microsoft-com:vml" xmlns:wp14="http://schemas.microsoft.com/office/word/2010/wordprocessingDrawing" xmlns:wp="http://schemas.openxmlformats.org/drawingml/2006/wordprocessingDrawing" xmlns:w10="urn:schemas-microsoft-com:office:word" xmlns:w="http://schemas.openxmlformats.org/wordprocessingml/2006/main" xmlns:w14="http://schemas.microsoft.com/office/word/2010/wordml" xmlns:w15="http://schemas.microsoft.com/office/word/2012/wordml" xmlns:w16se="http://schemas.microsoft.com/office/word/2015/wordml/symex" xmlns:wpg="http://schemas.microsoft.com/office/word/2010/wordprocessingGroup" xmlns:wpi="http://schemas.microsoft.com/office/word/2010/wordprocessingInk" xmlns:wne="http://schemas.microsoft.com/office/word/2006/wordml" xmlns:wps="http://schemas.microsoft.com/office/word/2010/wordprocessingShape" mc:Ignorable="w14 w15 w16se wp14">
   <w:abstractNum w:abstractNumId="0" w15:restartNumberingAfterBreak="0">
+    <w:nsid w:val="003F0C0A"/>
+    <w:multiLevelType w:val="hybridMultilevel"/>
+    <w:tmpl w:val="FAC4C240"/>
+    <w:lvl w:ilvl="0" w:tplc="04090001">
+      <w:start w:val="1"/>
+      <w:numFmt w:val="bullet"/>
+      <w:lvlText w:val=""/>
+      <w:lvlJc w:val="left"/>
+      <w:pPr>
+        <w:ind w:left="720" w:hanging="360"/>
+      </w:pPr>
+      <w:rPr>
+        <w:rFonts w:ascii="Symbol" w:hAnsi="Symbol" w:hint="default"/>
+      </w:rPr>
+    </w:lvl>
+    <w:lvl w:ilvl="1" w:tplc="04090003">
+      <w:start w:val="1"/>
+      <w:numFmt w:val="bullet"/>
+      <w:lvlText w:val="o"/>
+      <w:lvlJc w:val="left"/>
+      <w:pPr>
+        <w:ind w:left="1440" w:hanging="360"/>
+      </w:pPr>
+      <w:rPr>
+        <w:rFonts w:ascii="Courier New" w:hAnsi="Courier New" w:cs="Courier New" w:hint="default"/>
+      </w:rPr>
+    </w:lvl>
+    <w:lvl w:ilvl="2" w:tplc="04090005" w:tentative="1">
+      <w:start w:val="1"/>
+      <w:numFmt w:val="bullet"/>
+      <w:lvlText w:val=""/>
+      <w:lvlJc w:val="left"/>
+      <w:pPr>
+        <w:ind w:left="2160" w:hanging="360"/>
+      </w:pPr>
+      <w:rPr>
+        <w:rFonts w:ascii="Wingdings" w:hAnsi="Wingdings" w:hint="default"/>
+      </w:rPr>
+    </w:lvl>
+    <w:lvl w:ilvl="3" w:tplc="04090001" w:tentative="1">
+      <w:start w:val="1"/>
+      <w:numFmt w:val="bullet"/>
+      <w:lvlText w:val=""/>
+      <w:lvlJc w:val="left"/>
+      <w:pPr>
+        <w:ind w:left="2880" w:hanging="360"/>
+      </w:pPr>
+      <w:rPr>
+        <w:rFonts w:ascii="Symbol" w:hAnsi="Symbol" w:hint="default"/>
+      </w:rPr>
+    </w:lvl>
+    <w:lvl w:ilvl="4" w:tplc="04090003" w:tentative="1">
+      <w:start w:val="1"/>
+      <w:numFmt w:val="bullet"/>
+      <w:lvlText w:val="o"/>
+      <w:lvlJc w:val="left"/>
+      <w:pPr>
+        <w:ind w:left="3600" w:hanging="360"/>
+      </w:pPr>
+      <w:rPr>
+        <w:rFonts w:ascii="Courier New" w:hAnsi="Courier New" w:cs="Courier New" w:hint="default"/>
+      </w:rPr>
+    </w:lvl>
+    <w:lvl w:ilvl="5" w:tplc="04090005" w:tentative="1">
+      <w:start w:val="1"/>
+      <w:numFmt w:val="bullet"/>
+      <w:lvlText w:val=""/>
+      <w:lvlJc w:val="left"/>
+      <w:pPr>
+        <w:ind w:left="4320" w:hanging="360"/>
+      </w:pPr>
+      <w:rPr>
+        <w:rFonts w:ascii="Wingdings" w:hAnsi="Wingdings" w:hint="default"/>
+      </w:rPr>
+    </w:lvl>
+    <w:lvl w:ilvl="6" w:tplc="04090001" w:tentative="1">
+      <w:start w:val="1"/>
+      <w:numFmt w:val="bullet"/>
+      <w:lvlText w:val=""/>
+      <w:lvlJc w:val="left"/>
+      <w:pPr>
+        <w:ind w:left="5040" w:hanging="360"/>
+      </w:pPr>
+      <w:rPr>
+        <w:rFonts w:ascii="Symbol" w:hAnsi="Symbol" w:hint="default"/>
+      </w:rPr>
+    </w:lvl>
+    <w:lvl w:ilvl="7" w:tplc="04090003" w:tentative="1">
+      <w:start w:val="1"/>
+      <w:numFmt w:val="bullet"/>
+      <w:lvlText w:val="o"/>
+      <w:lvlJc w:val="left"/>
+      <w:pPr>
+        <w:ind w:left="5760" w:hanging="360"/>
+      </w:pPr>
+      <w:rPr>
+        <w:rFonts w:ascii="Courier New" w:hAnsi="Courier New" w:cs="Courier New" w:hint="default"/>
+      </w:rPr>
+    </w:lvl>
+    <w:lvl w:ilvl="8" w:tplc="04090005" w:tentative="1">
+      <w:start w:val="1"/>
+      <w:numFmt w:val="bullet"/>
+      <w:lvlText w:val=""/>
+      <w:lvlJc w:val="left"/>
+      <w:pPr>
+        <w:ind w:left="6480" w:hanging="360"/>
+      </w:pPr>
+      <w:rPr>
+        <w:rFonts w:ascii="Wingdings" w:hAnsi="Wingdings" w:hint="default"/>
+      </w:rPr>
+    </w:lvl>
+  </w:abstractNum>
+  <w:abstractNum w:abstractNumId="1" w15:restartNumberingAfterBreak="0">
     <w:nsid w:val="06BE61C6"/>
     <w:multiLevelType w:val="hybridMultilevel"/>
     <w:tmpl w:val="693C99EC"/>
@@ -366,7 +2314,685 @@
       </w:rPr>
     </w:lvl>
   </w:abstractNum>
-  <w:abstractNum w:abstractNumId="1" w15:restartNumberingAfterBreak="0">
+  <w:abstractNum w:abstractNumId="2" w15:restartNumberingAfterBreak="0">
+    <w:nsid w:val="0E406E81"/>
+    <w:multiLevelType w:val="hybridMultilevel"/>
+    <w:tmpl w:val="30582236"/>
+    <w:lvl w:ilvl="0" w:tplc="04090001">
+      <w:start w:val="1"/>
+      <w:numFmt w:val="bullet"/>
+      <w:lvlText w:val=""/>
+      <w:lvlJc w:val="left"/>
+      <w:pPr>
+        <w:ind w:left="720" w:hanging="360"/>
+      </w:pPr>
+      <w:rPr>
+        <w:rFonts w:ascii="Symbol" w:hAnsi="Symbol" w:hint="default"/>
+      </w:rPr>
+    </w:lvl>
+    <w:lvl w:ilvl="1" w:tplc="04090003" w:tentative="1">
+      <w:start w:val="1"/>
+      <w:numFmt w:val="bullet"/>
+      <w:lvlText w:val="o"/>
+      <w:lvlJc w:val="left"/>
+      <w:pPr>
+        <w:ind w:left="1440" w:hanging="360"/>
+      </w:pPr>
+      <w:rPr>
+        <w:rFonts w:ascii="Courier New" w:hAnsi="Courier New" w:cs="Courier New" w:hint="default"/>
+      </w:rPr>
+    </w:lvl>
+    <w:lvl w:ilvl="2" w:tplc="04090005" w:tentative="1">
+      <w:start w:val="1"/>
+      <w:numFmt w:val="bullet"/>
+      <w:lvlText w:val=""/>
+      <w:lvlJc w:val="left"/>
+      <w:pPr>
+        <w:ind w:left="2160" w:hanging="360"/>
+      </w:pPr>
+      <w:rPr>
+        <w:rFonts w:ascii="Wingdings" w:hAnsi="Wingdings" w:hint="default"/>
+      </w:rPr>
+    </w:lvl>
+    <w:lvl w:ilvl="3" w:tplc="04090001" w:tentative="1">
+      <w:start w:val="1"/>
+      <w:numFmt w:val="bullet"/>
+      <w:lvlText w:val=""/>
+      <w:lvlJc w:val="left"/>
+      <w:pPr>
+        <w:ind w:left="2880" w:hanging="360"/>
+      </w:pPr>
+      <w:rPr>
+        <w:rFonts w:ascii="Symbol" w:hAnsi="Symbol" w:hint="default"/>
+      </w:rPr>
+    </w:lvl>
+    <w:lvl w:ilvl="4" w:tplc="04090003" w:tentative="1">
+      <w:start w:val="1"/>
+      <w:numFmt w:val="bullet"/>
+      <w:lvlText w:val="o"/>
+      <w:lvlJc w:val="left"/>
+      <w:pPr>
+        <w:ind w:left="3600" w:hanging="360"/>
+      </w:pPr>
+      <w:rPr>
+        <w:rFonts w:ascii="Courier New" w:hAnsi="Courier New" w:cs="Courier New" w:hint="default"/>
+      </w:rPr>
+    </w:lvl>
+    <w:lvl w:ilvl="5" w:tplc="04090005" w:tentative="1">
+      <w:start w:val="1"/>
+      <w:numFmt w:val="bullet"/>
+      <w:lvlText w:val=""/>
+      <w:lvlJc w:val="left"/>
+      <w:pPr>
+        <w:ind w:left="4320" w:hanging="360"/>
+      </w:pPr>
+      <w:rPr>
+        <w:rFonts w:ascii="Wingdings" w:hAnsi="Wingdings" w:hint="default"/>
+      </w:rPr>
+    </w:lvl>
+    <w:lvl w:ilvl="6" w:tplc="04090001" w:tentative="1">
+      <w:start w:val="1"/>
+      <w:numFmt w:val="bullet"/>
+      <w:lvlText w:val=""/>
+      <w:lvlJc w:val="left"/>
+      <w:pPr>
+        <w:ind w:left="5040" w:hanging="360"/>
+      </w:pPr>
+      <w:rPr>
+        <w:rFonts w:ascii="Symbol" w:hAnsi="Symbol" w:hint="default"/>
+      </w:rPr>
+    </w:lvl>
+    <w:lvl w:ilvl="7" w:tplc="04090003" w:tentative="1">
+      <w:start w:val="1"/>
+      <w:numFmt w:val="bullet"/>
+      <w:lvlText w:val="o"/>
+      <w:lvlJc w:val="left"/>
+      <w:pPr>
+        <w:ind w:left="5760" w:hanging="360"/>
+      </w:pPr>
+      <w:rPr>
+        <w:rFonts w:ascii="Courier New" w:hAnsi="Courier New" w:cs="Courier New" w:hint="default"/>
+      </w:rPr>
+    </w:lvl>
+    <w:lvl w:ilvl="8" w:tplc="04090005" w:tentative="1">
+      <w:start w:val="1"/>
+      <w:numFmt w:val="bullet"/>
+      <w:lvlText w:val=""/>
+      <w:lvlJc w:val="left"/>
+      <w:pPr>
+        <w:ind w:left="6480" w:hanging="360"/>
+      </w:pPr>
+      <w:rPr>
+        <w:rFonts w:ascii="Wingdings" w:hAnsi="Wingdings" w:hint="default"/>
+      </w:rPr>
+    </w:lvl>
+  </w:abstractNum>
+  <w:abstractNum w:abstractNumId="3" w15:restartNumberingAfterBreak="0">
+    <w:nsid w:val="1D03462B"/>
+    <w:multiLevelType w:val="hybridMultilevel"/>
+    <w:tmpl w:val="44C0D1E8"/>
+    <w:lvl w:ilvl="0" w:tplc="04090001">
+      <w:start w:val="1"/>
+      <w:numFmt w:val="bullet"/>
+      <w:lvlText w:val=""/>
+      <w:lvlJc w:val="left"/>
+      <w:pPr>
+        <w:ind w:left="720" w:hanging="360"/>
+      </w:pPr>
+      <w:rPr>
+        <w:rFonts w:ascii="Symbol" w:hAnsi="Symbol" w:hint="default"/>
+      </w:rPr>
+    </w:lvl>
+    <w:lvl w:ilvl="1" w:tplc="04090003">
+      <w:start w:val="1"/>
+      <w:numFmt w:val="bullet"/>
+      <w:lvlText w:val="o"/>
+      <w:lvlJc w:val="left"/>
+      <w:pPr>
+        <w:ind w:left="1440" w:hanging="360"/>
+      </w:pPr>
+      <w:rPr>
+        <w:rFonts w:ascii="Courier New" w:hAnsi="Courier New" w:cs="Courier New" w:hint="default"/>
+      </w:rPr>
+    </w:lvl>
+    <w:lvl w:ilvl="2" w:tplc="04090005" w:tentative="1">
+      <w:start w:val="1"/>
+      <w:numFmt w:val="bullet"/>
+      <w:lvlText w:val=""/>
+      <w:lvlJc w:val="left"/>
+      <w:pPr>
+        <w:ind w:left="2160" w:hanging="360"/>
+      </w:pPr>
+      <w:rPr>
+        <w:rFonts w:ascii="Wingdings" w:hAnsi="Wingdings" w:hint="default"/>
+      </w:rPr>
+    </w:lvl>
+    <w:lvl w:ilvl="3" w:tplc="04090001" w:tentative="1">
+      <w:start w:val="1"/>
+      <w:numFmt w:val="bullet"/>
+      <w:lvlText w:val=""/>
+      <w:lvlJc w:val="left"/>
+      <w:pPr>
+        <w:ind w:left="2880" w:hanging="360"/>
+      </w:pPr>
+      <w:rPr>
+        <w:rFonts w:ascii="Symbol" w:hAnsi="Symbol" w:hint="default"/>
+      </w:rPr>
+    </w:lvl>
+    <w:lvl w:ilvl="4" w:tplc="04090003" w:tentative="1">
+      <w:start w:val="1"/>
+      <w:numFmt w:val="bullet"/>
+      <w:lvlText w:val="o"/>
+      <w:lvlJc w:val="left"/>
+      <w:pPr>
+        <w:ind w:left="3600" w:hanging="360"/>
+      </w:pPr>
+      <w:rPr>
+        <w:rFonts w:ascii="Courier New" w:hAnsi="Courier New" w:cs="Courier New" w:hint="default"/>
+      </w:rPr>
+    </w:lvl>
+    <w:lvl w:ilvl="5" w:tplc="04090005" w:tentative="1">
+      <w:start w:val="1"/>
+      <w:numFmt w:val="bullet"/>
+      <w:lvlText w:val=""/>
+      <w:lvlJc w:val="left"/>
+      <w:pPr>
+        <w:ind w:left="4320" w:hanging="360"/>
+      </w:pPr>
+      <w:rPr>
+        <w:rFonts w:ascii="Wingdings" w:hAnsi="Wingdings" w:hint="default"/>
+      </w:rPr>
+    </w:lvl>
+    <w:lvl w:ilvl="6" w:tplc="04090001" w:tentative="1">
+      <w:start w:val="1"/>
+      <w:numFmt w:val="bullet"/>
+      <w:lvlText w:val=""/>
+      <w:lvlJc w:val="left"/>
+      <w:pPr>
+        <w:ind w:left="5040" w:hanging="360"/>
+      </w:pPr>
+      <w:rPr>
+        <w:rFonts w:ascii="Symbol" w:hAnsi="Symbol" w:hint="default"/>
+      </w:rPr>
+    </w:lvl>
+    <w:lvl w:ilvl="7" w:tplc="04090003" w:tentative="1">
+      <w:start w:val="1"/>
+      <w:numFmt w:val="bullet"/>
+      <w:lvlText w:val="o"/>
+      <w:lvlJc w:val="left"/>
+      <w:pPr>
+        <w:ind w:left="5760" w:hanging="360"/>
+      </w:pPr>
+      <w:rPr>
+        <w:rFonts w:ascii="Courier New" w:hAnsi="Courier New" w:cs="Courier New" w:hint="default"/>
+      </w:rPr>
+    </w:lvl>
+    <w:lvl w:ilvl="8" w:tplc="04090005" w:tentative="1">
+      <w:start w:val="1"/>
+      <w:numFmt w:val="bullet"/>
+      <w:lvlText w:val=""/>
+      <w:lvlJc w:val="left"/>
+      <w:pPr>
+        <w:ind w:left="6480" w:hanging="360"/>
+      </w:pPr>
+      <w:rPr>
+        <w:rFonts w:ascii="Wingdings" w:hAnsi="Wingdings" w:hint="default"/>
+      </w:rPr>
+    </w:lvl>
+  </w:abstractNum>
+  <w:abstractNum w:abstractNumId="4" w15:restartNumberingAfterBreak="0">
+    <w:nsid w:val="28E34CFB"/>
+    <w:multiLevelType w:val="hybridMultilevel"/>
+    <w:tmpl w:val="0F327658"/>
+    <w:lvl w:ilvl="0" w:tplc="04090001">
+      <w:start w:val="1"/>
+      <w:numFmt w:val="bullet"/>
+      <w:lvlText w:val=""/>
+      <w:lvlJc w:val="left"/>
+      <w:pPr>
+        <w:ind w:left="720" w:hanging="360"/>
+      </w:pPr>
+      <w:rPr>
+        <w:rFonts w:ascii="Symbol" w:hAnsi="Symbol" w:hint="default"/>
+      </w:rPr>
+    </w:lvl>
+    <w:lvl w:ilvl="1" w:tplc="04090003">
+      <w:start w:val="1"/>
+      <w:numFmt w:val="bullet"/>
+      <w:lvlText w:val="o"/>
+      <w:lvlJc w:val="left"/>
+      <w:pPr>
+        <w:ind w:left="1440" w:hanging="360"/>
+      </w:pPr>
+      <w:rPr>
+        <w:rFonts w:ascii="Courier New" w:hAnsi="Courier New" w:cs="Courier New" w:hint="default"/>
+      </w:rPr>
+    </w:lvl>
+    <w:lvl w:ilvl="2" w:tplc="04090005" w:tentative="1">
+      <w:start w:val="1"/>
+      <w:numFmt w:val="bullet"/>
+      <w:lvlText w:val=""/>
+      <w:lvlJc w:val="left"/>
+      <w:pPr>
+        <w:ind w:left="2160" w:hanging="360"/>
+      </w:pPr>
+      <w:rPr>
+        <w:rFonts w:ascii="Wingdings" w:hAnsi="Wingdings" w:hint="default"/>
+      </w:rPr>
+    </w:lvl>
+    <w:lvl w:ilvl="3" w:tplc="04090001" w:tentative="1">
+      <w:start w:val="1"/>
+      <w:numFmt w:val="bullet"/>
+      <w:lvlText w:val=""/>
+      <w:lvlJc w:val="left"/>
+      <w:pPr>
+        <w:ind w:left="2880" w:hanging="360"/>
+      </w:pPr>
+      <w:rPr>
+        <w:rFonts w:ascii="Symbol" w:hAnsi="Symbol" w:hint="default"/>
+      </w:rPr>
+    </w:lvl>
+    <w:lvl w:ilvl="4" w:tplc="04090003" w:tentative="1">
+      <w:start w:val="1"/>
+      <w:numFmt w:val="bullet"/>
+      <w:lvlText w:val="o"/>
+      <w:lvlJc w:val="left"/>
+      <w:pPr>
+        <w:ind w:left="3600" w:hanging="360"/>
+      </w:pPr>
+      <w:rPr>
+        <w:rFonts w:ascii="Courier New" w:hAnsi="Courier New" w:cs="Courier New" w:hint="default"/>
+      </w:rPr>
+    </w:lvl>
+    <w:lvl w:ilvl="5" w:tplc="04090005" w:tentative="1">
+      <w:start w:val="1"/>
+      <w:numFmt w:val="bullet"/>
+      <w:lvlText w:val=""/>
+      <w:lvlJc w:val="left"/>
+      <w:pPr>
+        <w:ind w:left="4320" w:hanging="360"/>
+      </w:pPr>
+      <w:rPr>
+        <w:rFonts w:ascii="Wingdings" w:hAnsi="Wingdings" w:hint="default"/>
+      </w:rPr>
+    </w:lvl>
+    <w:lvl w:ilvl="6" w:tplc="04090001" w:tentative="1">
+      <w:start w:val="1"/>
+      <w:numFmt w:val="bullet"/>
+      <w:lvlText w:val=""/>
+      <w:lvlJc w:val="left"/>
+      <w:pPr>
+        <w:ind w:left="5040" w:hanging="360"/>
+      </w:pPr>
+      <w:rPr>
+        <w:rFonts w:ascii="Symbol" w:hAnsi="Symbol" w:hint="default"/>
+      </w:rPr>
+    </w:lvl>
+    <w:lvl w:ilvl="7" w:tplc="04090003" w:tentative="1">
+      <w:start w:val="1"/>
+      <w:numFmt w:val="bullet"/>
+      <w:lvlText w:val="o"/>
+      <w:lvlJc w:val="left"/>
+      <w:pPr>
+        <w:ind w:left="5760" w:hanging="360"/>
+      </w:pPr>
+      <w:rPr>
+        <w:rFonts w:ascii="Courier New" w:hAnsi="Courier New" w:cs="Courier New" w:hint="default"/>
+      </w:rPr>
+    </w:lvl>
+    <w:lvl w:ilvl="8" w:tplc="04090005" w:tentative="1">
+      <w:start w:val="1"/>
+      <w:numFmt w:val="bullet"/>
+      <w:lvlText w:val=""/>
+      <w:lvlJc w:val="left"/>
+      <w:pPr>
+        <w:ind w:left="6480" w:hanging="360"/>
+      </w:pPr>
+      <w:rPr>
+        <w:rFonts w:ascii="Wingdings" w:hAnsi="Wingdings" w:hint="default"/>
+      </w:rPr>
+    </w:lvl>
+  </w:abstractNum>
+  <w:abstractNum w:abstractNumId="5" w15:restartNumberingAfterBreak="0">
+    <w:nsid w:val="38694F12"/>
+    <w:multiLevelType w:val="hybridMultilevel"/>
+    <w:tmpl w:val="3EF83AAA"/>
+    <w:lvl w:ilvl="0" w:tplc="04090001">
+      <w:start w:val="1"/>
+      <w:numFmt w:val="bullet"/>
+      <w:lvlText w:val=""/>
+      <w:lvlJc w:val="left"/>
+      <w:pPr>
+        <w:ind w:left="720" w:hanging="360"/>
+      </w:pPr>
+      <w:rPr>
+        <w:rFonts w:ascii="Symbol" w:hAnsi="Symbol" w:hint="default"/>
+      </w:rPr>
+    </w:lvl>
+    <w:lvl w:ilvl="1" w:tplc="04090003">
+      <w:start w:val="1"/>
+      <w:numFmt w:val="bullet"/>
+      <w:lvlText w:val="o"/>
+      <w:lvlJc w:val="left"/>
+      <w:pPr>
+        <w:ind w:left="1440" w:hanging="360"/>
+      </w:pPr>
+      <w:rPr>
+        <w:rFonts w:ascii="Courier New" w:hAnsi="Courier New" w:cs="Courier New" w:hint="default"/>
+      </w:rPr>
+    </w:lvl>
+    <w:lvl w:ilvl="2" w:tplc="04090005" w:tentative="1">
+      <w:start w:val="1"/>
+      <w:numFmt w:val="bullet"/>
+      <w:lvlText w:val=""/>
+      <w:lvlJc w:val="left"/>
+      <w:pPr>
+        <w:ind w:left="2160" w:hanging="360"/>
+      </w:pPr>
+      <w:rPr>
+        <w:rFonts w:ascii="Wingdings" w:hAnsi="Wingdings" w:hint="default"/>
+      </w:rPr>
+    </w:lvl>
+    <w:lvl w:ilvl="3" w:tplc="04090001" w:tentative="1">
+      <w:start w:val="1"/>
+      <w:numFmt w:val="bullet"/>
+      <w:lvlText w:val=""/>
+      <w:lvlJc w:val="left"/>
+      <w:pPr>
+        <w:ind w:left="2880" w:hanging="360"/>
+      </w:pPr>
+      <w:rPr>
+        <w:rFonts w:ascii="Symbol" w:hAnsi="Symbol" w:hint="default"/>
+      </w:rPr>
+    </w:lvl>
+    <w:lvl w:ilvl="4" w:tplc="04090003" w:tentative="1">
+      <w:start w:val="1"/>
+      <w:numFmt w:val="bullet"/>
+      <w:lvlText w:val="o"/>
+      <w:lvlJc w:val="left"/>
+      <w:pPr>
+        <w:ind w:left="3600" w:hanging="360"/>
+      </w:pPr>
+      <w:rPr>
+        <w:rFonts w:ascii="Courier New" w:hAnsi="Courier New" w:cs="Courier New" w:hint="default"/>
+      </w:rPr>
+    </w:lvl>
+    <w:lvl w:ilvl="5" w:tplc="04090005" w:tentative="1">
+      <w:start w:val="1"/>
+      <w:numFmt w:val="bullet"/>
+      <w:lvlText w:val=""/>
+      <w:lvlJc w:val="left"/>
+      <w:pPr>
+        <w:ind w:left="4320" w:hanging="360"/>
+      </w:pPr>
+      <w:rPr>
+        <w:rFonts w:ascii="Wingdings" w:hAnsi="Wingdings" w:hint="default"/>
+      </w:rPr>
+    </w:lvl>
+    <w:lvl w:ilvl="6" w:tplc="04090001" w:tentative="1">
+      <w:start w:val="1"/>
+      <w:numFmt w:val="bullet"/>
+      <w:lvlText w:val=""/>
+      <w:lvlJc w:val="left"/>
+      <w:pPr>
+        <w:ind w:left="5040" w:hanging="360"/>
+      </w:pPr>
+      <w:rPr>
+        <w:rFonts w:ascii="Symbol" w:hAnsi="Symbol" w:hint="default"/>
+      </w:rPr>
+    </w:lvl>
+    <w:lvl w:ilvl="7" w:tplc="04090003" w:tentative="1">
+      <w:start w:val="1"/>
+      <w:numFmt w:val="bullet"/>
+      <w:lvlText w:val="o"/>
+      <w:lvlJc w:val="left"/>
+      <w:pPr>
+        <w:ind w:left="5760" w:hanging="360"/>
+      </w:pPr>
+      <w:rPr>
+        <w:rFonts w:ascii="Courier New" w:hAnsi="Courier New" w:cs="Courier New" w:hint="default"/>
+      </w:rPr>
+    </w:lvl>
+    <w:lvl w:ilvl="8" w:tplc="04090005" w:tentative="1">
+      <w:start w:val="1"/>
+      <w:numFmt w:val="bullet"/>
+      <w:lvlText w:val=""/>
+      <w:lvlJc w:val="left"/>
+      <w:pPr>
+        <w:ind w:left="6480" w:hanging="360"/>
+      </w:pPr>
+      <w:rPr>
+        <w:rFonts w:ascii="Wingdings" w:hAnsi="Wingdings" w:hint="default"/>
+      </w:rPr>
+    </w:lvl>
+  </w:abstractNum>
+  <w:abstractNum w:abstractNumId="6" w15:restartNumberingAfterBreak="0">
+    <w:nsid w:val="4521419A"/>
+    <w:multiLevelType w:val="hybridMultilevel"/>
+    <w:tmpl w:val="ED742C4A"/>
+    <w:lvl w:ilvl="0" w:tplc="04090001">
+      <w:start w:val="1"/>
+      <w:numFmt w:val="bullet"/>
+      <w:lvlText w:val=""/>
+      <w:lvlJc w:val="left"/>
+      <w:pPr>
+        <w:ind w:left="765" w:hanging="360"/>
+      </w:pPr>
+      <w:rPr>
+        <w:rFonts w:ascii="Symbol" w:hAnsi="Symbol" w:hint="default"/>
+      </w:rPr>
+    </w:lvl>
+    <w:lvl w:ilvl="1" w:tplc="04090003">
+      <w:start w:val="1"/>
+      <w:numFmt w:val="bullet"/>
+      <w:lvlText w:val="o"/>
+      <w:lvlJc w:val="left"/>
+      <w:pPr>
+        <w:ind w:left="1485" w:hanging="360"/>
+      </w:pPr>
+      <w:rPr>
+        <w:rFonts w:ascii="Courier New" w:hAnsi="Courier New" w:cs="Courier New" w:hint="default"/>
+      </w:rPr>
+    </w:lvl>
+    <w:lvl w:ilvl="2" w:tplc="04090005">
+      <w:start w:val="1"/>
+      <w:numFmt w:val="bullet"/>
+      <w:lvlText w:val=""/>
+      <w:lvlJc w:val="left"/>
+      <w:pPr>
+        <w:ind w:left="2205" w:hanging="360"/>
+      </w:pPr>
+      <w:rPr>
+        <w:rFonts w:ascii="Wingdings" w:hAnsi="Wingdings" w:hint="default"/>
+      </w:rPr>
+    </w:lvl>
+    <w:lvl w:ilvl="3" w:tplc="04090001" w:tentative="1">
+      <w:start w:val="1"/>
+      <w:numFmt w:val="bullet"/>
+      <w:lvlText w:val=""/>
+      <w:lvlJc w:val="left"/>
+      <w:pPr>
+        <w:ind w:left="2925" w:hanging="360"/>
+      </w:pPr>
+      <w:rPr>
+        <w:rFonts w:ascii="Symbol" w:hAnsi="Symbol" w:hint="default"/>
+      </w:rPr>
+    </w:lvl>
+    <w:lvl w:ilvl="4" w:tplc="04090003" w:tentative="1">
+      <w:start w:val="1"/>
+      <w:numFmt w:val="bullet"/>
+      <w:lvlText w:val="o"/>
+      <w:lvlJc w:val="left"/>
+      <w:pPr>
+        <w:ind w:left="3645" w:hanging="360"/>
+      </w:pPr>
+      <w:rPr>
+        <w:rFonts w:ascii="Courier New" w:hAnsi="Courier New" w:cs="Courier New" w:hint="default"/>
+      </w:rPr>
+    </w:lvl>
+    <w:lvl w:ilvl="5" w:tplc="04090005" w:tentative="1">
+      <w:start w:val="1"/>
+      <w:numFmt w:val="bullet"/>
+      <w:lvlText w:val=""/>
+      <w:lvlJc w:val="left"/>
+      <w:pPr>
+        <w:ind w:left="4365" w:hanging="360"/>
+      </w:pPr>
+      <w:rPr>
+        <w:rFonts w:ascii="Wingdings" w:hAnsi="Wingdings" w:hint="default"/>
+      </w:rPr>
+    </w:lvl>
+    <w:lvl w:ilvl="6" w:tplc="04090001" w:tentative="1">
+      <w:start w:val="1"/>
+      <w:numFmt w:val="bullet"/>
+      <w:lvlText w:val=""/>
+      <w:lvlJc w:val="left"/>
+      <w:pPr>
+        <w:ind w:left="5085" w:hanging="360"/>
+      </w:pPr>
+      <w:rPr>
+        <w:rFonts w:ascii="Symbol" w:hAnsi="Symbol" w:hint="default"/>
+      </w:rPr>
+    </w:lvl>
+    <w:lvl w:ilvl="7" w:tplc="04090003" w:tentative="1">
+      <w:start w:val="1"/>
+      <w:numFmt w:val="bullet"/>
+      <w:lvlText w:val="o"/>
+      <w:lvlJc w:val="left"/>
+      <w:pPr>
+        <w:ind w:left="5805" w:hanging="360"/>
+      </w:pPr>
+      <w:rPr>
+        <w:rFonts w:ascii="Courier New" w:hAnsi="Courier New" w:cs="Courier New" w:hint="default"/>
+      </w:rPr>
+    </w:lvl>
+    <w:lvl w:ilvl="8" w:tplc="04090005" w:tentative="1">
+      <w:start w:val="1"/>
+      <w:numFmt w:val="bullet"/>
+      <w:lvlText w:val=""/>
+      <w:lvlJc w:val="left"/>
+      <w:pPr>
+        <w:ind w:left="6525" w:hanging="360"/>
+      </w:pPr>
+      <w:rPr>
+        <w:rFonts w:ascii="Wingdings" w:hAnsi="Wingdings" w:hint="default"/>
+      </w:rPr>
+    </w:lvl>
+  </w:abstractNum>
+  <w:abstractNum w:abstractNumId="7" w15:restartNumberingAfterBreak="0">
+    <w:nsid w:val="48535AC7"/>
+    <w:multiLevelType w:val="hybridMultilevel"/>
+    <w:tmpl w:val="7A4A0F42"/>
+    <w:lvl w:ilvl="0" w:tplc="04090001">
+      <w:start w:val="1"/>
+      <w:numFmt w:val="bullet"/>
+      <w:lvlText w:val=""/>
+      <w:lvlJc w:val="left"/>
+      <w:pPr>
+        <w:ind w:left="720" w:hanging="360"/>
+      </w:pPr>
+      <w:rPr>
+        <w:rFonts w:ascii="Symbol" w:hAnsi="Symbol" w:hint="default"/>
+      </w:rPr>
+    </w:lvl>
+    <w:lvl w:ilvl="1" w:tplc="04090003">
+      <w:start w:val="1"/>
+      <w:numFmt w:val="bullet"/>
+      <w:lvlText w:val="o"/>
+      <w:lvlJc w:val="left"/>
+      <w:pPr>
+        <w:ind w:left="1440" w:hanging="360"/>
+      </w:pPr>
+      <w:rPr>
+        <w:rFonts w:ascii="Courier New" w:hAnsi="Courier New" w:cs="Courier New" w:hint="default"/>
+      </w:rPr>
+    </w:lvl>
+    <w:lvl w:ilvl="2" w:tplc="04090005" w:tentative="1">
+      <w:start w:val="1"/>
+      <w:numFmt w:val="bullet"/>
+      <w:lvlText w:val=""/>
+      <w:lvlJc w:val="left"/>
+      <w:pPr>
+        <w:ind w:left="2160" w:hanging="360"/>
+      </w:pPr>
+      <w:rPr>
+        <w:rFonts w:ascii="Wingdings" w:hAnsi="Wingdings" w:hint="default"/>
+      </w:rPr>
+    </w:lvl>
+    <w:lvl w:ilvl="3" w:tplc="04090001" w:tentative="1">
+      <w:start w:val="1"/>
+      <w:numFmt w:val="bullet"/>
+      <w:lvlText w:val=""/>
+      <w:lvlJc w:val="left"/>
+      <w:pPr>
+        <w:ind w:left="2880" w:hanging="360"/>
+      </w:pPr>
+      <w:rPr>
+        <w:rFonts w:ascii="Symbol" w:hAnsi="Symbol" w:hint="default"/>
+      </w:rPr>
+    </w:lvl>
+    <w:lvl w:ilvl="4" w:tplc="04090003" w:tentative="1">
+      <w:start w:val="1"/>
+      <w:numFmt w:val="bullet"/>
+      <w:lvlText w:val="o"/>
+      <w:lvlJc w:val="left"/>
+      <w:pPr>
+        <w:ind w:left="3600" w:hanging="360"/>
+      </w:pPr>
+      <w:rPr>
+        <w:rFonts w:ascii="Courier New" w:hAnsi="Courier New" w:cs="Courier New" w:hint="default"/>
+      </w:rPr>
+    </w:lvl>
+    <w:lvl w:ilvl="5" w:tplc="04090005" w:tentative="1">
+      <w:start w:val="1"/>
+      <w:numFmt w:val="bullet"/>
+      <w:lvlText w:val=""/>
+      <w:lvlJc w:val="left"/>
+      <w:pPr>
+        <w:ind w:left="4320" w:hanging="360"/>
+      </w:pPr>
+      <w:rPr>
+        <w:rFonts w:ascii="Wingdings" w:hAnsi="Wingdings" w:hint="default"/>
+      </w:rPr>
+    </w:lvl>
+    <w:lvl w:ilvl="6" w:tplc="04090001" w:tentative="1">
+      <w:start w:val="1"/>
+      <w:numFmt w:val="bullet"/>
+      <w:lvlText w:val=""/>
+      <w:lvlJc w:val="left"/>
+      <w:pPr>
+        <w:ind w:left="5040" w:hanging="360"/>
+      </w:pPr>
+      <w:rPr>
+        <w:rFonts w:ascii="Symbol" w:hAnsi="Symbol" w:hint="default"/>
+      </w:rPr>
+    </w:lvl>
+    <w:lvl w:ilvl="7" w:tplc="04090003" w:tentative="1">
+      <w:start w:val="1"/>
+      <w:numFmt w:val="bullet"/>
+      <w:lvlText w:val="o"/>
+      <w:lvlJc w:val="left"/>
+      <w:pPr>
+        <w:ind w:left="5760" w:hanging="360"/>
+      </w:pPr>
+      <w:rPr>
+        <w:rFonts w:ascii="Courier New" w:hAnsi="Courier New" w:cs="Courier New" w:hint="default"/>
+      </w:rPr>
+    </w:lvl>
+    <w:lvl w:ilvl="8" w:tplc="04090005" w:tentative="1">
+      <w:start w:val="1"/>
+      <w:numFmt w:val="bullet"/>
+      <w:lvlText w:val=""/>
+      <w:lvlJc w:val="left"/>
+      <w:pPr>
+        <w:ind w:left="6480" w:hanging="360"/>
+      </w:pPr>
+      <w:rPr>
+        <w:rFonts w:ascii="Wingdings" w:hAnsi="Wingdings" w:hint="default"/>
+      </w:rPr>
+    </w:lvl>
+  </w:abstractNum>
+  <w:abstractNum w:abstractNumId="8" w15:restartNumberingAfterBreak="0">
     <w:nsid w:val="566E1339"/>
     <w:multiLevelType w:val="hybridMultilevel"/>
     <w:tmpl w:val="4D040250"/>
@@ -452,11 +3078,728 @@
       </w:pPr>
     </w:lvl>
   </w:abstractNum>
+  <w:abstractNum w:abstractNumId="9" w15:restartNumberingAfterBreak="0">
+    <w:nsid w:val="662F62E3"/>
+    <w:multiLevelType w:val="hybridMultilevel"/>
+    <w:tmpl w:val="D23A88F0"/>
+    <w:lvl w:ilvl="0" w:tplc="04090001">
+      <w:start w:val="1"/>
+      <w:numFmt w:val="bullet"/>
+      <w:lvlText w:val=""/>
+      <w:lvlJc w:val="left"/>
+      <w:pPr>
+        <w:ind w:left="720" w:hanging="360"/>
+      </w:pPr>
+      <w:rPr>
+        <w:rFonts w:ascii="Symbol" w:hAnsi="Symbol" w:hint="default"/>
+      </w:rPr>
+    </w:lvl>
+    <w:lvl w:ilvl="1" w:tplc="04090003">
+      <w:start w:val="1"/>
+      <w:numFmt w:val="bullet"/>
+      <w:lvlText w:val="o"/>
+      <w:lvlJc w:val="left"/>
+      <w:pPr>
+        <w:ind w:left="1440" w:hanging="360"/>
+      </w:pPr>
+      <w:rPr>
+        <w:rFonts w:ascii="Courier New" w:hAnsi="Courier New" w:cs="Courier New" w:hint="default"/>
+      </w:rPr>
+    </w:lvl>
+    <w:lvl w:ilvl="2" w:tplc="04090005" w:tentative="1">
+      <w:start w:val="1"/>
+      <w:numFmt w:val="bullet"/>
+      <w:lvlText w:val=""/>
+      <w:lvlJc w:val="left"/>
+      <w:pPr>
+        <w:ind w:left="2160" w:hanging="360"/>
+      </w:pPr>
+      <w:rPr>
+        <w:rFonts w:ascii="Wingdings" w:hAnsi="Wingdings" w:hint="default"/>
+      </w:rPr>
+    </w:lvl>
+    <w:lvl w:ilvl="3" w:tplc="04090001" w:tentative="1">
+      <w:start w:val="1"/>
+      <w:numFmt w:val="bullet"/>
+      <w:lvlText w:val=""/>
+      <w:lvlJc w:val="left"/>
+      <w:pPr>
+        <w:ind w:left="2880" w:hanging="360"/>
+      </w:pPr>
+      <w:rPr>
+        <w:rFonts w:ascii="Symbol" w:hAnsi="Symbol" w:hint="default"/>
+      </w:rPr>
+    </w:lvl>
+    <w:lvl w:ilvl="4" w:tplc="04090003" w:tentative="1">
+      <w:start w:val="1"/>
+      <w:numFmt w:val="bullet"/>
+      <w:lvlText w:val="o"/>
+      <w:lvlJc w:val="left"/>
+      <w:pPr>
+        <w:ind w:left="3600" w:hanging="360"/>
+      </w:pPr>
+      <w:rPr>
+        <w:rFonts w:ascii="Courier New" w:hAnsi="Courier New" w:cs="Courier New" w:hint="default"/>
+      </w:rPr>
+    </w:lvl>
+    <w:lvl w:ilvl="5" w:tplc="04090005" w:tentative="1">
+      <w:start w:val="1"/>
+      <w:numFmt w:val="bullet"/>
+      <w:lvlText w:val=""/>
+      <w:lvlJc w:val="left"/>
+      <w:pPr>
+        <w:ind w:left="4320" w:hanging="360"/>
+      </w:pPr>
+      <w:rPr>
+        <w:rFonts w:ascii="Wingdings" w:hAnsi="Wingdings" w:hint="default"/>
+      </w:rPr>
+    </w:lvl>
+    <w:lvl w:ilvl="6" w:tplc="04090001" w:tentative="1">
+      <w:start w:val="1"/>
+      <w:numFmt w:val="bullet"/>
+      <w:lvlText w:val=""/>
+      <w:lvlJc w:val="left"/>
+      <w:pPr>
+        <w:ind w:left="5040" w:hanging="360"/>
+      </w:pPr>
+      <w:rPr>
+        <w:rFonts w:ascii="Symbol" w:hAnsi="Symbol" w:hint="default"/>
+      </w:rPr>
+    </w:lvl>
+    <w:lvl w:ilvl="7" w:tplc="04090003" w:tentative="1">
+      <w:start w:val="1"/>
+      <w:numFmt w:val="bullet"/>
+      <w:lvlText w:val="o"/>
+      <w:lvlJc w:val="left"/>
+      <w:pPr>
+        <w:ind w:left="5760" w:hanging="360"/>
+      </w:pPr>
+      <w:rPr>
+        <w:rFonts w:ascii="Courier New" w:hAnsi="Courier New" w:cs="Courier New" w:hint="default"/>
+      </w:rPr>
+    </w:lvl>
+    <w:lvl w:ilvl="8" w:tplc="04090005" w:tentative="1">
+      <w:start w:val="1"/>
+      <w:numFmt w:val="bullet"/>
+      <w:lvlText w:val=""/>
+      <w:lvlJc w:val="left"/>
+      <w:pPr>
+        <w:ind w:left="6480" w:hanging="360"/>
+      </w:pPr>
+      <w:rPr>
+        <w:rFonts w:ascii="Wingdings" w:hAnsi="Wingdings" w:hint="default"/>
+      </w:rPr>
+    </w:lvl>
+  </w:abstractNum>
+  <w:abstractNum w:abstractNumId="10" w15:restartNumberingAfterBreak="0">
+    <w:nsid w:val="6B4D40BE"/>
+    <w:multiLevelType w:val="hybridMultilevel"/>
+    <w:tmpl w:val="35BCB694"/>
+    <w:lvl w:ilvl="0" w:tplc="04090001">
+      <w:start w:val="1"/>
+      <w:numFmt w:val="bullet"/>
+      <w:lvlText w:val=""/>
+      <w:lvlJc w:val="left"/>
+      <w:pPr>
+        <w:ind w:left="720" w:hanging="360"/>
+      </w:pPr>
+      <w:rPr>
+        <w:rFonts w:ascii="Symbol" w:hAnsi="Symbol" w:hint="default"/>
+      </w:rPr>
+    </w:lvl>
+    <w:lvl w:ilvl="1" w:tplc="04090003">
+      <w:start w:val="1"/>
+      <w:numFmt w:val="bullet"/>
+      <w:lvlText w:val="o"/>
+      <w:lvlJc w:val="left"/>
+      <w:pPr>
+        <w:ind w:left="1440" w:hanging="360"/>
+      </w:pPr>
+      <w:rPr>
+        <w:rFonts w:ascii="Courier New" w:hAnsi="Courier New" w:cs="Courier New" w:hint="default"/>
+      </w:rPr>
+    </w:lvl>
+    <w:lvl w:ilvl="2" w:tplc="04090005">
+      <w:start w:val="1"/>
+      <w:numFmt w:val="bullet"/>
+      <w:lvlText w:val=""/>
+      <w:lvlJc w:val="left"/>
+      <w:pPr>
+        <w:ind w:left="2160" w:hanging="360"/>
+      </w:pPr>
+      <w:rPr>
+        <w:rFonts w:ascii="Wingdings" w:hAnsi="Wingdings" w:hint="default"/>
+      </w:rPr>
+    </w:lvl>
+    <w:lvl w:ilvl="3" w:tplc="04090001" w:tentative="1">
+      <w:start w:val="1"/>
+      <w:numFmt w:val="bullet"/>
+      <w:lvlText w:val=""/>
+      <w:lvlJc w:val="left"/>
+      <w:pPr>
+        <w:ind w:left="2880" w:hanging="360"/>
+      </w:pPr>
+      <w:rPr>
+        <w:rFonts w:ascii="Symbol" w:hAnsi="Symbol" w:hint="default"/>
+      </w:rPr>
+    </w:lvl>
+    <w:lvl w:ilvl="4" w:tplc="04090003" w:tentative="1">
+      <w:start w:val="1"/>
+      <w:numFmt w:val="bullet"/>
+      <w:lvlText w:val="o"/>
+      <w:lvlJc w:val="left"/>
+      <w:pPr>
+        <w:ind w:left="3600" w:hanging="360"/>
+      </w:pPr>
+      <w:rPr>
+        <w:rFonts w:ascii="Courier New" w:hAnsi="Courier New" w:cs="Courier New" w:hint="default"/>
+      </w:rPr>
+    </w:lvl>
+    <w:lvl w:ilvl="5" w:tplc="04090005" w:tentative="1">
+      <w:start w:val="1"/>
+      <w:numFmt w:val="bullet"/>
+      <w:lvlText w:val=""/>
+      <w:lvlJc w:val="left"/>
+      <w:pPr>
+        <w:ind w:left="4320" w:hanging="360"/>
+      </w:pPr>
+      <w:rPr>
+        <w:rFonts w:ascii="Wingdings" w:hAnsi="Wingdings" w:hint="default"/>
+      </w:rPr>
+    </w:lvl>
+    <w:lvl w:ilvl="6" w:tplc="04090001" w:tentative="1">
+      <w:start w:val="1"/>
+      <w:numFmt w:val="bullet"/>
+      <w:lvlText w:val=""/>
+      <w:lvlJc w:val="left"/>
+      <w:pPr>
+        <w:ind w:left="5040" w:hanging="360"/>
+      </w:pPr>
+      <w:rPr>
+        <w:rFonts w:ascii="Symbol" w:hAnsi="Symbol" w:hint="default"/>
+      </w:rPr>
+    </w:lvl>
+    <w:lvl w:ilvl="7" w:tplc="04090003" w:tentative="1">
+      <w:start w:val="1"/>
+      <w:numFmt w:val="bullet"/>
+      <w:lvlText w:val="o"/>
+      <w:lvlJc w:val="left"/>
+      <w:pPr>
+        <w:ind w:left="5760" w:hanging="360"/>
+      </w:pPr>
+      <w:rPr>
+        <w:rFonts w:ascii="Courier New" w:hAnsi="Courier New" w:cs="Courier New" w:hint="default"/>
+      </w:rPr>
+    </w:lvl>
+    <w:lvl w:ilvl="8" w:tplc="04090005" w:tentative="1">
+      <w:start w:val="1"/>
+      <w:numFmt w:val="bullet"/>
+      <w:lvlText w:val=""/>
+      <w:lvlJc w:val="left"/>
+      <w:pPr>
+        <w:ind w:left="6480" w:hanging="360"/>
+      </w:pPr>
+      <w:rPr>
+        <w:rFonts w:ascii="Wingdings" w:hAnsi="Wingdings" w:hint="default"/>
+      </w:rPr>
+    </w:lvl>
+  </w:abstractNum>
+  <w:abstractNum w:abstractNumId="11" w15:restartNumberingAfterBreak="0">
+    <w:nsid w:val="6D912C76"/>
+    <w:multiLevelType w:val="hybridMultilevel"/>
+    <w:tmpl w:val="C2C0DF2E"/>
+    <w:lvl w:ilvl="0" w:tplc="04090001">
+      <w:start w:val="1"/>
+      <w:numFmt w:val="bullet"/>
+      <w:lvlText w:val=""/>
+      <w:lvlJc w:val="left"/>
+      <w:pPr>
+        <w:ind w:left="720" w:hanging="360"/>
+      </w:pPr>
+      <w:rPr>
+        <w:rFonts w:ascii="Symbol" w:hAnsi="Symbol" w:hint="default"/>
+      </w:rPr>
+    </w:lvl>
+    <w:lvl w:ilvl="1" w:tplc="04090003">
+      <w:start w:val="1"/>
+      <w:numFmt w:val="bullet"/>
+      <w:lvlText w:val="o"/>
+      <w:lvlJc w:val="left"/>
+      <w:pPr>
+        <w:ind w:left="1440" w:hanging="360"/>
+      </w:pPr>
+      <w:rPr>
+        <w:rFonts w:ascii="Courier New" w:hAnsi="Courier New" w:cs="Courier New" w:hint="default"/>
+      </w:rPr>
+    </w:lvl>
+    <w:lvl w:ilvl="2" w:tplc="04090005" w:tentative="1">
+      <w:start w:val="1"/>
+      <w:numFmt w:val="bullet"/>
+      <w:lvlText w:val=""/>
+      <w:lvlJc w:val="left"/>
+      <w:pPr>
+        <w:ind w:left="2160" w:hanging="360"/>
+      </w:pPr>
+      <w:rPr>
+        <w:rFonts w:ascii="Wingdings" w:hAnsi="Wingdings" w:hint="default"/>
+      </w:rPr>
+    </w:lvl>
+    <w:lvl w:ilvl="3" w:tplc="04090001" w:tentative="1">
+      <w:start w:val="1"/>
+      <w:numFmt w:val="bullet"/>
+      <w:lvlText w:val=""/>
+      <w:lvlJc w:val="left"/>
+      <w:pPr>
+        <w:ind w:left="2880" w:hanging="360"/>
+      </w:pPr>
+      <w:rPr>
+        <w:rFonts w:ascii="Symbol" w:hAnsi="Symbol" w:hint="default"/>
+      </w:rPr>
+    </w:lvl>
+    <w:lvl w:ilvl="4" w:tplc="04090003" w:tentative="1">
+      <w:start w:val="1"/>
+      <w:numFmt w:val="bullet"/>
+      <w:lvlText w:val="o"/>
+      <w:lvlJc w:val="left"/>
+      <w:pPr>
+        <w:ind w:left="3600" w:hanging="360"/>
+      </w:pPr>
+      <w:rPr>
+        <w:rFonts w:ascii="Courier New" w:hAnsi="Courier New" w:cs="Courier New" w:hint="default"/>
+      </w:rPr>
+    </w:lvl>
+    <w:lvl w:ilvl="5" w:tplc="04090005" w:tentative="1">
+      <w:start w:val="1"/>
+      <w:numFmt w:val="bullet"/>
+      <w:lvlText w:val=""/>
+      <w:lvlJc w:val="left"/>
+      <w:pPr>
+        <w:ind w:left="4320" w:hanging="360"/>
+      </w:pPr>
+      <w:rPr>
+        <w:rFonts w:ascii="Wingdings" w:hAnsi="Wingdings" w:hint="default"/>
+      </w:rPr>
+    </w:lvl>
+    <w:lvl w:ilvl="6" w:tplc="04090001" w:tentative="1">
+      <w:start w:val="1"/>
+      <w:numFmt w:val="bullet"/>
+      <w:lvlText w:val=""/>
+      <w:lvlJc w:val="left"/>
+      <w:pPr>
+        <w:ind w:left="5040" w:hanging="360"/>
+      </w:pPr>
+      <w:rPr>
+        <w:rFonts w:ascii="Symbol" w:hAnsi="Symbol" w:hint="default"/>
+      </w:rPr>
+    </w:lvl>
+    <w:lvl w:ilvl="7" w:tplc="04090003" w:tentative="1">
+      <w:start w:val="1"/>
+      <w:numFmt w:val="bullet"/>
+      <w:lvlText w:val="o"/>
+      <w:lvlJc w:val="left"/>
+      <w:pPr>
+        <w:ind w:left="5760" w:hanging="360"/>
+      </w:pPr>
+      <w:rPr>
+        <w:rFonts w:ascii="Courier New" w:hAnsi="Courier New" w:cs="Courier New" w:hint="default"/>
+      </w:rPr>
+    </w:lvl>
+    <w:lvl w:ilvl="8" w:tplc="04090005" w:tentative="1">
+      <w:start w:val="1"/>
+      <w:numFmt w:val="bullet"/>
+      <w:lvlText w:val=""/>
+      <w:lvlJc w:val="left"/>
+      <w:pPr>
+        <w:ind w:left="6480" w:hanging="360"/>
+      </w:pPr>
+      <w:rPr>
+        <w:rFonts w:ascii="Wingdings" w:hAnsi="Wingdings" w:hint="default"/>
+      </w:rPr>
+    </w:lvl>
+  </w:abstractNum>
+  <w:abstractNum w:abstractNumId="12" w15:restartNumberingAfterBreak="0">
+    <w:nsid w:val="6DEF3BBB"/>
+    <w:multiLevelType w:val="hybridMultilevel"/>
+    <w:tmpl w:val="618469FA"/>
+    <w:lvl w:ilvl="0" w:tplc="04090001">
+      <w:start w:val="1"/>
+      <w:numFmt w:val="bullet"/>
+      <w:lvlText w:val=""/>
+      <w:lvlJc w:val="left"/>
+      <w:pPr>
+        <w:ind w:left="720" w:hanging="360"/>
+      </w:pPr>
+      <w:rPr>
+        <w:rFonts w:ascii="Symbol" w:hAnsi="Symbol" w:hint="default"/>
+      </w:rPr>
+    </w:lvl>
+    <w:lvl w:ilvl="1" w:tplc="04090003">
+      <w:start w:val="1"/>
+      <w:numFmt w:val="bullet"/>
+      <w:lvlText w:val="o"/>
+      <w:lvlJc w:val="left"/>
+      <w:pPr>
+        <w:ind w:left="1440" w:hanging="360"/>
+      </w:pPr>
+      <w:rPr>
+        <w:rFonts w:ascii="Courier New" w:hAnsi="Courier New" w:cs="Courier New" w:hint="default"/>
+      </w:rPr>
+    </w:lvl>
+    <w:lvl w:ilvl="2" w:tplc="04090005" w:tentative="1">
+      <w:start w:val="1"/>
+      <w:numFmt w:val="bullet"/>
+      <w:lvlText w:val=""/>
+      <w:lvlJc w:val="left"/>
+      <w:pPr>
+        <w:ind w:left="2160" w:hanging="360"/>
+      </w:pPr>
+      <w:rPr>
+        <w:rFonts w:ascii="Wingdings" w:hAnsi="Wingdings" w:hint="default"/>
+      </w:rPr>
+    </w:lvl>
+    <w:lvl w:ilvl="3" w:tplc="04090001" w:tentative="1">
+      <w:start w:val="1"/>
+      <w:numFmt w:val="bullet"/>
+      <w:lvlText w:val=""/>
+      <w:lvlJc w:val="left"/>
+      <w:pPr>
+        <w:ind w:left="2880" w:hanging="360"/>
+      </w:pPr>
+      <w:rPr>
+        <w:rFonts w:ascii="Symbol" w:hAnsi="Symbol" w:hint="default"/>
+      </w:rPr>
+    </w:lvl>
+    <w:lvl w:ilvl="4" w:tplc="04090003" w:tentative="1">
+      <w:start w:val="1"/>
+      <w:numFmt w:val="bullet"/>
+      <w:lvlText w:val="o"/>
+      <w:lvlJc w:val="left"/>
+      <w:pPr>
+        <w:ind w:left="3600" w:hanging="360"/>
+      </w:pPr>
+      <w:rPr>
+        <w:rFonts w:ascii="Courier New" w:hAnsi="Courier New" w:cs="Courier New" w:hint="default"/>
+      </w:rPr>
+    </w:lvl>
+    <w:lvl w:ilvl="5" w:tplc="04090005" w:tentative="1">
+      <w:start w:val="1"/>
+      <w:numFmt w:val="bullet"/>
+      <w:lvlText w:val=""/>
+      <w:lvlJc w:val="left"/>
+      <w:pPr>
+        <w:ind w:left="4320" w:hanging="360"/>
+      </w:pPr>
+      <w:rPr>
+        <w:rFonts w:ascii="Wingdings" w:hAnsi="Wingdings" w:hint="default"/>
+      </w:rPr>
+    </w:lvl>
+    <w:lvl w:ilvl="6" w:tplc="04090001" w:tentative="1">
+      <w:start w:val="1"/>
+      <w:numFmt w:val="bullet"/>
+      <w:lvlText w:val=""/>
+      <w:lvlJc w:val="left"/>
+      <w:pPr>
+        <w:ind w:left="5040" w:hanging="360"/>
+      </w:pPr>
+      <w:rPr>
+        <w:rFonts w:ascii="Symbol" w:hAnsi="Symbol" w:hint="default"/>
+      </w:rPr>
+    </w:lvl>
+    <w:lvl w:ilvl="7" w:tplc="04090003" w:tentative="1">
+      <w:start w:val="1"/>
+      <w:numFmt w:val="bullet"/>
+      <w:lvlText w:val="o"/>
+      <w:lvlJc w:val="left"/>
+      <w:pPr>
+        <w:ind w:left="5760" w:hanging="360"/>
+      </w:pPr>
+      <w:rPr>
+        <w:rFonts w:ascii="Courier New" w:hAnsi="Courier New" w:cs="Courier New" w:hint="default"/>
+      </w:rPr>
+    </w:lvl>
+    <w:lvl w:ilvl="8" w:tplc="04090005" w:tentative="1">
+      <w:start w:val="1"/>
+      <w:numFmt w:val="bullet"/>
+      <w:lvlText w:val=""/>
+      <w:lvlJc w:val="left"/>
+      <w:pPr>
+        <w:ind w:left="6480" w:hanging="360"/>
+      </w:pPr>
+      <w:rPr>
+        <w:rFonts w:ascii="Wingdings" w:hAnsi="Wingdings" w:hint="default"/>
+      </w:rPr>
+    </w:lvl>
+  </w:abstractNum>
+  <w:abstractNum w:abstractNumId="13" w15:restartNumberingAfterBreak="0">
+    <w:nsid w:val="719A746B"/>
+    <w:multiLevelType w:val="hybridMultilevel"/>
+    <w:tmpl w:val="5F26B54E"/>
+    <w:lvl w:ilvl="0" w:tplc="04090001">
+      <w:start w:val="1"/>
+      <w:numFmt w:val="bullet"/>
+      <w:lvlText w:val=""/>
+      <w:lvlJc w:val="left"/>
+      <w:pPr>
+        <w:ind w:left="720" w:hanging="360"/>
+      </w:pPr>
+      <w:rPr>
+        <w:rFonts w:ascii="Symbol" w:hAnsi="Symbol" w:hint="default"/>
+      </w:rPr>
+    </w:lvl>
+    <w:lvl w:ilvl="1" w:tplc="04090003">
+      <w:start w:val="1"/>
+      <w:numFmt w:val="bullet"/>
+      <w:lvlText w:val="o"/>
+      <w:lvlJc w:val="left"/>
+      <w:pPr>
+        <w:ind w:left="1440" w:hanging="360"/>
+      </w:pPr>
+      <w:rPr>
+        <w:rFonts w:ascii="Courier New" w:hAnsi="Courier New" w:cs="Courier New" w:hint="default"/>
+      </w:rPr>
+    </w:lvl>
+    <w:lvl w:ilvl="2" w:tplc="04090005" w:tentative="1">
+      <w:start w:val="1"/>
+      <w:numFmt w:val="bullet"/>
+      <w:lvlText w:val=""/>
+      <w:lvlJc w:val="left"/>
+      <w:pPr>
+        <w:ind w:left="2160" w:hanging="360"/>
+      </w:pPr>
+      <w:rPr>
+        <w:rFonts w:ascii="Wingdings" w:hAnsi="Wingdings" w:hint="default"/>
+      </w:rPr>
+    </w:lvl>
+    <w:lvl w:ilvl="3" w:tplc="04090001" w:tentative="1">
+      <w:start w:val="1"/>
+      <w:numFmt w:val="bullet"/>
+      <w:lvlText w:val=""/>
+      <w:lvlJc w:val="left"/>
+      <w:pPr>
+        <w:ind w:left="2880" w:hanging="360"/>
+      </w:pPr>
+      <w:rPr>
+        <w:rFonts w:ascii="Symbol" w:hAnsi="Symbol" w:hint="default"/>
+      </w:rPr>
+    </w:lvl>
+    <w:lvl w:ilvl="4" w:tplc="04090003" w:tentative="1">
+      <w:start w:val="1"/>
+      <w:numFmt w:val="bullet"/>
+      <w:lvlText w:val="o"/>
+      <w:lvlJc w:val="left"/>
+      <w:pPr>
+        <w:ind w:left="3600" w:hanging="360"/>
+      </w:pPr>
+      <w:rPr>
+        <w:rFonts w:ascii="Courier New" w:hAnsi="Courier New" w:cs="Courier New" w:hint="default"/>
+      </w:rPr>
+    </w:lvl>
+    <w:lvl w:ilvl="5" w:tplc="04090005" w:tentative="1">
+      <w:start w:val="1"/>
+      <w:numFmt w:val="bullet"/>
+      <w:lvlText w:val=""/>
+      <w:lvlJc w:val="left"/>
+      <w:pPr>
+        <w:ind w:left="4320" w:hanging="360"/>
+      </w:pPr>
+      <w:rPr>
+        <w:rFonts w:ascii="Wingdings" w:hAnsi="Wingdings" w:hint="default"/>
+      </w:rPr>
+    </w:lvl>
+    <w:lvl w:ilvl="6" w:tplc="04090001" w:tentative="1">
+      <w:start w:val="1"/>
+      <w:numFmt w:val="bullet"/>
+      <w:lvlText w:val=""/>
+      <w:lvlJc w:val="left"/>
+      <w:pPr>
+        <w:ind w:left="5040" w:hanging="360"/>
+      </w:pPr>
+      <w:rPr>
+        <w:rFonts w:ascii="Symbol" w:hAnsi="Symbol" w:hint="default"/>
+      </w:rPr>
+    </w:lvl>
+    <w:lvl w:ilvl="7" w:tplc="04090003" w:tentative="1">
+      <w:start w:val="1"/>
+      <w:numFmt w:val="bullet"/>
+      <w:lvlText w:val="o"/>
+      <w:lvlJc w:val="left"/>
+      <w:pPr>
+        <w:ind w:left="5760" w:hanging="360"/>
+      </w:pPr>
+      <w:rPr>
+        <w:rFonts w:ascii="Courier New" w:hAnsi="Courier New" w:cs="Courier New" w:hint="default"/>
+      </w:rPr>
+    </w:lvl>
+    <w:lvl w:ilvl="8" w:tplc="04090005" w:tentative="1">
+      <w:start w:val="1"/>
+      <w:numFmt w:val="bullet"/>
+      <w:lvlText w:val=""/>
+      <w:lvlJc w:val="left"/>
+      <w:pPr>
+        <w:ind w:left="6480" w:hanging="360"/>
+      </w:pPr>
+      <w:rPr>
+        <w:rFonts w:ascii="Wingdings" w:hAnsi="Wingdings" w:hint="default"/>
+      </w:rPr>
+    </w:lvl>
+  </w:abstractNum>
+  <w:abstractNum w:abstractNumId="14" w15:restartNumberingAfterBreak="0">
+    <w:nsid w:val="77F5368B"/>
+    <w:multiLevelType w:val="hybridMultilevel"/>
+    <w:tmpl w:val="58228EDA"/>
+    <w:lvl w:ilvl="0" w:tplc="04090001">
+      <w:start w:val="1"/>
+      <w:numFmt w:val="bullet"/>
+      <w:lvlText w:val=""/>
+      <w:lvlJc w:val="left"/>
+      <w:pPr>
+        <w:ind w:left="720" w:hanging="360"/>
+      </w:pPr>
+      <w:rPr>
+        <w:rFonts w:ascii="Symbol" w:hAnsi="Symbol" w:hint="default"/>
+      </w:rPr>
+    </w:lvl>
+    <w:lvl w:ilvl="1" w:tplc="04090003">
+      <w:start w:val="1"/>
+      <w:numFmt w:val="bullet"/>
+      <w:lvlText w:val="o"/>
+      <w:lvlJc w:val="left"/>
+      <w:pPr>
+        <w:ind w:left="1440" w:hanging="360"/>
+      </w:pPr>
+      <w:rPr>
+        <w:rFonts w:ascii="Courier New" w:hAnsi="Courier New" w:cs="Courier New" w:hint="default"/>
+      </w:rPr>
+    </w:lvl>
+    <w:lvl w:ilvl="2" w:tplc="04090005" w:tentative="1">
+      <w:start w:val="1"/>
+      <w:numFmt w:val="bullet"/>
+      <w:lvlText w:val=""/>
+      <w:lvlJc w:val="left"/>
+      <w:pPr>
+        <w:ind w:left="2160" w:hanging="360"/>
+      </w:pPr>
+      <w:rPr>
+        <w:rFonts w:ascii="Wingdings" w:hAnsi="Wingdings" w:hint="default"/>
+      </w:rPr>
+    </w:lvl>
+    <w:lvl w:ilvl="3" w:tplc="04090001" w:tentative="1">
+      <w:start w:val="1"/>
+      <w:numFmt w:val="bullet"/>
+      <w:lvlText w:val=""/>
+      <w:lvlJc w:val="left"/>
+      <w:pPr>
+        <w:ind w:left="2880" w:hanging="360"/>
+      </w:pPr>
+      <w:rPr>
+        <w:rFonts w:ascii="Symbol" w:hAnsi="Symbol" w:hint="default"/>
+      </w:rPr>
+    </w:lvl>
+    <w:lvl w:ilvl="4" w:tplc="04090003" w:tentative="1">
+      <w:start w:val="1"/>
+      <w:numFmt w:val="bullet"/>
+      <w:lvlText w:val="o"/>
+      <w:lvlJc w:val="left"/>
+      <w:pPr>
+        <w:ind w:left="3600" w:hanging="360"/>
+      </w:pPr>
+      <w:rPr>
+        <w:rFonts w:ascii="Courier New" w:hAnsi="Courier New" w:cs="Courier New" w:hint="default"/>
+      </w:rPr>
+    </w:lvl>
+    <w:lvl w:ilvl="5" w:tplc="04090005" w:tentative="1">
+      <w:start w:val="1"/>
+      <w:numFmt w:val="bullet"/>
+      <w:lvlText w:val=""/>
+      <w:lvlJc w:val="left"/>
+      <w:pPr>
+        <w:ind w:left="4320" w:hanging="360"/>
+      </w:pPr>
+      <w:rPr>
+        <w:rFonts w:ascii="Wingdings" w:hAnsi="Wingdings" w:hint="default"/>
+      </w:rPr>
+    </w:lvl>
+    <w:lvl w:ilvl="6" w:tplc="04090001" w:tentative="1">
+      <w:start w:val="1"/>
+      <w:numFmt w:val="bullet"/>
+      <w:lvlText w:val=""/>
+      <w:lvlJc w:val="left"/>
+      <w:pPr>
+        <w:ind w:left="5040" w:hanging="360"/>
+      </w:pPr>
+      <w:rPr>
+        <w:rFonts w:ascii="Symbol" w:hAnsi="Symbol" w:hint="default"/>
+      </w:rPr>
+    </w:lvl>
+    <w:lvl w:ilvl="7" w:tplc="04090003" w:tentative="1">
+      <w:start w:val="1"/>
+      <w:numFmt w:val="bullet"/>
+      <w:lvlText w:val="o"/>
+      <w:lvlJc w:val="left"/>
+      <w:pPr>
+        <w:ind w:left="5760" w:hanging="360"/>
+      </w:pPr>
+      <w:rPr>
+        <w:rFonts w:ascii="Courier New" w:hAnsi="Courier New" w:cs="Courier New" w:hint="default"/>
+      </w:rPr>
+    </w:lvl>
+    <w:lvl w:ilvl="8" w:tplc="04090005" w:tentative="1">
+      <w:start w:val="1"/>
+      <w:numFmt w:val="bullet"/>
+      <w:lvlText w:val=""/>
+      <w:lvlJc w:val="left"/>
+      <w:pPr>
+        <w:ind w:left="6480" w:hanging="360"/>
+      </w:pPr>
+      <w:rPr>
+        <w:rFonts w:ascii="Wingdings" w:hAnsi="Wingdings" w:hint="default"/>
+      </w:rPr>
+    </w:lvl>
+  </w:abstractNum>
   <w:num w:numId="1">
+    <w:abstractNumId w:val="1"/>
+  </w:num>
+  <w:num w:numId="2">
+    <w:abstractNumId w:val="8"/>
+  </w:num>
+  <w:num w:numId="3">
+    <w:abstractNumId w:val="13"/>
+  </w:num>
+  <w:num w:numId="4">
+    <w:abstractNumId w:val="10"/>
+  </w:num>
+  <w:num w:numId="5">
+    <w:abstractNumId w:val="11"/>
+  </w:num>
+  <w:num w:numId="6">
+    <w:abstractNumId w:val="4"/>
+  </w:num>
+  <w:num w:numId="7">
     <w:abstractNumId w:val="0"/>
   </w:num>
-  <w:num w:numId="2">
-    <w:abstractNumId w:val="1"/>
+  <w:num w:numId="8">
+    <w:abstractNumId w:val="7"/>
+  </w:num>
+  <w:num w:numId="9">
+    <w:abstractNumId w:val="5"/>
+  </w:num>
+  <w:num w:numId="10">
+    <w:abstractNumId w:val="14"/>
+  </w:num>
+  <w:num w:numId="11">
+    <w:abstractNumId w:val="12"/>
+  </w:num>
+  <w:num w:numId="12">
+    <w:abstractNumId w:val="6"/>
+  </w:num>
+  <w:num w:numId="13">
+    <w:abstractNumId w:val="3"/>
+  </w:num>
+  <w:num w:numId="14">
+    <w:abstractNumId w:val="9"/>
+  </w:num>
+  <w:num w:numId="15">
+    <w:abstractNumId w:val="2"/>
   </w:num>
 </w:numbering>
 </file>

</xml_diff>

<commit_message>
Notes on Musgrave & Musgrave, 1989 chapter 2
</commit_message>
<xml_diff>
--- a/Notes/POLS6330_2020_Spring_Notes_MusgraveMusgrave_1989_Public-finance-in-theory-and-practice_5th-edition_v00.docx
+++ b/Notes/POLS6330_2020_Spring_Notes_MusgraveMusgrave_1989_Public-finance-in-theory-and-practice_5th-edition_v00.docx
@@ -1909,12 +1909,1046 @@
     </w:p>
     <w:p/>
     <w:p>
+      <w:pPr>
+        <w:sectPr>
+          <w:headerReference w:type="default" r:id="rId7"/>
+          <w:footerReference w:type="default" r:id="rId8"/>
+          <w:pgSz w:w="12240" w:h="15840"/>
+          <w:pgMar w:top="1440" w:right="1440" w:bottom="1440" w:left="1440" w:header="720" w:footer="720" w:gutter="0"/>
+          <w:cols w:space="720"/>
+          <w:docGrid w:linePitch="360"/>
+        </w:sectPr>
+      </w:pPr>
+    </w:p>
+    <w:p>
+      <w:pPr>
+        <w:rPr>
+          <w:b/>
+        </w:rPr>
+      </w:pPr>
+      <w:r>
+        <w:rPr>
+          <w:b/>
+        </w:rPr>
+        <w:lastRenderedPageBreak/>
+        <w:t>Chapter 2 – Public Sector in the Economic Accounts</w:t>
+      </w:r>
+    </w:p>
+    <w:p>
+      <w:pPr>
+        <w:rPr>
+          <w:u w:val="single"/>
+        </w:rPr>
+      </w:pPr>
+      <w:r>
+        <w:rPr>
+          <w:u w:val="single"/>
+        </w:rPr>
+        <w:t>Preview Questions</w:t>
+      </w:r>
+    </w:p>
+    <w:p>
+      <w:pPr>
+        <w:pStyle w:val="ListParagraph"/>
+        <w:numPr>
+          <w:ilvl w:val="0"/>
+          <w:numId w:val="16"/>
+        </w:numPr>
+      </w:pPr>
+      <w:r>
+        <w:t>What are public accounts?</w:t>
+      </w:r>
+    </w:p>
+    <w:p>
+      <w:pPr>
+        <w:pStyle w:val="ListParagraph"/>
+        <w:numPr>
+          <w:ilvl w:val="0"/>
+          <w:numId w:val="16"/>
+        </w:numPr>
+      </w:pPr>
+      <w:r>
+        <w:t>What is the circular flow?</w:t>
+      </w:r>
+    </w:p>
+    <w:p>
+      <w:pPr>
+        <w:pStyle w:val="ListParagraph"/>
+        <w:numPr>
+          <w:ilvl w:val="0"/>
+          <w:numId w:val="16"/>
+        </w:numPr>
+      </w:pPr>
+      <w:r>
+        <w:t>What are income and expenditure flows?</w:t>
+      </w:r>
+    </w:p>
+    <w:p>
+      <w:pPr>
+        <w:pStyle w:val="ListParagraph"/>
+        <w:numPr>
+          <w:ilvl w:val="0"/>
+          <w:numId w:val="16"/>
+        </w:numPr>
+      </w:pPr>
+      <w:r>
+        <w:t>What are factor and product flows?</w:t>
+      </w:r>
+    </w:p>
+    <w:p>
+      <w:pPr>
+        <w:pStyle w:val="ListParagraph"/>
+        <w:numPr>
+          <w:ilvl w:val="0"/>
+          <w:numId w:val="16"/>
+        </w:numPr>
+      </w:pPr>
+      <w:r>
+        <w:t>What are national income accounts?</w:t>
+      </w:r>
+    </w:p>
+    <w:p>
+      <w:pPr>
+        <w:pStyle w:val="ListParagraph"/>
+        <w:numPr>
+          <w:ilvl w:val="0"/>
+          <w:numId w:val="16"/>
+        </w:numPr>
+      </w:pPr>
+      <w:r>
+        <w:t>What goes into gross national product (GNP)?</w:t>
+      </w:r>
+    </w:p>
+    <w:p>
+      <w:pPr>
+        <w:pStyle w:val="ListParagraph"/>
+        <w:numPr>
+          <w:ilvl w:val="0"/>
+          <w:numId w:val="16"/>
+        </w:numPr>
+      </w:pPr>
+      <w:r>
+        <w:t>What is national income?</w:t>
+      </w:r>
+    </w:p>
+    <w:p/>
+    <w:p>
+      <w:pPr>
+        <w:rPr>
+          <w:u w:val="single"/>
+        </w:rPr>
+      </w:pPr>
+      <w:r>
+        <w:rPr>
+          <w:u w:val="single"/>
+        </w:rPr>
+        <w:t>Reading Summary</w:t>
+      </w:r>
+    </w:p>
+    <w:p>
+      <w:pPr>
+        <w:rPr>
+          <w:i/>
+        </w:rPr>
+      </w:pPr>
+      <w:r>
+        <w:rPr>
+          <w:i/>
+        </w:rPr>
+        <w:t>Public Sector in the Circular Flow</w:t>
+      </w:r>
+    </w:p>
+    <w:p/>
+    <w:p>
+      <w:r>
+        <w:t>Income and Expenditure Flows</w:t>
+      </w:r>
+    </w:p>
+    <w:p>
+      <w:pPr>
+        <w:pStyle w:val="ListParagraph"/>
+        <w:numPr>
+          <w:ilvl w:val="0"/>
+          <w:numId w:val="15"/>
+        </w:numPr>
+      </w:pPr>
+      <w:r>
+        <w:t>There is functional interdependence between public and private income and expenditure streams (Fig. 2-1, p. 16)</w:t>
+      </w:r>
+    </w:p>
+    <w:p>
+      <w:pPr>
+        <w:pStyle w:val="ListParagraph"/>
+        <w:numPr>
+          <w:ilvl w:val="0"/>
+          <w:numId w:val="15"/>
+        </w:numPr>
+      </w:pPr>
+      <w:r>
+        <w:t>There is a circular flow of income and expenditure in the economy.</w:t>
+      </w:r>
+    </w:p>
+    <w:p>
+      <w:pPr>
+        <w:pStyle w:val="ListParagraph"/>
+        <w:numPr>
+          <w:ilvl w:val="1"/>
+          <w:numId w:val="15"/>
+        </w:numPr>
+      </w:pPr>
+      <w:r>
+        <w:t>Households</w:t>
+      </w:r>
+    </w:p>
+    <w:p>
+      <w:pPr>
+        <w:pStyle w:val="ListParagraph"/>
+        <w:numPr>
+          <w:ilvl w:val="1"/>
+          <w:numId w:val="15"/>
+        </w:numPr>
+      </w:pPr>
+      <w:r>
+        <w:t>Firms</w:t>
+      </w:r>
+    </w:p>
+    <w:p>
+      <w:pPr>
+        <w:pStyle w:val="ListParagraph"/>
+        <w:numPr>
+          <w:ilvl w:val="1"/>
+          <w:numId w:val="15"/>
+        </w:numPr>
+      </w:pPr>
+      <w:r>
+        <w:t>Government</w:t>
+      </w:r>
+    </w:p>
+    <w:p>
+      <w:pPr>
+        <w:pStyle w:val="ListParagraph"/>
+        <w:numPr>
+          <w:ilvl w:val="0"/>
+          <w:numId w:val="15"/>
+        </w:numPr>
+      </w:pPr>
+      <w:r>
+        <w:t>Business savings and foreign sector are disregarded.</w:t>
+      </w:r>
+    </w:p>
+    <w:p>
+      <w:pPr>
+        <w:pStyle w:val="ListParagraph"/>
+        <w:numPr>
+          <w:ilvl w:val="0"/>
+          <w:numId w:val="15"/>
+        </w:numPr>
+      </w:pPr>
+      <w:r>
+        <w:t>Assumes all revenue derived from income tax.</w:t>
+      </w:r>
+    </w:p>
+    <w:p>
+      <w:pPr>
+        <w:pStyle w:val="ListParagraph"/>
+        <w:numPr>
+          <w:ilvl w:val="0"/>
+          <w:numId w:val="15"/>
+        </w:numPr>
+      </w:pPr>
+      <w:r>
+        <w:t>Government participates as a buyer in the factor and product markets.</w:t>
+      </w:r>
+    </w:p>
+    <w:p>
+      <w:pPr>
+        <w:pStyle w:val="ListParagraph"/>
+        <w:numPr>
+          <w:ilvl w:val="1"/>
+          <w:numId w:val="15"/>
+        </w:numPr>
+      </w:pPr>
+      <w:r>
+        <w:t>Contributes to household income.</w:t>
+      </w:r>
+    </w:p>
+    <w:p/>
+    <w:p>
+      <w:r>
+        <w:t>Factor and Product Flows</w:t>
+      </w:r>
+    </w:p>
+    <w:p>
+      <w:pPr>
+        <w:pStyle w:val="ListParagraph"/>
+        <w:numPr>
+          <w:ilvl w:val="0"/>
+          <w:numId w:val="17"/>
+        </w:numPr>
+      </w:pPr>
+      <w:r>
+        <w:t>Fig. 2-1 can be interpreted</w:t>
+      </w:r>
+      <w:r>
+        <w:t xml:space="preserve"> as the flows of factor inputs and product outputs.</w:t>
+      </w:r>
+    </w:p>
+    <w:p>
+      <w:pPr>
+        <w:pStyle w:val="ListParagraph"/>
+        <w:numPr>
+          <w:ilvl w:val="0"/>
+          <w:numId w:val="17"/>
+        </w:numPr>
+      </w:pPr>
+      <w:r>
+        <w:t>Reverse the arrows and move in counterclockwise direction.</w:t>
+      </w:r>
+    </w:p>
+    <w:p/>
+    <w:p/>
+    <w:p>
+      <w:pPr>
+        <w:rPr>
+          <w:i/>
+        </w:rPr>
+      </w:pPr>
+      <w:r>
+        <w:rPr>
+          <w:i/>
+        </w:rPr>
+        <w:t>Public Sector in the National Income Accounts</w:t>
+      </w:r>
+    </w:p>
+    <w:p/>
+    <w:p>
+      <w:r>
+        <w:t>Public Sector in GNP</w:t>
+      </w:r>
+    </w:p>
+    <w:p>
+      <w:pPr>
+        <w:pStyle w:val="ListParagraph"/>
+        <w:numPr>
+          <w:ilvl w:val="0"/>
+          <w:numId w:val="18"/>
+        </w:numPr>
+      </w:pPr>
+      <w:r>
+        <w:t>National Income Accounts itemize the composition and uses of gross national product (GNP).</w:t>
+      </w:r>
+    </w:p>
+    <w:p>
+      <w:pPr>
+        <w:pStyle w:val="ListParagraph"/>
+        <w:numPr>
+          <w:ilvl w:val="1"/>
+          <w:numId w:val="18"/>
+        </w:numPr>
+      </w:pPr>
+      <w:r>
+        <w:t>See Table 2-1, p. 18.</w:t>
+      </w:r>
+    </w:p>
+    <w:p>
+      <w:pPr>
+        <w:pStyle w:val="ListParagraph"/>
+        <w:numPr>
+          <w:ilvl w:val="0"/>
+          <w:numId w:val="18"/>
+        </w:numPr>
+      </w:pPr>
+      <w:r>
+        <w:t>GNP is the aggregate of expenditures on currently produced output.</w:t>
+      </w:r>
+    </w:p>
+    <w:p>
+      <w:pPr>
+        <w:pStyle w:val="ListParagraph"/>
+        <w:numPr>
+          <w:ilvl w:val="1"/>
+          <w:numId w:val="18"/>
+        </w:numPr>
+      </w:pPr>
+      <w:r>
+        <w:t>Includes government purchases of goods and services.</w:t>
+      </w:r>
+    </w:p>
+    <w:p>
+      <w:pPr>
+        <w:pStyle w:val="ListParagraph"/>
+        <w:numPr>
+          <w:ilvl w:val="0"/>
+          <w:numId w:val="18"/>
+        </w:numPr>
+      </w:pPr>
+      <w:r>
+        <w:t>Government purchases about 20 percent of goods and services.</w:t>
+      </w:r>
+    </w:p>
+    <w:p>
+      <w:pPr>
+        <w:pStyle w:val="ListParagraph"/>
+        <w:numPr>
+          <w:ilvl w:val="0"/>
+          <w:numId w:val="18"/>
+        </w:numPr>
+      </w:pPr>
+      <w:r>
+        <w:t>Division of government purchases</w:t>
+      </w:r>
+    </w:p>
+    <w:p>
+      <w:pPr>
+        <w:pStyle w:val="ListParagraph"/>
+        <w:numPr>
+          <w:ilvl w:val="1"/>
+          <w:numId w:val="18"/>
+        </w:numPr>
+      </w:pPr>
+      <w:r>
+        <w:t>Purchase of factors and products</w:t>
+      </w:r>
+    </w:p>
+    <w:p>
+      <w:pPr>
+        <w:pStyle w:val="ListParagraph"/>
+        <w:numPr>
+          <w:ilvl w:val="1"/>
+          <w:numId w:val="18"/>
+        </w:numPr>
+      </w:pPr>
+      <w:r>
+        <w:t>Provision for consumption and investment</w:t>
+      </w:r>
+    </w:p>
+    <w:p>
+      <w:pPr>
+        <w:pStyle w:val="ListParagraph"/>
+        <w:numPr>
+          <w:ilvl w:val="1"/>
+          <w:numId w:val="18"/>
+        </w:numPr>
+      </w:pPr>
+      <w:r>
+        <w:t>Provision to consumers and firms</w:t>
+      </w:r>
+    </w:p>
+    <w:p>
+      <w:pPr>
+        <w:pStyle w:val="ListParagraph"/>
+        <w:numPr>
+          <w:ilvl w:val="0"/>
+          <w:numId w:val="18"/>
+        </w:numPr>
+      </w:pPr>
+      <w:r>
+        <w:t>Purchase of factors and products</w:t>
+      </w:r>
+    </w:p>
+    <w:p>
+      <w:pPr>
+        <w:pStyle w:val="ListParagraph"/>
+        <w:numPr>
+          <w:ilvl w:val="1"/>
+          <w:numId w:val="18"/>
+        </w:numPr>
+      </w:pPr>
+      <w:r>
+        <w:t xml:space="preserve">Government factor purchases </w:t>
+      </w:r>
+      <w:r>
+        <w:rPr>
+          <w:rFonts w:cstheme="minorHAnsi"/>
+        </w:rPr>
+        <w:t>≡</w:t>
+      </w:r>
+      <w:r>
+        <w:t xml:space="preserve"> public sector wage payments</w:t>
+      </w:r>
+    </w:p>
+    <w:p>
+      <w:pPr>
+        <w:pStyle w:val="ListParagraph"/>
+        <w:numPr>
+          <w:ilvl w:val="1"/>
+          <w:numId w:val="18"/>
+        </w:numPr>
+      </w:pPr>
+      <w:r>
+        <w:t>Government produces about one-half of the goods and services it provides.</w:t>
+      </w:r>
+    </w:p>
+    <w:p>
+      <w:pPr>
+        <w:pStyle w:val="ListParagraph"/>
+        <w:numPr>
+          <w:ilvl w:val="0"/>
+          <w:numId w:val="18"/>
+        </w:numPr>
+      </w:pPr>
+      <w:r>
+        <w:t>Provision for consumption and investment</w:t>
+      </w:r>
+    </w:p>
+    <w:p>
+      <w:pPr>
+        <w:pStyle w:val="ListParagraph"/>
+        <w:numPr>
+          <w:ilvl w:val="1"/>
+          <w:numId w:val="18"/>
+        </w:numPr>
+      </w:pPr>
+      <w:r>
+        <w:t>Examples of government capital formation</w:t>
+      </w:r>
+    </w:p>
+    <w:p>
+      <w:pPr>
+        <w:pStyle w:val="ListParagraph"/>
+        <w:numPr>
+          <w:ilvl w:val="2"/>
+          <w:numId w:val="18"/>
+        </w:numPr>
+      </w:pPr>
+      <w:r>
+        <w:lastRenderedPageBreak/>
+        <w:t>Highways</w:t>
+      </w:r>
+    </w:p>
+    <w:p>
+      <w:pPr>
+        <w:pStyle w:val="ListParagraph"/>
+        <w:numPr>
+          <w:ilvl w:val="2"/>
+          <w:numId w:val="18"/>
+        </w:numPr>
+      </w:pPr>
+      <w:r>
+        <w:t>Structures</w:t>
+      </w:r>
+    </w:p>
+    <w:p>
+      <w:pPr>
+        <w:pStyle w:val="ListParagraph"/>
+        <w:numPr>
+          <w:ilvl w:val="2"/>
+          <w:numId w:val="18"/>
+        </w:numPr>
+      </w:pPr>
+      <w:r>
+        <w:t>Defense equipment</w:t>
+      </w:r>
+    </w:p>
+    <w:p>
+      <w:pPr>
+        <w:pStyle w:val="ListParagraph"/>
+        <w:numPr>
+          <w:ilvl w:val="2"/>
+          <w:numId w:val="18"/>
+        </w:numPr>
+      </w:pPr>
+      <w:r>
+        <w:t>QUESTION: What is the definition of capital.</w:t>
+      </w:r>
+    </w:p>
+    <w:p>
+      <w:pPr>
+        <w:pStyle w:val="ListParagraph"/>
+        <w:numPr>
+          <w:ilvl w:val="1"/>
+          <w:numId w:val="18"/>
+        </w:numPr>
+      </w:pPr>
+      <w:r>
+        <w:t>Government capital formation is understated in the GNP.</w:t>
+      </w:r>
+    </w:p>
+    <w:p>
+      <w:pPr>
+        <w:pStyle w:val="ListParagraph"/>
+        <w:numPr>
+          <w:ilvl w:val="0"/>
+          <w:numId w:val="18"/>
+        </w:numPr>
+      </w:pPr>
+      <w:r>
+        <w:t>Provision to consumers and firms</w:t>
+      </w:r>
+    </w:p>
+    <w:p>
+      <w:pPr>
+        <w:pStyle w:val="ListParagraph"/>
+        <w:numPr>
+          <w:ilvl w:val="1"/>
+          <w:numId w:val="18"/>
+        </w:numPr>
+      </w:pPr>
+      <w:r>
+        <w:t>Final goods supplied to consumers</w:t>
+      </w:r>
+    </w:p>
+    <w:p>
+      <w:pPr>
+        <w:pStyle w:val="ListParagraph"/>
+        <w:numPr>
+          <w:ilvl w:val="1"/>
+          <w:numId w:val="18"/>
+        </w:numPr>
+      </w:pPr>
+      <w:r>
+        <w:t>Intermediate goods supplied to firms</w:t>
+      </w:r>
+    </w:p>
+    <w:p>
+      <w:pPr>
+        <w:pStyle w:val="ListParagraph"/>
+        <w:numPr>
+          <w:ilvl w:val="2"/>
+          <w:numId w:val="18"/>
+        </w:numPr>
+      </w:pPr>
+      <w:r>
+        <w:t>e.g., grants that reduce the cost of production for private firms</w:t>
+      </w:r>
+    </w:p>
+    <w:p>
+      <w:pPr>
+        <w:pStyle w:val="ListParagraph"/>
+        <w:numPr>
+          <w:ilvl w:val="2"/>
+          <w:numId w:val="18"/>
+        </w:numPr>
+      </w:pPr>
+      <w:r>
+        <w:t>e.g., education outlays</w:t>
+      </w:r>
+    </w:p>
+    <w:p>
+      <w:pPr>
+        <w:pStyle w:val="ListParagraph"/>
+        <w:numPr>
+          <w:ilvl w:val="2"/>
+          <w:numId w:val="18"/>
+        </w:numPr>
+      </w:pPr>
+      <w:r>
+        <w:t>e.g., police protection for firm facilities (current service)</w:t>
+      </w:r>
+    </w:p>
+    <w:p>
+      <w:pPr>
+        <w:pStyle w:val="ListParagraph"/>
+        <w:numPr>
+          <w:ilvl w:val="2"/>
+          <w:numId w:val="18"/>
+        </w:numPr>
+      </w:pPr>
+      <w:r>
+        <w:t>e.g., roads (investment)</w:t>
+      </w:r>
+    </w:p>
+    <w:p/>
+    <w:p>
+      <w:r>
+        <w:t>Public Sector in National Income</w:t>
+      </w:r>
+    </w:p>
+    <w:p>
+      <w:pPr>
+        <w:pStyle w:val="ListParagraph"/>
+        <w:numPr>
+          <w:ilvl w:val="0"/>
+          <w:numId w:val="19"/>
+        </w:numPr>
+      </w:pPr>
+      <w:r>
+        <w:t xml:space="preserve">GNP </w:t>
+      </w:r>
+      <w:r>
+        <w:sym w:font="Wingdings" w:char="F0E0"/>
+      </w:r>
+      <w:r>
+        <w:t xml:space="preserve"> net national product </w:t>
+      </w:r>
+      <w:r>
+        <w:sym w:font="Wingdings" w:char="F0E0"/>
+      </w:r>
+      <w:r>
+        <w:t xml:space="preserve"> national income</w:t>
+      </w:r>
+    </w:p>
+    <w:p>
+      <w:pPr>
+        <w:pStyle w:val="ListParagraph"/>
+        <w:numPr>
+          <w:ilvl w:val="1"/>
+          <w:numId w:val="19"/>
+        </w:numPr>
+      </w:pPr>
+      <w:r>
+        <w:t>GNP analogous to gross revenue of a firm</w:t>
+      </w:r>
+    </w:p>
+    <w:p>
+      <w:pPr>
+        <w:pStyle w:val="ListParagraph"/>
+        <w:numPr>
+          <w:ilvl w:val="1"/>
+          <w:numId w:val="19"/>
+        </w:numPr>
+      </w:pPr>
+      <w:r>
+        <w:t>Net national product analogous to gross profit of a firm</w:t>
+      </w:r>
+    </w:p>
+    <w:p>
+      <w:pPr>
+        <w:pStyle w:val="ListParagraph"/>
+        <w:numPr>
+          <w:ilvl w:val="0"/>
+          <w:numId w:val="19"/>
+        </w:numPr>
+      </w:pPr>
+      <w:r>
+        <w:t>National income is the sum of factor incomes (i.e., total of private factor earnings)</w:t>
+      </w:r>
+    </w:p>
+    <w:p>
+      <w:pPr>
+        <w:pStyle w:val="ListParagraph"/>
+        <w:numPr>
+          <w:ilvl w:val="1"/>
+          <w:numId w:val="19"/>
+        </w:numPr>
+      </w:pPr>
+      <w:r>
+        <w:t>Indirect business taxes decrease amount available for firms to disburse to factors.</w:t>
+      </w:r>
+    </w:p>
+    <w:p>
+      <w:pPr>
+        <w:pStyle w:val="ListParagraph"/>
+        <w:numPr>
+          <w:ilvl w:val="1"/>
+          <w:numId w:val="19"/>
+        </w:numPr>
+      </w:pPr>
+      <w:r>
+        <w:t>Subsidies to firms increase amount available for firms to disburse to factors.</w:t>
+      </w:r>
+    </w:p>
+    <w:p>
+      <w:pPr>
+        <w:pStyle w:val="ListParagraph"/>
+        <w:numPr>
+          <w:ilvl w:val="0"/>
+          <w:numId w:val="19"/>
+        </w:numPr>
+      </w:pPr>
+      <w:r>
+        <w:t xml:space="preserve">Government </w:t>
+      </w:r>
+      <w:r>
+        <w:t>activities account for about 12 percent</w:t>
+      </w:r>
+      <w:r>
+        <w:t xml:space="preserve"> of national income.</w:t>
+      </w:r>
+    </w:p>
+    <w:p/>
+    <w:p>
+      <w:r>
+        <w:t>Public Sector in Personal Income</w:t>
+      </w:r>
+    </w:p>
+    <w:p>
+      <w:pPr>
+        <w:pStyle w:val="ListParagraph"/>
+        <w:numPr>
+          <w:ilvl w:val="0"/>
+          <w:numId w:val="20"/>
+        </w:numPr>
+      </w:pPr>
+      <w:r>
+        <w:t xml:space="preserve">National income </w:t>
+      </w:r>
+      <w:r>
+        <w:sym w:font="Wingdings" w:char="F0E0"/>
+      </w:r>
+      <w:r>
+        <w:t xml:space="preserve"> personal income</w:t>
+      </w:r>
+    </w:p>
+    <w:p>
+      <w:pPr>
+        <w:pStyle w:val="ListParagraph"/>
+        <w:numPr>
+          <w:ilvl w:val="0"/>
+          <w:numId w:val="20"/>
+        </w:numPr>
+      </w:pPr>
+      <w:r>
+        <w:t>Adjustments from national income to determine personal income</w:t>
+      </w:r>
+    </w:p>
+    <w:p>
+      <w:pPr>
+        <w:pStyle w:val="ListParagraph"/>
+        <w:numPr>
+          <w:ilvl w:val="1"/>
+          <w:numId w:val="20"/>
+        </w:numPr>
+      </w:pPr>
+      <w:r>
+        <w:t>Deductions</w:t>
+      </w:r>
+    </w:p>
+    <w:p>
+      <w:pPr>
+        <w:pStyle w:val="ListParagraph"/>
+        <w:numPr>
+          <w:ilvl w:val="2"/>
+          <w:numId w:val="20"/>
+        </w:numPr>
+      </w:pPr>
+      <w:r>
+        <w:t>Corporate profit taxes</w:t>
+      </w:r>
+    </w:p>
+    <w:p>
+      <w:pPr>
+        <w:pStyle w:val="ListParagraph"/>
+        <w:numPr>
+          <w:ilvl w:val="2"/>
+          <w:numId w:val="20"/>
+        </w:numPr>
+      </w:pPr>
+      <w:r>
+        <w:t>Social security contributions</w:t>
+      </w:r>
+    </w:p>
+    <w:p>
+      <w:pPr>
+        <w:pStyle w:val="ListParagraph"/>
+        <w:numPr>
+          <w:ilvl w:val="1"/>
+          <w:numId w:val="20"/>
+        </w:numPr>
+      </w:pPr>
+      <w:r>
+        <w:t>Additions</w:t>
+      </w:r>
+    </w:p>
+    <w:p>
+      <w:pPr>
+        <w:pStyle w:val="ListParagraph"/>
+        <w:numPr>
+          <w:ilvl w:val="2"/>
+          <w:numId w:val="20"/>
+        </w:numPr>
+      </w:pPr>
+      <w:r>
+        <w:t>Government transfer payments</w:t>
+      </w:r>
+    </w:p>
+    <w:p>
+      <w:pPr>
+        <w:pStyle w:val="ListParagraph"/>
+        <w:numPr>
+          <w:ilvl w:val="3"/>
+          <w:numId w:val="20"/>
+        </w:numPr>
+      </w:pPr>
+      <w:r>
+        <w:t>e.g., social security payments</w:t>
+      </w:r>
+    </w:p>
+    <w:p>
+      <w:pPr>
+        <w:pStyle w:val="ListParagraph"/>
+        <w:numPr>
+          <w:ilvl w:val="3"/>
+          <w:numId w:val="20"/>
+        </w:numPr>
+      </w:pPr>
+      <w:r>
+        <w:t>e.g., veteran’s benefits expenditures</w:t>
+      </w:r>
+    </w:p>
+    <w:p>
+      <w:pPr>
+        <w:pStyle w:val="ListParagraph"/>
+        <w:numPr>
+          <w:ilvl w:val="3"/>
+          <w:numId w:val="20"/>
+        </w:numPr>
+      </w:pPr>
+      <w:r>
+        <w:t>e.g., public assistance expenditures</w:t>
+      </w:r>
+    </w:p>
+    <w:p>
+      <w:pPr>
+        <w:pStyle w:val="ListParagraph"/>
+        <w:numPr>
+          <w:ilvl w:val="2"/>
+          <w:numId w:val="20"/>
+        </w:numPr>
+      </w:pPr>
+      <w:r>
+        <w:t>Government interest payments to individuals</w:t>
+      </w:r>
+    </w:p>
+    <w:p>
+      <w:pPr>
+        <w:pStyle w:val="ListParagraph"/>
+        <w:numPr>
+          <w:ilvl w:val="0"/>
+          <w:numId w:val="20"/>
+        </w:numPr>
+      </w:pPr>
+      <w:r>
+        <w:t xml:space="preserve">Government </w:t>
+      </w:r>
+      <w:r>
+        <w:t>a</w:t>
+      </w:r>
+      <w:r>
+        <w:t>ctivities</w:t>
+      </w:r>
+      <w:r>
+        <w:t xml:space="preserve"> account for about 17 percent</w:t>
+      </w:r>
+      <w:r>
+        <w:t xml:space="preserve"> of personal income.</w:t>
+      </w:r>
+    </w:p>
+    <w:p/>
+    <w:p>
+      <w:r>
+        <w:t>Public Sector in Disposable Income</w:t>
+      </w:r>
+    </w:p>
+    <w:p>
+      <w:pPr>
+        <w:pStyle w:val="ListParagraph"/>
+        <w:numPr>
+          <w:ilvl w:val="0"/>
+          <w:numId w:val="21"/>
+        </w:numPr>
+      </w:pPr>
+      <w:r>
+        <w:t xml:space="preserve">Personal income </w:t>
+      </w:r>
+      <w:r>
+        <w:sym w:font="Wingdings" w:char="F0E0"/>
+      </w:r>
+      <w:r>
+        <w:t xml:space="preserve"> disposable income</w:t>
+      </w:r>
+    </w:p>
+    <w:p>
+      <w:pPr>
+        <w:pStyle w:val="ListParagraph"/>
+        <w:numPr>
+          <w:ilvl w:val="0"/>
+          <w:numId w:val="21"/>
+        </w:numPr>
+      </w:pPr>
+      <w:r>
+        <w:t>Adjustments from personal income to determine disposable income</w:t>
+      </w:r>
+    </w:p>
+    <w:p>
+      <w:pPr>
+        <w:pStyle w:val="ListParagraph"/>
+        <w:numPr>
+          <w:ilvl w:val="1"/>
+          <w:numId w:val="21"/>
+        </w:numPr>
+      </w:pPr>
+      <w:r>
+        <w:t>Deductions</w:t>
+      </w:r>
+    </w:p>
+    <w:p>
+      <w:pPr>
+        <w:pStyle w:val="ListParagraph"/>
+        <w:numPr>
+          <w:ilvl w:val="2"/>
+          <w:numId w:val="21"/>
+        </w:numPr>
+      </w:pPr>
+      <w:r>
+        <w:t>Personal tax payments</w:t>
+      </w:r>
+    </w:p>
+    <w:p>
+      <w:pPr>
+        <w:pStyle w:val="ListParagraph"/>
+        <w:numPr>
+          <w:ilvl w:val="1"/>
+          <w:numId w:val="21"/>
+        </w:numPr>
+      </w:pPr>
+      <w:r>
+        <w:t>Publicly provided goods to consumers are included in government consumption.</w:t>
+      </w:r>
+    </w:p>
+    <w:p>
+      <w:pPr>
+        <w:pStyle w:val="ListParagraph"/>
+        <w:numPr>
+          <w:ilvl w:val="2"/>
+          <w:numId w:val="21"/>
+        </w:numPr>
+      </w:pPr>
+      <w:r>
+        <w:t>Publicly produced.</w:t>
+      </w:r>
+    </w:p>
+    <w:p>
+      <w:pPr>
+        <w:pStyle w:val="ListParagraph"/>
+        <w:numPr>
+          <w:ilvl w:val="2"/>
+          <w:numId w:val="21"/>
+        </w:numPr>
+      </w:pPr>
+      <w:r>
+        <w:t>Purchases from private firms.</w:t>
+      </w:r>
+    </w:p>
+    <w:p>
+      <w:pPr>
+        <w:pStyle w:val="ListParagraph"/>
+        <w:numPr>
+          <w:ilvl w:val="0"/>
+          <w:numId w:val="21"/>
+        </w:numPr>
+      </w:pPr>
+      <w:r>
+        <w:t>Understates real income of individuals</w:t>
+      </w:r>
+    </w:p>
+    <w:p>
+      <w:pPr>
+        <w:pStyle w:val="ListParagraph"/>
+        <w:numPr>
+          <w:ilvl w:val="1"/>
+          <w:numId w:val="21"/>
+        </w:numPr>
+      </w:pPr>
+      <w:r>
+        <w:t>Does not include the free provision of public services by government.</w:t>
+      </w:r>
+    </w:p>
+    <w:p>
       <w:bookmarkStart w:id="0" w:name="_GoBack"/>
       <w:bookmarkEnd w:id="0"/>
     </w:p>
     <w:sectPr>
-      <w:headerReference w:type="default" r:id="rId7"/>
-      <w:footerReference w:type="default" r:id="rId8"/>
       <w:pgSz w:w="12240" w:h="15840"/>
       <w:pgMar w:top="1440" w:right="1440" w:bottom="1440" w:left="1440" w:header="720" w:footer="720" w:gutter="0"/>
       <w:cols w:space="720"/>
@@ -1980,7 +3014,7 @@
         <w:bCs/>
         <w:noProof/>
       </w:rPr>
-      <w:t>5</w:t>
+      <w:t>7</w:t>
     </w:r>
     <w:r>
       <w:rPr>
@@ -2019,7 +3053,7 @@
         <w:bCs/>
         <w:noProof/>
       </w:rPr>
-      <w:t>5</w:t>
+      <w:t>7</w:t>
     </w:r>
     <w:r>
       <w:rPr>
@@ -2317,7 +3351,7 @@
   <w:abstractNum w:abstractNumId="2" w15:restartNumberingAfterBreak="0">
     <w:nsid w:val="0E406E81"/>
     <w:multiLevelType w:val="hybridMultilevel"/>
-    <w:tmpl w:val="30582236"/>
+    <w:tmpl w:val="1FB0E672"/>
     <w:lvl w:ilvl="0" w:tplc="04090001">
       <w:start w:val="1"/>
       <w:numFmt w:val="bullet"/>
@@ -2330,7 +3364,7 @@
         <w:rFonts w:ascii="Symbol" w:hAnsi="Symbol" w:hint="default"/>
       </w:rPr>
     </w:lvl>
-    <w:lvl w:ilvl="1" w:tplc="04090003" w:tentative="1">
+    <w:lvl w:ilvl="1" w:tplc="04090003">
       <w:start w:val="1"/>
       <w:numFmt w:val="bullet"/>
       <w:lvlText w:val="o"/>
@@ -2541,6 +3575,92 @@
     </w:lvl>
   </w:abstractNum>
   <w:abstractNum w:abstractNumId="4" w15:restartNumberingAfterBreak="0">
+    <w:nsid w:val="24BE3A21"/>
+    <w:multiLevelType w:val="hybridMultilevel"/>
+    <w:tmpl w:val="92204FBE"/>
+    <w:lvl w:ilvl="0" w:tplc="0409000F">
+      <w:start w:val="1"/>
+      <w:numFmt w:val="decimal"/>
+      <w:lvlText w:val="%1."/>
+      <w:lvlJc w:val="left"/>
+      <w:pPr>
+        <w:ind w:left="720" w:hanging="360"/>
+      </w:pPr>
+    </w:lvl>
+    <w:lvl w:ilvl="1" w:tplc="04090019" w:tentative="1">
+      <w:start w:val="1"/>
+      <w:numFmt w:val="lowerLetter"/>
+      <w:lvlText w:val="%2."/>
+      <w:lvlJc w:val="left"/>
+      <w:pPr>
+        <w:ind w:left="1440" w:hanging="360"/>
+      </w:pPr>
+    </w:lvl>
+    <w:lvl w:ilvl="2" w:tplc="0409001B" w:tentative="1">
+      <w:start w:val="1"/>
+      <w:numFmt w:val="lowerRoman"/>
+      <w:lvlText w:val="%3."/>
+      <w:lvlJc w:val="right"/>
+      <w:pPr>
+        <w:ind w:left="2160" w:hanging="180"/>
+      </w:pPr>
+    </w:lvl>
+    <w:lvl w:ilvl="3" w:tplc="0409000F" w:tentative="1">
+      <w:start w:val="1"/>
+      <w:numFmt w:val="decimal"/>
+      <w:lvlText w:val="%4."/>
+      <w:lvlJc w:val="left"/>
+      <w:pPr>
+        <w:ind w:left="2880" w:hanging="360"/>
+      </w:pPr>
+    </w:lvl>
+    <w:lvl w:ilvl="4" w:tplc="04090019" w:tentative="1">
+      <w:start w:val="1"/>
+      <w:numFmt w:val="lowerLetter"/>
+      <w:lvlText w:val="%5."/>
+      <w:lvlJc w:val="left"/>
+      <w:pPr>
+        <w:ind w:left="3600" w:hanging="360"/>
+      </w:pPr>
+    </w:lvl>
+    <w:lvl w:ilvl="5" w:tplc="0409001B" w:tentative="1">
+      <w:start w:val="1"/>
+      <w:numFmt w:val="lowerRoman"/>
+      <w:lvlText w:val="%6."/>
+      <w:lvlJc w:val="right"/>
+      <w:pPr>
+        <w:ind w:left="4320" w:hanging="180"/>
+      </w:pPr>
+    </w:lvl>
+    <w:lvl w:ilvl="6" w:tplc="0409000F" w:tentative="1">
+      <w:start w:val="1"/>
+      <w:numFmt w:val="decimal"/>
+      <w:lvlText w:val="%7."/>
+      <w:lvlJc w:val="left"/>
+      <w:pPr>
+        <w:ind w:left="5040" w:hanging="360"/>
+      </w:pPr>
+    </w:lvl>
+    <w:lvl w:ilvl="7" w:tplc="04090019" w:tentative="1">
+      <w:start w:val="1"/>
+      <w:numFmt w:val="lowerLetter"/>
+      <w:lvlText w:val="%8."/>
+      <w:lvlJc w:val="left"/>
+      <w:pPr>
+        <w:ind w:left="5760" w:hanging="360"/>
+      </w:pPr>
+    </w:lvl>
+    <w:lvl w:ilvl="8" w:tplc="0409001B" w:tentative="1">
+      <w:start w:val="1"/>
+      <w:numFmt w:val="lowerRoman"/>
+      <w:lvlText w:val="%9."/>
+      <w:lvlJc w:val="right"/>
+      <w:pPr>
+        <w:ind w:left="6480" w:hanging="180"/>
+      </w:pPr>
+    </w:lvl>
+  </w:abstractNum>
+  <w:abstractNum w:abstractNumId="5" w15:restartNumberingAfterBreak="0">
     <w:nsid w:val="28E34CFB"/>
     <w:multiLevelType w:val="hybridMultilevel"/>
     <w:tmpl w:val="0F327658"/>
@@ -2653,7 +3773,120 @@
       </w:rPr>
     </w:lvl>
   </w:abstractNum>
-  <w:abstractNum w:abstractNumId="5" w15:restartNumberingAfterBreak="0">
+  <w:abstractNum w:abstractNumId="6" w15:restartNumberingAfterBreak="0">
+    <w:nsid w:val="32E24682"/>
+    <w:multiLevelType w:val="hybridMultilevel"/>
+    <w:tmpl w:val="7F86AD4C"/>
+    <w:lvl w:ilvl="0" w:tplc="04090001">
+      <w:start w:val="1"/>
+      <w:numFmt w:val="bullet"/>
+      <w:lvlText w:val=""/>
+      <w:lvlJc w:val="left"/>
+      <w:pPr>
+        <w:ind w:left="720" w:hanging="360"/>
+      </w:pPr>
+      <w:rPr>
+        <w:rFonts w:ascii="Symbol" w:hAnsi="Symbol" w:hint="default"/>
+      </w:rPr>
+    </w:lvl>
+    <w:lvl w:ilvl="1" w:tplc="04090003" w:tentative="1">
+      <w:start w:val="1"/>
+      <w:numFmt w:val="bullet"/>
+      <w:lvlText w:val="o"/>
+      <w:lvlJc w:val="left"/>
+      <w:pPr>
+        <w:ind w:left="1440" w:hanging="360"/>
+      </w:pPr>
+      <w:rPr>
+        <w:rFonts w:ascii="Courier New" w:hAnsi="Courier New" w:cs="Courier New" w:hint="default"/>
+      </w:rPr>
+    </w:lvl>
+    <w:lvl w:ilvl="2" w:tplc="04090005" w:tentative="1">
+      <w:start w:val="1"/>
+      <w:numFmt w:val="bullet"/>
+      <w:lvlText w:val=""/>
+      <w:lvlJc w:val="left"/>
+      <w:pPr>
+        <w:ind w:left="2160" w:hanging="360"/>
+      </w:pPr>
+      <w:rPr>
+        <w:rFonts w:ascii="Wingdings" w:hAnsi="Wingdings" w:hint="default"/>
+      </w:rPr>
+    </w:lvl>
+    <w:lvl w:ilvl="3" w:tplc="04090001" w:tentative="1">
+      <w:start w:val="1"/>
+      <w:numFmt w:val="bullet"/>
+      <w:lvlText w:val=""/>
+      <w:lvlJc w:val="left"/>
+      <w:pPr>
+        <w:ind w:left="2880" w:hanging="360"/>
+      </w:pPr>
+      <w:rPr>
+        <w:rFonts w:ascii="Symbol" w:hAnsi="Symbol" w:hint="default"/>
+      </w:rPr>
+    </w:lvl>
+    <w:lvl w:ilvl="4" w:tplc="04090003" w:tentative="1">
+      <w:start w:val="1"/>
+      <w:numFmt w:val="bullet"/>
+      <w:lvlText w:val="o"/>
+      <w:lvlJc w:val="left"/>
+      <w:pPr>
+        <w:ind w:left="3600" w:hanging="360"/>
+      </w:pPr>
+      <w:rPr>
+        <w:rFonts w:ascii="Courier New" w:hAnsi="Courier New" w:cs="Courier New" w:hint="default"/>
+      </w:rPr>
+    </w:lvl>
+    <w:lvl w:ilvl="5" w:tplc="04090005" w:tentative="1">
+      <w:start w:val="1"/>
+      <w:numFmt w:val="bullet"/>
+      <w:lvlText w:val=""/>
+      <w:lvlJc w:val="left"/>
+      <w:pPr>
+        <w:ind w:left="4320" w:hanging="360"/>
+      </w:pPr>
+      <w:rPr>
+        <w:rFonts w:ascii="Wingdings" w:hAnsi="Wingdings" w:hint="default"/>
+      </w:rPr>
+    </w:lvl>
+    <w:lvl w:ilvl="6" w:tplc="04090001" w:tentative="1">
+      <w:start w:val="1"/>
+      <w:numFmt w:val="bullet"/>
+      <w:lvlText w:val=""/>
+      <w:lvlJc w:val="left"/>
+      <w:pPr>
+        <w:ind w:left="5040" w:hanging="360"/>
+      </w:pPr>
+      <w:rPr>
+        <w:rFonts w:ascii="Symbol" w:hAnsi="Symbol" w:hint="default"/>
+      </w:rPr>
+    </w:lvl>
+    <w:lvl w:ilvl="7" w:tplc="04090003" w:tentative="1">
+      <w:start w:val="1"/>
+      <w:numFmt w:val="bullet"/>
+      <w:lvlText w:val="o"/>
+      <w:lvlJc w:val="left"/>
+      <w:pPr>
+        <w:ind w:left="5760" w:hanging="360"/>
+      </w:pPr>
+      <w:rPr>
+        <w:rFonts w:ascii="Courier New" w:hAnsi="Courier New" w:cs="Courier New" w:hint="default"/>
+      </w:rPr>
+    </w:lvl>
+    <w:lvl w:ilvl="8" w:tplc="04090005" w:tentative="1">
+      <w:start w:val="1"/>
+      <w:numFmt w:val="bullet"/>
+      <w:lvlText w:val=""/>
+      <w:lvlJc w:val="left"/>
+      <w:pPr>
+        <w:ind w:left="6480" w:hanging="360"/>
+      </w:pPr>
+      <w:rPr>
+        <w:rFonts w:ascii="Wingdings" w:hAnsi="Wingdings" w:hint="default"/>
+      </w:rPr>
+    </w:lvl>
+  </w:abstractNum>
+  <w:abstractNum w:abstractNumId="7" w15:restartNumberingAfterBreak="0">
     <w:nsid w:val="38694F12"/>
     <w:multiLevelType w:val="hybridMultilevel"/>
     <w:tmpl w:val="3EF83AAA"/>
@@ -2766,7 +3999,120 @@
       </w:rPr>
     </w:lvl>
   </w:abstractNum>
-  <w:abstractNum w:abstractNumId="6" w15:restartNumberingAfterBreak="0">
+  <w:abstractNum w:abstractNumId="8" w15:restartNumberingAfterBreak="0">
+    <w:nsid w:val="3E3B2492"/>
+    <w:multiLevelType w:val="hybridMultilevel"/>
+    <w:tmpl w:val="677A3072"/>
+    <w:lvl w:ilvl="0" w:tplc="04090001">
+      <w:start w:val="1"/>
+      <w:numFmt w:val="bullet"/>
+      <w:lvlText w:val=""/>
+      <w:lvlJc w:val="left"/>
+      <w:pPr>
+        <w:ind w:left="720" w:hanging="360"/>
+      </w:pPr>
+      <w:rPr>
+        <w:rFonts w:ascii="Symbol" w:hAnsi="Symbol" w:hint="default"/>
+      </w:rPr>
+    </w:lvl>
+    <w:lvl w:ilvl="1" w:tplc="04090003">
+      <w:start w:val="1"/>
+      <w:numFmt w:val="bullet"/>
+      <w:lvlText w:val="o"/>
+      <w:lvlJc w:val="left"/>
+      <w:pPr>
+        <w:ind w:left="1440" w:hanging="360"/>
+      </w:pPr>
+      <w:rPr>
+        <w:rFonts w:ascii="Courier New" w:hAnsi="Courier New" w:cs="Courier New" w:hint="default"/>
+      </w:rPr>
+    </w:lvl>
+    <w:lvl w:ilvl="2" w:tplc="04090005" w:tentative="1">
+      <w:start w:val="1"/>
+      <w:numFmt w:val="bullet"/>
+      <w:lvlText w:val=""/>
+      <w:lvlJc w:val="left"/>
+      <w:pPr>
+        <w:ind w:left="2160" w:hanging="360"/>
+      </w:pPr>
+      <w:rPr>
+        <w:rFonts w:ascii="Wingdings" w:hAnsi="Wingdings" w:hint="default"/>
+      </w:rPr>
+    </w:lvl>
+    <w:lvl w:ilvl="3" w:tplc="04090001" w:tentative="1">
+      <w:start w:val="1"/>
+      <w:numFmt w:val="bullet"/>
+      <w:lvlText w:val=""/>
+      <w:lvlJc w:val="left"/>
+      <w:pPr>
+        <w:ind w:left="2880" w:hanging="360"/>
+      </w:pPr>
+      <w:rPr>
+        <w:rFonts w:ascii="Symbol" w:hAnsi="Symbol" w:hint="default"/>
+      </w:rPr>
+    </w:lvl>
+    <w:lvl w:ilvl="4" w:tplc="04090003" w:tentative="1">
+      <w:start w:val="1"/>
+      <w:numFmt w:val="bullet"/>
+      <w:lvlText w:val="o"/>
+      <w:lvlJc w:val="left"/>
+      <w:pPr>
+        <w:ind w:left="3600" w:hanging="360"/>
+      </w:pPr>
+      <w:rPr>
+        <w:rFonts w:ascii="Courier New" w:hAnsi="Courier New" w:cs="Courier New" w:hint="default"/>
+      </w:rPr>
+    </w:lvl>
+    <w:lvl w:ilvl="5" w:tplc="04090005" w:tentative="1">
+      <w:start w:val="1"/>
+      <w:numFmt w:val="bullet"/>
+      <w:lvlText w:val=""/>
+      <w:lvlJc w:val="left"/>
+      <w:pPr>
+        <w:ind w:left="4320" w:hanging="360"/>
+      </w:pPr>
+      <w:rPr>
+        <w:rFonts w:ascii="Wingdings" w:hAnsi="Wingdings" w:hint="default"/>
+      </w:rPr>
+    </w:lvl>
+    <w:lvl w:ilvl="6" w:tplc="04090001" w:tentative="1">
+      <w:start w:val="1"/>
+      <w:numFmt w:val="bullet"/>
+      <w:lvlText w:val=""/>
+      <w:lvlJc w:val="left"/>
+      <w:pPr>
+        <w:ind w:left="5040" w:hanging="360"/>
+      </w:pPr>
+      <w:rPr>
+        <w:rFonts w:ascii="Symbol" w:hAnsi="Symbol" w:hint="default"/>
+      </w:rPr>
+    </w:lvl>
+    <w:lvl w:ilvl="7" w:tplc="04090003" w:tentative="1">
+      <w:start w:val="1"/>
+      <w:numFmt w:val="bullet"/>
+      <w:lvlText w:val="o"/>
+      <w:lvlJc w:val="left"/>
+      <w:pPr>
+        <w:ind w:left="5760" w:hanging="360"/>
+      </w:pPr>
+      <w:rPr>
+        <w:rFonts w:ascii="Courier New" w:hAnsi="Courier New" w:cs="Courier New" w:hint="default"/>
+      </w:rPr>
+    </w:lvl>
+    <w:lvl w:ilvl="8" w:tplc="04090005" w:tentative="1">
+      <w:start w:val="1"/>
+      <w:numFmt w:val="bullet"/>
+      <w:lvlText w:val=""/>
+      <w:lvlJc w:val="left"/>
+      <w:pPr>
+        <w:ind w:left="6480" w:hanging="360"/>
+      </w:pPr>
+      <w:rPr>
+        <w:rFonts w:ascii="Wingdings" w:hAnsi="Wingdings" w:hint="default"/>
+      </w:rPr>
+    </w:lvl>
+  </w:abstractNum>
+  <w:abstractNum w:abstractNumId="9" w15:restartNumberingAfterBreak="0">
     <w:nsid w:val="4521419A"/>
     <w:multiLevelType w:val="hybridMultilevel"/>
     <w:tmpl w:val="ED742C4A"/>
@@ -2879,7 +4225,7 @@
       </w:rPr>
     </w:lvl>
   </w:abstractNum>
-  <w:abstractNum w:abstractNumId="7" w15:restartNumberingAfterBreak="0">
+  <w:abstractNum w:abstractNumId="10" w15:restartNumberingAfterBreak="0">
     <w:nsid w:val="48535AC7"/>
     <w:multiLevelType w:val="hybridMultilevel"/>
     <w:tmpl w:val="7A4A0F42"/>
@@ -2992,7 +4338,7 @@
       </w:rPr>
     </w:lvl>
   </w:abstractNum>
-  <w:abstractNum w:abstractNumId="8" w15:restartNumberingAfterBreak="0">
+  <w:abstractNum w:abstractNumId="11" w15:restartNumberingAfterBreak="0">
     <w:nsid w:val="566E1339"/>
     <w:multiLevelType w:val="hybridMultilevel"/>
     <w:tmpl w:val="4D040250"/>
@@ -3078,7 +4424,7 @@
       </w:pPr>
     </w:lvl>
   </w:abstractNum>
-  <w:abstractNum w:abstractNumId="9" w15:restartNumberingAfterBreak="0">
+  <w:abstractNum w:abstractNumId="12" w15:restartNumberingAfterBreak="0">
     <w:nsid w:val="662F62E3"/>
     <w:multiLevelType w:val="hybridMultilevel"/>
     <w:tmpl w:val="D23A88F0"/>
@@ -3191,7 +4537,120 @@
       </w:rPr>
     </w:lvl>
   </w:abstractNum>
-  <w:abstractNum w:abstractNumId="10" w15:restartNumberingAfterBreak="0">
+  <w:abstractNum w:abstractNumId="13" w15:restartNumberingAfterBreak="0">
+    <w:nsid w:val="67CC408B"/>
+    <w:multiLevelType w:val="hybridMultilevel"/>
+    <w:tmpl w:val="86FA9E20"/>
+    <w:lvl w:ilvl="0" w:tplc="04090001">
+      <w:start w:val="1"/>
+      <w:numFmt w:val="bullet"/>
+      <w:lvlText w:val=""/>
+      <w:lvlJc w:val="left"/>
+      <w:pPr>
+        <w:ind w:left="720" w:hanging="360"/>
+      </w:pPr>
+      <w:rPr>
+        <w:rFonts w:ascii="Symbol" w:hAnsi="Symbol" w:hint="default"/>
+      </w:rPr>
+    </w:lvl>
+    <w:lvl w:ilvl="1" w:tplc="04090003">
+      <w:start w:val="1"/>
+      <w:numFmt w:val="bullet"/>
+      <w:lvlText w:val="o"/>
+      <w:lvlJc w:val="left"/>
+      <w:pPr>
+        <w:ind w:left="1440" w:hanging="360"/>
+      </w:pPr>
+      <w:rPr>
+        <w:rFonts w:ascii="Courier New" w:hAnsi="Courier New" w:cs="Courier New" w:hint="default"/>
+      </w:rPr>
+    </w:lvl>
+    <w:lvl w:ilvl="2" w:tplc="04090005">
+      <w:start w:val="1"/>
+      <w:numFmt w:val="bullet"/>
+      <w:lvlText w:val=""/>
+      <w:lvlJc w:val="left"/>
+      <w:pPr>
+        <w:ind w:left="2160" w:hanging="360"/>
+      </w:pPr>
+      <w:rPr>
+        <w:rFonts w:ascii="Wingdings" w:hAnsi="Wingdings" w:hint="default"/>
+      </w:rPr>
+    </w:lvl>
+    <w:lvl w:ilvl="3" w:tplc="04090001" w:tentative="1">
+      <w:start w:val="1"/>
+      <w:numFmt w:val="bullet"/>
+      <w:lvlText w:val=""/>
+      <w:lvlJc w:val="left"/>
+      <w:pPr>
+        <w:ind w:left="2880" w:hanging="360"/>
+      </w:pPr>
+      <w:rPr>
+        <w:rFonts w:ascii="Symbol" w:hAnsi="Symbol" w:hint="default"/>
+      </w:rPr>
+    </w:lvl>
+    <w:lvl w:ilvl="4" w:tplc="04090003" w:tentative="1">
+      <w:start w:val="1"/>
+      <w:numFmt w:val="bullet"/>
+      <w:lvlText w:val="o"/>
+      <w:lvlJc w:val="left"/>
+      <w:pPr>
+        <w:ind w:left="3600" w:hanging="360"/>
+      </w:pPr>
+      <w:rPr>
+        <w:rFonts w:ascii="Courier New" w:hAnsi="Courier New" w:cs="Courier New" w:hint="default"/>
+      </w:rPr>
+    </w:lvl>
+    <w:lvl w:ilvl="5" w:tplc="04090005" w:tentative="1">
+      <w:start w:val="1"/>
+      <w:numFmt w:val="bullet"/>
+      <w:lvlText w:val=""/>
+      <w:lvlJc w:val="left"/>
+      <w:pPr>
+        <w:ind w:left="4320" w:hanging="360"/>
+      </w:pPr>
+      <w:rPr>
+        <w:rFonts w:ascii="Wingdings" w:hAnsi="Wingdings" w:hint="default"/>
+      </w:rPr>
+    </w:lvl>
+    <w:lvl w:ilvl="6" w:tplc="04090001" w:tentative="1">
+      <w:start w:val="1"/>
+      <w:numFmt w:val="bullet"/>
+      <w:lvlText w:val=""/>
+      <w:lvlJc w:val="left"/>
+      <w:pPr>
+        <w:ind w:left="5040" w:hanging="360"/>
+      </w:pPr>
+      <w:rPr>
+        <w:rFonts w:ascii="Symbol" w:hAnsi="Symbol" w:hint="default"/>
+      </w:rPr>
+    </w:lvl>
+    <w:lvl w:ilvl="7" w:tplc="04090003" w:tentative="1">
+      <w:start w:val="1"/>
+      <w:numFmt w:val="bullet"/>
+      <w:lvlText w:val="o"/>
+      <w:lvlJc w:val="left"/>
+      <w:pPr>
+        <w:ind w:left="5760" w:hanging="360"/>
+      </w:pPr>
+      <w:rPr>
+        <w:rFonts w:ascii="Courier New" w:hAnsi="Courier New" w:cs="Courier New" w:hint="default"/>
+      </w:rPr>
+    </w:lvl>
+    <w:lvl w:ilvl="8" w:tplc="04090005" w:tentative="1">
+      <w:start w:val="1"/>
+      <w:numFmt w:val="bullet"/>
+      <w:lvlText w:val=""/>
+      <w:lvlJc w:val="left"/>
+      <w:pPr>
+        <w:ind w:left="6480" w:hanging="360"/>
+      </w:pPr>
+      <w:rPr>
+        <w:rFonts w:ascii="Wingdings" w:hAnsi="Wingdings" w:hint="default"/>
+      </w:rPr>
+    </w:lvl>
+  </w:abstractNum>
+  <w:abstractNum w:abstractNumId="14" w15:restartNumberingAfterBreak="0">
     <w:nsid w:val="6B4D40BE"/>
     <w:multiLevelType w:val="hybridMultilevel"/>
     <w:tmpl w:val="35BCB694"/>
@@ -3304,7 +4763,120 @@
       </w:rPr>
     </w:lvl>
   </w:abstractNum>
-  <w:abstractNum w:abstractNumId="11" w15:restartNumberingAfterBreak="0">
+  <w:abstractNum w:abstractNumId="15" w15:restartNumberingAfterBreak="0">
+    <w:nsid w:val="6D354BF7"/>
+    <w:multiLevelType w:val="hybridMultilevel"/>
+    <w:tmpl w:val="23DAA8EC"/>
+    <w:lvl w:ilvl="0" w:tplc="04090001">
+      <w:start w:val="1"/>
+      <w:numFmt w:val="bullet"/>
+      <w:lvlText w:val=""/>
+      <w:lvlJc w:val="left"/>
+      <w:pPr>
+        <w:ind w:left="720" w:hanging="360"/>
+      </w:pPr>
+      <w:rPr>
+        <w:rFonts w:ascii="Symbol" w:hAnsi="Symbol" w:hint="default"/>
+      </w:rPr>
+    </w:lvl>
+    <w:lvl w:ilvl="1" w:tplc="04090003">
+      <w:start w:val="1"/>
+      <w:numFmt w:val="bullet"/>
+      <w:lvlText w:val="o"/>
+      <w:lvlJc w:val="left"/>
+      <w:pPr>
+        <w:ind w:left="1440" w:hanging="360"/>
+      </w:pPr>
+      <w:rPr>
+        <w:rFonts w:ascii="Courier New" w:hAnsi="Courier New" w:cs="Courier New" w:hint="default"/>
+      </w:rPr>
+    </w:lvl>
+    <w:lvl w:ilvl="2" w:tplc="04090005">
+      <w:start w:val="1"/>
+      <w:numFmt w:val="bullet"/>
+      <w:lvlText w:val=""/>
+      <w:lvlJc w:val="left"/>
+      <w:pPr>
+        <w:ind w:left="2160" w:hanging="360"/>
+      </w:pPr>
+      <w:rPr>
+        <w:rFonts w:ascii="Wingdings" w:hAnsi="Wingdings" w:hint="default"/>
+      </w:rPr>
+    </w:lvl>
+    <w:lvl w:ilvl="3" w:tplc="04090001" w:tentative="1">
+      <w:start w:val="1"/>
+      <w:numFmt w:val="bullet"/>
+      <w:lvlText w:val=""/>
+      <w:lvlJc w:val="left"/>
+      <w:pPr>
+        <w:ind w:left="2880" w:hanging="360"/>
+      </w:pPr>
+      <w:rPr>
+        <w:rFonts w:ascii="Symbol" w:hAnsi="Symbol" w:hint="default"/>
+      </w:rPr>
+    </w:lvl>
+    <w:lvl w:ilvl="4" w:tplc="04090003" w:tentative="1">
+      <w:start w:val="1"/>
+      <w:numFmt w:val="bullet"/>
+      <w:lvlText w:val="o"/>
+      <w:lvlJc w:val="left"/>
+      <w:pPr>
+        <w:ind w:left="3600" w:hanging="360"/>
+      </w:pPr>
+      <w:rPr>
+        <w:rFonts w:ascii="Courier New" w:hAnsi="Courier New" w:cs="Courier New" w:hint="default"/>
+      </w:rPr>
+    </w:lvl>
+    <w:lvl w:ilvl="5" w:tplc="04090005" w:tentative="1">
+      <w:start w:val="1"/>
+      <w:numFmt w:val="bullet"/>
+      <w:lvlText w:val=""/>
+      <w:lvlJc w:val="left"/>
+      <w:pPr>
+        <w:ind w:left="4320" w:hanging="360"/>
+      </w:pPr>
+      <w:rPr>
+        <w:rFonts w:ascii="Wingdings" w:hAnsi="Wingdings" w:hint="default"/>
+      </w:rPr>
+    </w:lvl>
+    <w:lvl w:ilvl="6" w:tplc="04090001" w:tentative="1">
+      <w:start w:val="1"/>
+      <w:numFmt w:val="bullet"/>
+      <w:lvlText w:val=""/>
+      <w:lvlJc w:val="left"/>
+      <w:pPr>
+        <w:ind w:left="5040" w:hanging="360"/>
+      </w:pPr>
+      <w:rPr>
+        <w:rFonts w:ascii="Symbol" w:hAnsi="Symbol" w:hint="default"/>
+      </w:rPr>
+    </w:lvl>
+    <w:lvl w:ilvl="7" w:tplc="04090003" w:tentative="1">
+      <w:start w:val="1"/>
+      <w:numFmt w:val="bullet"/>
+      <w:lvlText w:val="o"/>
+      <w:lvlJc w:val="left"/>
+      <w:pPr>
+        <w:ind w:left="5760" w:hanging="360"/>
+      </w:pPr>
+      <w:rPr>
+        <w:rFonts w:ascii="Courier New" w:hAnsi="Courier New" w:cs="Courier New" w:hint="default"/>
+      </w:rPr>
+    </w:lvl>
+    <w:lvl w:ilvl="8" w:tplc="04090005" w:tentative="1">
+      <w:start w:val="1"/>
+      <w:numFmt w:val="bullet"/>
+      <w:lvlText w:val=""/>
+      <w:lvlJc w:val="left"/>
+      <w:pPr>
+        <w:ind w:left="6480" w:hanging="360"/>
+      </w:pPr>
+      <w:rPr>
+        <w:rFonts w:ascii="Wingdings" w:hAnsi="Wingdings" w:hint="default"/>
+      </w:rPr>
+    </w:lvl>
+  </w:abstractNum>
+  <w:abstractNum w:abstractNumId="16" w15:restartNumberingAfterBreak="0">
     <w:nsid w:val="6D912C76"/>
     <w:multiLevelType w:val="hybridMultilevel"/>
     <w:tmpl w:val="C2C0DF2E"/>
@@ -3417,7 +4989,7 @@
       </w:rPr>
     </w:lvl>
   </w:abstractNum>
-  <w:abstractNum w:abstractNumId="12" w15:restartNumberingAfterBreak="0">
+  <w:abstractNum w:abstractNumId="17" w15:restartNumberingAfterBreak="0">
     <w:nsid w:val="6DEF3BBB"/>
     <w:multiLevelType w:val="hybridMultilevel"/>
     <w:tmpl w:val="618469FA"/>
@@ -3530,7 +5102,7 @@
       </w:rPr>
     </w:lvl>
   </w:abstractNum>
-  <w:abstractNum w:abstractNumId="13" w15:restartNumberingAfterBreak="0">
+  <w:abstractNum w:abstractNumId="18" w15:restartNumberingAfterBreak="0">
     <w:nsid w:val="719A746B"/>
     <w:multiLevelType w:val="hybridMultilevel"/>
     <w:tmpl w:val="5F26B54E"/>
@@ -3643,7 +5215,120 @@
       </w:rPr>
     </w:lvl>
   </w:abstractNum>
-  <w:abstractNum w:abstractNumId="14" w15:restartNumberingAfterBreak="0">
+  <w:abstractNum w:abstractNumId="19" w15:restartNumberingAfterBreak="0">
+    <w:nsid w:val="75BD28E8"/>
+    <w:multiLevelType w:val="hybridMultilevel"/>
+    <w:tmpl w:val="0A0EFC9A"/>
+    <w:lvl w:ilvl="0" w:tplc="04090001">
+      <w:start w:val="1"/>
+      <w:numFmt w:val="bullet"/>
+      <w:lvlText w:val=""/>
+      <w:lvlJc w:val="left"/>
+      <w:pPr>
+        <w:ind w:left="720" w:hanging="360"/>
+      </w:pPr>
+      <w:rPr>
+        <w:rFonts w:ascii="Symbol" w:hAnsi="Symbol" w:hint="default"/>
+      </w:rPr>
+    </w:lvl>
+    <w:lvl w:ilvl="1" w:tplc="04090003">
+      <w:start w:val="1"/>
+      <w:numFmt w:val="bullet"/>
+      <w:lvlText w:val="o"/>
+      <w:lvlJc w:val="left"/>
+      <w:pPr>
+        <w:ind w:left="1440" w:hanging="360"/>
+      </w:pPr>
+      <w:rPr>
+        <w:rFonts w:ascii="Courier New" w:hAnsi="Courier New" w:cs="Courier New" w:hint="default"/>
+      </w:rPr>
+    </w:lvl>
+    <w:lvl w:ilvl="2" w:tplc="04090005">
+      <w:start w:val="1"/>
+      <w:numFmt w:val="bullet"/>
+      <w:lvlText w:val=""/>
+      <w:lvlJc w:val="left"/>
+      <w:pPr>
+        <w:ind w:left="2160" w:hanging="360"/>
+      </w:pPr>
+      <w:rPr>
+        <w:rFonts w:ascii="Wingdings" w:hAnsi="Wingdings" w:hint="default"/>
+      </w:rPr>
+    </w:lvl>
+    <w:lvl w:ilvl="3" w:tplc="04090001">
+      <w:start w:val="1"/>
+      <w:numFmt w:val="bullet"/>
+      <w:lvlText w:val=""/>
+      <w:lvlJc w:val="left"/>
+      <w:pPr>
+        <w:ind w:left="2880" w:hanging="360"/>
+      </w:pPr>
+      <w:rPr>
+        <w:rFonts w:ascii="Symbol" w:hAnsi="Symbol" w:hint="default"/>
+      </w:rPr>
+    </w:lvl>
+    <w:lvl w:ilvl="4" w:tplc="04090003" w:tentative="1">
+      <w:start w:val="1"/>
+      <w:numFmt w:val="bullet"/>
+      <w:lvlText w:val="o"/>
+      <w:lvlJc w:val="left"/>
+      <w:pPr>
+        <w:ind w:left="3600" w:hanging="360"/>
+      </w:pPr>
+      <w:rPr>
+        <w:rFonts w:ascii="Courier New" w:hAnsi="Courier New" w:cs="Courier New" w:hint="default"/>
+      </w:rPr>
+    </w:lvl>
+    <w:lvl w:ilvl="5" w:tplc="04090005" w:tentative="1">
+      <w:start w:val="1"/>
+      <w:numFmt w:val="bullet"/>
+      <w:lvlText w:val=""/>
+      <w:lvlJc w:val="left"/>
+      <w:pPr>
+        <w:ind w:left="4320" w:hanging="360"/>
+      </w:pPr>
+      <w:rPr>
+        <w:rFonts w:ascii="Wingdings" w:hAnsi="Wingdings" w:hint="default"/>
+      </w:rPr>
+    </w:lvl>
+    <w:lvl w:ilvl="6" w:tplc="04090001" w:tentative="1">
+      <w:start w:val="1"/>
+      <w:numFmt w:val="bullet"/>
+      <w:lvlText w:val=""/>
+      <w:lvlJc w:val="left"/>
+      <w:pPr>
+        <w:ind w:left="5040" w:hanging="360"/>
+      </w:pPr>
+      <w:rPr>
+        <w:rFonts w:ascii="Symbol" w:hAnsi="Symbol" w:hint="default"/>
+      </w:rPr>
+    </w:lvl>
+    <w:lvl w:ilvl="7" w:tplc="04090003" w:tentative="1">
+      <w:start w:val="1"/>
+      <w:numFmt w:val="bullet"/>
+      <w:lvlText w:val="o"/>
+      <w:lvlJc w:val="left"/>
+      <w:pPr>
+        <w:ind w:left="5760" w:hanging="360"/>
+      </w:pPr>
+      <w:rPr>
+        <w:rFonts w:ascii="Courier New" w:hAnsi="Courier New" w:cs="Courier New" w:hint="default"/>
+      </w:rPr>
+    </w:lvl>
+    <w:lvl w:ilvl="8" w:tplc="04090005" w:tentative="1">
+      <w:start w:val="1"/>
+      <w:numFmt w:val="bullet"/>
+      <w:lvlText w:val=""/>
+      <w:lvlJc w:val="left"/>
+      <w:pPr>
+        <w:ind w:left="6480" w:hanging="360"/>
+      </w:pPr>
+      <w:rPr>
+        <w:rFonts w:ascii="Wingdings" w:hAnsi="Wingdings" w:hint="default"/>
+      </w:rPr>
+    </w:lvl>
+  </w:abstractNum>
+  <w:abstractNum w:abstractNumId="20" w15:restartNumberingAfterBreak="0">
     <w:nsid w:val="77F5368B"/>
     <w:multiLevelType w:val="hybridMultilevel"/>
     <w:tmpl w:val="58228EDA"/>
@@ -3760,46 +5445,64 @@
     <w:abstractNumId w:val="1"/>
   </w:num>
   <w:num w:numId="2">
-    <w:abstractNumId w:val="8"/>
+    <w:abstractNumId w:val="11"/>
   </w:num>
   <w:num w:numId="3">
-    <w:abstractNumId w:val="13"/>
+    <w:abstractNumId w:val="18"/>
   </w:num>
   <w:num w:numId="4">
-    <w:abstractNumId w:val="10"/>
+    <w:abstractNumId w:val="14"/>
   </w:num>
   <w:num w:numId="5">
-    <w:abstractNumId w:val="11"/>
+    <w:abstractNumId w:val="16"/>
   </w:num>
   <w:num w:numId="6">
-    <w:abstractNumId w:val="4"/>
+    <w:abstractNumId w:val="5"/>
   </w:num>
   <w:num w:numId="7">
     <w:abstractNumId w:val="0"/>
   </w:num>
   <w:num w:numId="8">
+    <w:abstractNumId w:val="10"/>
+  </w:num>
+  <w:num w:numId="9">
     <w:abstractNumId w:val="7"/>
   </w:num>
-  <w:num w:numId="9">
-    <w:abstractNumId w:val="5"/>
-  </w:num>
   <w:num w:numId="10">
-    <w:abstractNumId w:val="14"/>
+    <w:abstractNumId w:val="20"/>
   </w:num>
   <w:num w:numId="11">
-    <w:abstractNumId w:val="12"/>
+    <w:abstractNumId w:val="17"/>
   </w:num>
   <w:num w:numId="12">
-    <w:abstractNumId w:val="6"/>
+    <w:abstractNumId w:val="9"/>
   </w:num>
   <w:num w:numId="13">
     <w:abstractNumId w:val="3"/>
   </w:num>
   <w:num w:numId="14">
-    <w:abstractNumId w:val="9"/>
+    <w:abstractNumId w:val="12"/>
   </w:num>
   <w:num w:numId="15">
     <w:abstractNumId w:val="2"/>
+  </w:num>
+  <w:num w:numId="16">
+    <w:abstractNumId w:val="4"/>
+  </w:num>
+  <w:num w:numId="17">
+    <w:abstractNumId w:val="6"/>
+  </w:num>
+  <w:num w:numId="18">
+    <w:abstractNumId w:val="15"/>
+  </w:num>
+  <w:num w:numId="19">
+    <w:abstractNumId w:val="8"/>
+  </w:num>
+  <w:num w:numId="20">
+    <w:abstractNumId w:val="19"/>
+  </w:num>
+  <w:num w:numId="21">
+    <w:abstractNumId w:val="13"/>
   </w:num>
 </w:numbering>
 </file>

</xml_diff>

<commit_message>
Downloaded materials for class on March 31, 2020
</commit_message>
<xml_diff>
--- a/Notes/POLS6330_2020_Spring_Notes_MusgraveMusgrave_1989_Public-finance-in-theory-and-practice_5th-edition_v00.docx
+++ b/Notes/POLS6330_2020_Spring_Notes_MusgraveMusgrave_1989_Public-finance-in-theory-and-practice_5th-edition_v00.docx
@@ -52,6 +52,8 @@
           <w:b/>
         </w:rPr>
       </w:pPr>
+      <w:bookmarkStart w:id="0" w:name="Chapter01"/>
+      <w:bookmarkEnd w:id="0"/>
       <w:r>
         <w:rPr>
           <w:b/>
@@ -1924,6 +1926,8 @@
           <w:b/>
         </w:rPr>
       </w:pPr>
+      <w:bookmarkStart w:id="1" w:name="Chapter02"/>
+      <w:bookmarkEnd w:id="1"/>
       <w:r>
         <w:rPr>
           <w:b/>
@@ -2953,6 +2957,8 @@
           <w:b/>
         </w:rPr>
       </w:pPr>
+      <w:bookmarkStart w:id="2" w:name="Chapter03"/>
+      <w:bookmarkEnd w:id="2"/>
       <w:r>
         <w:rPr>
           <w:b/>
@@ -5039,8 +5045,129 @@
       </w:r>
     </w:p>
     <w:p>
-      <w:bookmarkStart w:id="0" w:name="_GoBack"/>
-      <w:bookmarkEnd w:id="0"/>
+      <w:r>
+        <w:br w:type="page"/>
+      </w:r>
+    </w:p>
+    <w:p>
+      <w:pPr>
+        <w:rPr>
+          <w:b/>
+        </w:rPr>
+      </w:pPr>
+      <w:bookmarkStart w:id="3" w:name="Chapter07"/>
+      <w:bookmarkEnd w:id="3"/>
+      <w:r>
+        <w:rPr>
+          <w:b/>
+        </w:rPr>
+        <w:lastRenderedPageBreak/>
+        <w:t>Chapter 7 – Public Choice and Fiscal Politics</w:t>
+      </w:r>
+    </w:p>
+    <w:p/>
+    <w:p>
+      <w:pPr>
+        <w:rPr>
+          <w:u w:val="single"/>
+        </w:rPr>
+      </w:pPr>
+      <w:r>
+        <w:rPr>
+          <w:u w:val="single"/>
+        </w:rPr>
+        <w:t>Preview Questions</w:t>
+      </w:r>
+    </w:p>
+    <w:p>
+      <w:pPr>
+        <w:pStyle w:val="ListParagraph"/>
+        <w:numPr>
+          <w:ilvl w:val="0"/>
+          <w:numId w:val="39"/>
+        </w:numPr>
+      </w:pPr>
+      <w:r>
+        <w:t>What are the characteristics of a direct democracy?</w:t>
+      </w:r>
+    </w:p>
+    <w:p>
+      <w:pPr>
+        <w:pStyle w:val="ListParagraph"/>
+        <w:numPr>
+          <w:ilvl w:val="0"/>
+          <w:numId w:val="39"/>
+        </w:numPr>
+      </w:pPr>
+      <w:r>
+        <w:t>What are the advantages and disadvantages of direct democracy?</w:t>
+      </w:r>
+    </w:p>
+    <w:p>
+      <w:pPr>
+        <w:pStyle w:val="ListParagraph"/>
+        <w:numPr>
+          <w:ilvl w:val="0"/>
+          <w:numId w:val="39"/>
+        </w:numPr>
+      </w:pPr>
+      <w:r>
+        <w:t>How does a representative democracy differ from a direct democracy?</w:t>
+      </w:r>
+    </w:p>
+    <w:p>
+      <w:pPr>
+        <w:pStyle w:val="ListParagraph"/>
+        <w:numPr>
+          <w:ilvl w:val="0"/>
+          <w:numId w:val="39"/>
+        </w:numPr>
+      </w:pPr>
+      <w:r>
+        <w:t>What are the advantages and disadvantages of representative democracy?</w:t>
+      </w:r>
+    </w:p>
+    <w:p>
+      <w:pPr>
+        <w:pStyle w:val="ListParagraph"/>
+        <w:numPr>
+          <w:ilvl w:val="0"/>
+          <w:numId w:val="39"/>
+        </w:numPr>
+      </w:pPr>
+      <w:r>
+        <w:t>What is the Leviathan Hypothesis?</w:t>
+      </w:r>
+    </w:p>
+    <w:p>
+      <w:pPr>
+        <w:pStyle w:val="ListParagraph"/>
+        <w:numPr>
+          <w:ilvl w:val="0"/>
+          <w:numId w:val="39"/>
+        </w:numPr>
+      </w:pPr>
+      <w:r>
+        <w:t>What is the role of classes and interest groups in a democracy?</w:t>
+      </w:r>
+    </w:p>
+    <w:p/>
+    <w:p>
+      <w:pPr>
+        <w:rPr>
+          <w:u w:val="single"/>
+        </w:rPr>
+      </w:pPr>
+      <w:r>
+        <w:rPr>
+          <w:u w:val="single"/>
+        </w:rPr>
+        <w:t>Reading Summary</w:t>
+      </w:r>
+    </w:p>
+    <w:p>
+      <w:bookmarkStart w:id="4" w:name="_GoBack"/>
+      <w:bookmarkEnd w:id="4"/>
     </w:p>
     <w:sectPr>
       <w:pgSz w:w="12240" w:h="15840"/>
@@ -5108,7 +5235,7 @@
         <w:bCs/>
         <w:noProof/>
       </w:rPr>
-      <w:t>11</w:t>
+      <w:t>13</w:t>
     </w:r>
     <w:r>
       <w:rPr>
@@ -5147,7 +5274,7 @@
         <w:bCs/>
         <w:noProof/>
       </w:rPr>
-      <w:t>12</w:t>
+      <w:t>13</w:t>
     </w:r>
     <w:r>
       <w:rPr>
@@ -7536,6 +7663,92 @@
     </w:lvl>
   </w:abstractNum>
   <w:abstractNum w:abstractNumId="21" w15:restartNumberingAfterBreak="0">
+    <w:nsid w:val="4F634A24"/>
+    <w:multiLevelType w:val="hybridMultilevel"/>
+    <w:tmpl w:val="FD0C54A4"/>
+    <w:lvl w:ilvl="0" w:tplc="0409000F">
+      <w:start w:val="1"/>
+      <w:numFmt w:val="decimal"/>
+      <w:lvlText w:val="%1."/>
+      <w:lvlJc w:val="left"/>
+      <w:pPr>
+        <w:ind w:left="720" w:hanging="360"/>
+      </w:pPr>
+    </w:lvl>
+    <w:lvl w:ilvl="1" w:tplc="04090019" w:tentative="1">
+      <w:start w:val="1"/>
+      <w:numFmt w:val="lowerLetter"/>
+      <w:lvlText w:val="%2."/>
+      <w:lvlJc w:val="left"/>
+      <w:pPr>
+        <w:ind w:left="1440" w:hanging="360"/>
+      </w:pPr>
+    </w:lvl>
+    <w:lvl w:ilvl="2" w:tplc="0409001B" w:tentative="1">
+      <w:start w:val="1"/>
+      <w:numFmt w:val="lowerRoman"/>
+      <w:lvlText w:val="%3."/>
+      <w:lvlJc w:val="right"/>
+      <w:pPr>
+        <w:ind w:left="2160" w:hanging="180"/>
+      </w:pPr>
+    </w:lvl>
+    <w:lvl w:ilvl="3" w:tplc="0409000F" w:tentative="1">
+      <w:start w:val="1"/>
+      <w:numFmt w:val="decimal"/>
+      <w:lvlText w:val="%4."/>
+      <w:lvlJc w:val="left"/>
+      <w:pPr>
+        <w:ind w:left="2880" w:hanging="360"/>
+      </w:pPr>
+    </w:lvl>
+    <w:lvl w:ilvl="4" w:tplc="04090019" w:tentative="1">
+      <w:start w:val="1"/>
+      <w:numFmt w:val="lowerLetter"/>
+      <w:lvlText w:val="%5."/>
+      <w:lvlJc w:val="left"/>
+      <w:pPr>
+        <w:ind w:left="3600" w:hanging="360"/>
+      </w:pPr>
+    </w:lvl>
+    <w:lvl w:ilvl="5" w:tplc="0409001B" w:tentative="1">
+      <w:start w:val="1"/>
+      <w:numFmt w:val="lowerRoman"/>
+      <w:lvlText w:val="%6."/>
+      <w:lvlJc w:val="right"/>
+      <w:pPr>
+        <w:ind w:left="4320" w:hanging="180"/>
+      </w:pPr>
+    </w:lvl>
+    <w:lvl w:ilvl="6" w:tplc="0409000F" w:tentative="1">
+      <w:start w:val="1"/>
+      <w:numFmt w:val="decimal"/>
+      <w:lvlText w:val="%7."/>
+      <w:lvlJc w:val="left"/>
+      <w:pPr>
+        <w:ind w:left="5040" w:hanging="360"/>
+      </w:pPr>
+    </w:lvl>
+    <w:lvl w:ilvl="7" w:tplc="04090019" w:tentative="1">
+      <w:start w:val="1"/>
+      <w:numFmt w:val="lowerLetter"/>
+      <w:lvlText w:val="%8."/>
+      <w:lvlJc w:val="left"/>
+      <w:pPr>
+        <w:ind w:left="5760" w:hanging="360"/>
+      </w:pPr>
+    </w:lvl>
+    <w:lvl w:ilvl="8" w:tplc="0409001B" w:tentative="1">
+      <w:start w:val="1"/>
+      <w:numFmt w:val="lowerRoman"/>
+      <w:lvlText w:val="%9."/>
+      <w:lvlJc w:val="right"/>
+      <w:pPr>
+        <w:ind w:left="6480" w:hanging="180"/>
+      </w:pPr>
+    </w:lvl>
+  </w:abstractNum>
+  <w:abstractNum w:abstractNumId="22" w15:restartNumberingAfterBreak="0">
     <w:nsid w:val="551B2A40"/>
     <w:multiLevelType w:val="hybridMultilevel"/>
     <w:tmpl w:val="30F20A46"/>
@@ -7648,7 +7861,7 @@
       </w:rPr>
     </w:lvl>
   </w:abstractNum>
-  <w:abstractNum w:abstractNumId="22" w15:restartNumberingAfterBreak="0">
+  <w:abstractNum w:abstractNumId="23" w15:restartNumberingAfterBreak="0">
     <w:nsid w:val="566E1339"/>
     <w:multiLevelType w:val="hybridMultilevel"/>
     <w:tmpl w:val="4D040250"/>
@@ -7734,7 +7947,7 @@
       </w:pPr>
     </w:lvl>
   </w:abstractNum>
-  <w:abstractNum w:abstractNumId="23" w15:restartNumberingAfterBreak="0">
+  <w:abstractNum w:abstractNumId="24" w15:restartNumberingAfterBreak="0">
     <w:nsid w:val="60A44C41"/>
     <w:multiLevelType w:val="hybridMultilevel"/>
     <w:tmpl w:val="3CE0D154"/>
@@ -7847,7 +8060,7 @@
       </w:rPr>
     </w:lvl>
   </w:abstractNum>
-  <w:abstractNum w:abstractNumId="24" w15:restartNumberingAfterBreak="0">
+  <w:abstractNum w:abstractNumId="25" w15:restartNumberingAfterBreak="0">
     <w:nsid w:val="63101A40"/>
     <w:multiLevelType w:val="hybridMultilevel"/>
     <w:tmpl w:val="8A1E333A"/>
@@ -7960,7 +8173,7 @@
       </w:rPr>
     </w:lvl>
   </w:abstractNum>
-  <w:abstractNum w:abstractNumId="25" w15:restartNumberingAfterBreak="0">
+  <w:abstractNum w:abstractNumId="26" w15:restartNumberingAfterBreak="0">
     <w:nsid w:val="662F62E3"/>
     <w:multiLevelType w:val="hybridMultilevel"/>
     <w:tmpl w:val="D23A88F0"/>
@@ -8073,7 +8286,7 @@
       </w:rPr>
     </w:lvl>
   </w:abstractNum>
-  <w:abstractNum w:abstractNumId="26" w15:restartNumberingAfterBreak="0">
+  <w:abstractNum w:abstractNumId="27" w15:restartNumberingAfterBreak="0">
     <w:nsid w:val="67CC408B"/>
     <w:multiLevelType w:val="hybridMultilevel"/>
     <w:tmpl w:val="86FA9E20"/>
@@ -8186,7 +8399,7 @@
       </w:rPr>
     </w:lvl>
   </w:abstractNum>
-  <w:abstractNum w:abstractNumId="27" w15:restartNumberingAfterBreak="0">
+  <w:abstractNum w:abstractNumId="28" w15:restartNumberingAfterBreak="0">
     <w:nsid w:val="6B4D40BE"/>
     <w:multiLevelType w:val="hybridMultilevel"/>
     <w:tmpl w:val="35BCB694"/>
@@ -8299,7 +8512,7 @@
       </w:rPr>
     </w:lvl>
   </w:abstractNum>
-  <w:abstractNum w:abstractNumId="28" w15:restartNumberingAfterBreak="0">
+  <w:abstractNum w:abstractNumId="29" w15:restartNumberingAfterBreak="0">
     <w:nsid w:val="6D354BF7"/>
     <w:multiLevelType w:val="hybridMultilevel"/>
     <w:tmpl w:val="23DAA8EC"/>
@@ -8412,7 +8625,7 @@
       </w:rPr>
     </w:lvl>
   </w:abstractNum>
-  <w:abstractNum w:abstractNumId="29" w15:restartNumberingAfterBreak="0">
+  <w:abstractNum w:abstractNumId="30" w15:restartNumberingAfterBreak="0">
     <w:nsid w:val="6D912C76"/>
     <w:multiLevelType w:val="hybridMultilevel"/>
     <w:tmpl w:val="C2C0DF2E"/>
@@ -8525,7 +8738,7 @@
       </w:rPr>
     </w:lvl>
   </w:abstractNum>
-  <w:abstractNum w:abstractNumId="30" w15:restartNumberingAfterBreak="0">
+  <w:abstractNum w:abstractNumId="31" w15:restartNumberingAfterBreak="0">
     <w:nsid w:val="6DEF3BBB"/>
     <w:multiLevelType w:val="hybridMultilevel"/>
     <w:tmpl w:val="618469FA"/>
@@ -8638,7 +8851,7 @@
       </w:rPr>
     </w:lvl>
   </w:abstractNum>
-  <w:abstractNum w:abstractNumId="31" w15:restartNumberingAfterBreak="0">
+  <w:abstractNum w:abstractNumId="32" w15:restartNumberingAfterBreak="0">
     <w:nsid w:val="6F486980"/>
     <w:multiLevelType w:val="hybridMultilevel"/>
     <w:tmpl w:val="3EEA1630"/>
@@ -8751,7 +8964,7 @@
       </w:rPr>
     </w:lvl>
   </w:abstractNum>
-  <w:abstractNum w:abstractNumId="32" w15:restartNumberingAfterBreak="0">
+  <w:abstractNum w:abstractNumId="33" w15:restartNumberingAfterBreak="0">
     <w:nsid w:val="702B7003"/>
     <w:multiLevelType w:val="hybridMultilevel"/>
     <w:tmpl w:val="02665336"/>
@@ -8864,7 +9077,7 @@
       </w:rPr>
     </w:lvl>
   </w:abstractNum>
-  <w:abstractNum w:abstractNumId="33" w15:restartNumberingAfterBreak="0">
+  <w:abstractNum w:abstractNumId="34" w15:restartNumberingAfterBreak="0">
     <w:nsid w:val="719A746B"/>
     <w:multiLevelType w:val="hybridMultilevel"/>
     <w:tmpl w:val="5F26B54E"/>
@@ -8977,7 +9190,7 @@
       </w:rPr>
     </w:lvl>
   </w:abstractNum>
-  <w:abstractNum w:abstractNumId="34" w15:restartNumberingAfterBreak="0">
+  <w:abstractNum w:abstractNumId="35" w15:restartNumberingAfterBreak="0">
     <w:nsid w:val="75BD28E8"/>
     <w:multiLevelType w:val="hybridMultilevel"/>
     <w:tmpl w:val="0A0EFC9A"/>
@@ -9090,7 +9303,7 @@
       </w:rPr>
     </w:lvl>
   </w:abstractNum>
-  <w:abstractNum w:abstractNumId="35" w15:restartNumberingAfterBreak="0">
+  <w:abstractNum w:abstractNumId="36" w15:restartNumberingAfterBreak="0">
     <w:nsid w:val="77F5368B"/>
     <w:multiLevelType w:val="hybridMultilevel"/>
     <w:tmpl w:val="58228EDA"/>
@@ -9203,7 +9416,7 @@
       </w:rPr>
     </w:lvl>
   </w:abstractNum>
-  <w:abstractNum w:abstractNumId="36" w15:restartNumberingAfterBreak="0">
+  <w:abstractNum w:abstractNumId="37" w15:restartNumberingAfterBreak="0">
     <w:nsid w:val="788C6031"/>
     <w:multiLevelType w:val="hybridMultilevel"/>
     <w:tmpl w:val="02220B62"/>
@@ -9316,7 +9529,7 @@
       </w:rPr>
     </w:lvl>
   </w:abstractNum>
-  <w:abstractNum w:abstractNumId="37" w15:restartNumberingAfterBreak="0">
+  <w:abstractNum w:abstractNumId="38" w15:restartNumberingAfterBreak="0">
     <w:nsid w:val="7E455F1C"/>
     <w:multiLevelType w:val="hybridMultilevel"/>
     <w:tmpl w:val="240AF170"/>
@@ -9433,16 +9646,16 @@
     <w:abstractNumId w:val="3"/>
   </w:num>
   <w:num w:numId="2">
-    <w:abstractNumId w:val="22"/>
+    <w:abstractNumId w:val="23"/>
   </w:num>
   <w:num w:numId="3">
-    <w:abstractNumId w:val="33"/>
+    <w:abstractNumId w:val="34"/>
   </w:num>
   <w:num w:numId="4">
-    <w:abstractNumId w:val="27"/>
+    <w:abstractNumId w:val="28"/>
   </w:num>
   <w:num w:numId="5">
-    <w:abstractNumId w:val="29"/>
+    <w:abstractNumId w:val="30"/>
   </w:num>
   <w:num w:numId="6">
     <w:abstractNumId w:val="8"/>
@@ -9457,10 +9670,10 @@
     <w:abstractNumId w:val="13"/>
   </w:num>
   <w:num w:numId="10">
-    <w:abstractNumId w:val="35"/>
+    <w:abstractNumId w:val="36"/>
   </w:num>
   <w:num w:numId="11">
-    <w:abstractNumId w:val="30"/>
+    <w:abstractNumId w:val="31"/>
   </w:num>
   <w:num w:numId="12">
     <w:abstractNumId w:val="18"/>
@@ -9469,7 +9682,7 @@
     <w:abstractNumId w:val="6"/>
   </w:num>
   <w:num w:numId="14">
-    <w:abstractNumId w:val="25"/>
+    <w:abstractNumId w:val="26"/>
   </w:num>
   <w:num w:numId="15">
     <w:abstractNumId w:val="4"/>
@@ -9481,25 +9694,25 @@
     <w:abstractNumId w:val="10"/>
   </w:num>
   <w:num w:numId="18">
-    <w:abstractNumId w:val="28"/>
+    <w:abstractNumId w:val="29"/>
   </w:num>
   <w:num w:numId="19">
     <w:abstractNumId w:val="14"/>
   </w:num>
   <w:num w:numId="20">
-    <w:abstractNumId w:val="34"/>
+    <w:abstractNumId w:val="35"/>
   </w:num>
   <w:num w:numId="21">
-    <w:abstractNumId w:val="26"/>
+    <w:abstractNumId w:val="27"/>
   </w:num>
   <w:num w:numId="22">
     <w:abstractNumId w:val="9"/>
   </w:num>
   <w:num w:numId="23">
-    <w:abstractNumId w:val="21"/>
+    <w:abstractNumId w:val="22"/>
   </w:num>
   <w:num w:numId="24">
-    <w:abstractNumId w:val="24"/>
+    <w:abstractNumId w:val="25"/>
   </w:num>
   <w:num w:numId="25">
     <w:abstractNumId w:val="1"/>
@@ -9520,28 +9733,31 @@
     <w:abstractNumId w:val="15"/>
   </w:num>
   <w:num w:numId="31">
-    <w:abstractNumId w:val="32"/>
+    <w:abstractNumId w:val="33"/>
   </w:num>
   <w:num w:numId="32">
-    <w:abstractNumId w:val="37"/>
+    <w:abstractNumId w:val="38"/>
   </w:num>
   <w:num w:numId="33">
     <w:abstractNumId w:val="11"/>
   </w:num>
   <w:num w:numId="34">
-    <w:abstractNumId w:val="36"/>
+    <w:abstractNumId w:val="37"/>
   </w:num>
   <w:num w:numId="35">
-    <w:abstractNumId w:val="31"/>
+    <w:abstractNumId w:val="32"/>
   </w:num>
   <w:num w:numId="36">
-    <w:abstractNumId w:val="23"/>
+    <w:abstractNumId w:val="24"/>
   </w:num>
   <w:num w:numId="37">
     <w:abstractNumId w:val="12"/>
   </w:num>
   <w:num w:numId="38">
     <w:abstractNumId w:val="17"/>
+  </w:num>
+  <w:num w:numId="39">
+    <w:abstractNumId w:val="21"/>
   </w:num>
 </w:numbering>
 </file>

</xml_diff>